<commit_message>
Start going through introduction for final edits
</commit_message>
<xml_diff>
--- a/ms/alaska_ms_kfj.docx
+++ b/ms/alaska_ms_kfj.docx
@@ -775,8 +775,6 @@
         </w:rPr>
         <w:t>spatial modelling</w:t>
       </w:r>
-      <w:bookmarkStart w:id="4" w:name="_GoBack"/>
-      <w:bookmarkEnd w:id="4"/>
     </w:p>
     <w:p>
       <w:pPr>
@@ -1078,25 +1076,43 @@
         <w:rPr>
           <w:rFonts w:ascii="Times New Roman" w:hAnsi="Times New Roman" w:cs="Times New Roman"/>
         </w:rPr>
-        <w:t xml:space="preserve">, </w:t>
-      </w:r>
-      <w:r>
-        <w:rPr>
-          <w:rFonts w:ascii="Times New Roman" w:hAnsi="Times New Roman" w:cs="Times New Roman"/>
-        </w:rPr>
-        <w:t xml:space="preserve">which were </w:t>
-      </w:r>
-      <w:r>
-        <w:rPr>
-          <w:rFonts w:ascii="Times New Roman" w:hAnsi="Times New Roman" w:cs="Times New Roman"/>
-        </w:rPr>
-        <w:t>often based on political boundaries. In many cases these boundaries</w:t>
-      </w:r>
-      <w:r>
-        <w:rPr>
-          <w:rFonts w:ascii="Times New Roman" w:hAnsi="Times New Roman" w:cs="Times New Roman"/>
-        </w:rPr>
-        <w:t>, set on a scale of hundreds to thousands of kilometers,</w:t>
+        <w:t>. In many cases</w:t>
+      </w:r>
+      <w:r>
+        <w:rPr>
+          <w:rFonts w:ascii="Times New Roman" w:hAnsi="Times New Roman" w:cs="Times New Roman"/>
+        </w:rPr>
+        <w:t>,</w:t>
+      </w:r>
+      <w:r>
+        <w:rPr>
+          <w:rFonts w:ascii="Times New Roman" w:hAnsi="Times New Roman" w:cs="Times New Roman"/>
+        </w:rPr>
+        <w:t xml:space="preserve"> these boundaries</w:t>
+      </w:r>
+      <w:r>
+        <w:rPr>
+          <w:rFonts w:ascii="Times New Roman" w:hAnsi="Times New Roman" w:cs="Times New Roman"/>
+        </w:rPr>
+        <w:t>, which were politically based and</w:t>
+      </w:r>
+      <w:r>
+        <w:rPr>
+          <w:rFonts w:ascii="Times New Roman" w:hAnsi="Times New Roman" w:cs="Times New Roman"/>
+        </w:rPr>
+        <w:t xml:space="preserve"> set on scale</w:t>
+      </w:r>
+      <w:r>
+        <w:rPr>
+          <w:rFonts w:ascii="Times New Roman" w:hAnsi="Times New Roman" w:cs="Times New Roman"/>
+        </w:rPr>
+        <w:t>s</w:t>
+      </w:r>
+      <w:r>
+        <w:rPr>
+          <w:rFonts w:ascii="Times New Roman" w:hAnsi="Times New Roman" w:cs="Times New Roman"/>
+        </w:rPr>
+        <w:t xml:space="preserve"> of hundreds to thousands of kilometers,</w:t>
       </w:r>
       <w:r>
         <w:rPr>
@@ -1157,7 +1173,13 @@
         <w:rPr>
           <w:rFonts w:ascii="Times New Roman" w:hAnsi="Times New Roman" w:cs="Times New Roman"/>
         </w:rPr>
-        <w:t>management units and biological characteristics</w:t>
+        <w:t xml:space="preserve">management units and biological </w:t>
+      </w:r>
+      <w:r>
+        <w:rPr>
+          <w:rFonts w:ascii="Times New Roman" w:hAnsi="Times New Roman" w:cs="Times New Roman"/>
+        </w:rPr>
+        <w:t>diversity</w:t>
       </w:r>
       <w:r>
         <w:rPr>
@@ -1175,13 +1197,25 @@
         <w:rPr>
           <w:rFonts w:ascii="Times New Roman" w:hAnsi="Times New Roman" w:cs="Times New Roman"/>
         </w:rPr>
-        <w:t xml:space="preserve"> and can be </w:t>
-      </w:r>
-      <w:r>
-        <w:rPr>
-          <w:rFonts w:ascii="Times New Roman" w:hAnsi="Times New Roman" w:cs="Times New Roman"/>
-        </w:rPr>
-        <w:t>dreadful</w:t>
+        <w:t xml:space="preserve"> and </w:t>
+      </w:r>
+      <w:r>
+        <w:rPr>
+          <w:rFonts w:ascii="Times New Roman" w:hAnsi="Times New Roman" w:cs="Times New Roman"/>
+        </w:rPr>
+        <w:t>the results can be</w:t>
+      </w:r>
+      <w:r>
+        <w:rPr>
+          <w:rFonts w:ascii="Times New Roman" w:hAnsi="Times New Roman" w:cs="Times New Roman"/>
+        </w:rPr>
+        <w:t xml:space="preserve"> </w:t>
+      </w:r>
+      <w:r>
+        <w:rPr>
+          <w:rFonts w:ascii="Times New Roman" w:hAnsi="Times New Roman" w:cs="Times New Roman"/>
+        </w:rPr>
+        <w:t>alarming</w:t>
       </w:r>
       <w:r>
         <w:rPr>
@@ -1189,25 +1223,37 @@
         </w:rPr>
         <w:t xml:space="preserve">. For </w:t>
       </w:r>
-      <w:commentRangeStart w:id="5"/>
+      <w:commentRangeStart w:id="4"/>
       <w:r>
         <w:rPr>
           <w:rFonts w:ascii="Times New Roman" w:hAnsi="Times New Roman" w:cs="Times New Roman"/>
         </w:rPr>
         <w:t>instance</w:t>
       </w:r>
-      <w:commentRangeEnd w:id="5"/>
+      <w:commentRangeEnd w:id="4"/>
       <w:r>
         <w:rPr>
           <w:rStyle w:val="CommentReference"/>
         </w:rPr>
-        <w:commentReference w:id="5"/>
-      </w:r>
-      <w:r>
-        <w:rPr>
-          <w:rFonts w:ascii="Times New Roman" w:hAnsi="Times New Roman" w:cs="Times New Roman"/>
-        </w:rPr>
-        <w:t>, the collapse and lack of recovery of Atlantic cod (</w:t>
+        <w:commentReference w:id="4"/>
+      </w:r>
+      <w:r>
+        <w:rPr>
+          <w:rFonts w:ascii="Times New Roman" w:hAnsi="Times New Roman" w:cs="Times New Roman"/>
+        </w:rPr>
+        <w:t xml:space="preserve">, the collapse </w:t>
+      </w:r>
+      <w:r>
+        <w:rPr>
+          <w:rFonts w:ascii="Times New Roman" w:hAnsi="Times New Roman" w:cs="Times New Roman"/>
+        </w:rPr>
+        <w:t xml:space="preserve">of </w:t>
+      </w:r>
+      <w:r>
+        <w:rPr>
+          <w:rFonts w:ascii="Times New Roman" w:hAnsi="Times New Roman" w:cs="Times New Roman"/>
+        </w:rPr>
+        <w:t>Atlantic cod (</w:t>
       </w:r>
       <w:proofErr w:type="spellStart"/>
       <w:r>
@@ -1238,7 +1284,25 @@
         <w:rPr>
           <w:rFonts w:ascii="Times New Roman" w:hAnsi="Times New Roman" w:cs="Times New Roman"/>
         </w:rPr>
-        <w:t xml:space="preserve">) is hypothesized to be partially dependent on </w:t>
+        <w:t xml:space="preserve">) </w:t>
+      </w:r>
+      <w:r>
+        <w:rPr>
+          <w:rFonts w:ascii="Times New Roman" w:hAnsi="Times New Roman" w:cs="Times New Roman"/>
+        </w:rPr>
+        <w:t xml:space="preserve">and </w:t>
+      </w:r>
+      <w:r>
+        <w:rPr>
+          <w:rFonts w:ascii="Times New Roman" w:hAnsi="Times New Roman" w:cs="Times New Roman"/>
+        </w:rPr>
+        <w:t xml:space="preserve">its subsequent </w:t>
+      </w:r>
+      <w:r>
+        <w:rPr>
+          <w:rFonts w:ascii="Times New Roman" w:hAnsi="Times New Roman" w:cs="Times New Roman"/>
+        </w:rPr>
+        <w:t xml:space="preserve">lack of recovery of is hypothesized to be partially dependent on </w:t>
       </w:r>
       <w:r>
         <w:rPr>
@@ -1316,7 +1380,48 @@
         <w:rPr>
           <w:rFonts w:ascii="Times New Roman" w:hAnsi="Times New Roman" w:cs="Times New Roman"/>
         </w:rPr>
-        <w:t xml:space="preserve">). </w:t>
+        <w:t>)</w:t>
+      </w:r>
+      <w:r>
+        <w:rPr>
+          <w:rFonts w:ascii="Times New Roman" w:hAnsi="Times New Roman" w:cs="Times New Roman"/>
+        </w:rPr>
+        <w:t>. Like Atlantic cod, Atlantic salmon (</w:t>
+      </w:r>
+      <w:r>
+        <w:rPr>
+          <w:rFonts w:ascii="Times New Roman" w:hAnsi="Times New Roman" w:cs="Times New Roman"/>
+          <w:i/>
+        </w:rPr>
+        <w:t xml:space="preserve">Salmo </w:t>
+      </w:r>
+      <w:proofErr w:type="spellStart"/>
+      <w:r>
+        <w:rPr>
+          <w:rFonts w:ascii="Times New Roman" w:hAnsi="Times New Roman" w:cs="Times New Roman"/>
+          <w:i/>
+        </w:rPr>
+        <w:t>salar</w:t>
+      </w:r>
+      <w:proofErr w:type="spellEnd"/>
+      <w:r>
+        <w:rPr>
+          <w:rFonts w:ascii="Times New Roman" w:hAnsi="Times New Roman" w:cs="Times New Roman"/>
+        </w:rPr>
+        <w:t xml:space="preserve">; Parrish </w:t>
+      </w:r>
+      <w:r>
+        <w:rPr>
+          <w:rFonts w:ascii="Times New Roman" w:hAnsi="Times New Roman" w:cs="Times New Roman"/>
+          <w:i/>
+        </w:rPr>
+        <w:t>et al.</w:t>
+      </w:r>
+      <w:r>
+        <w:rPr>
+          <w:rFonts w:ascii="Times New Roman" w:hAnsi="Times New Roman" w:cs="Times New Roman"/>
+        </w:rPr>
+        <w:t xml:space="preserve"> 1998) have also documented losses of distinct spawning components leading to a decreased ability to respond to environmental pressures.</w:t>
       </w:r>
       <w:r>
         <w:rPr>
@@ -1333,6 +1438,21 @@
           <w:rFonts w:ascii="Times New Roman" w:hAnsi="Times New Roman" w:cs="Times New Roman"/>
         </w:rPr>
       </w:pPr>
+      <w:commentRangeStart w:id="5"/>
+      <w:r>
+        <w:rPr>
+          <w:rFonts w:ascii="Times New Roman" w:hAnsi="Times New Roman" w:cs="Times New Roman"/>
+        </w:rPr>
+        <w:t xml:space="preserve">Mismatches can go both ways (i.e., include several distinct populations or include only a portion of a single distinct population) and both can equally undermine the sustainability of the social-ecological system. Given that fisheries managers cannot regulate the environment, they must work to minimize the risk of a population going extinct by regulating users of the population. </w:t>
+      </w:r>
+      <w:commentRangeEnd w:id="5"/>
+      <w:r>
+        <w:rPr>
+          <w:rStyle w:val="CommentReference"/>
+        </w:rPr>
+        <w:commentReference w:id="5"/>
+      </w:r>
+      <w:commentRangeStart w:id="7"/>
       <w:r>
         <w:rPr>
           <w:rFonts w:ascii="Times New Roman" w:hAnsi="Times New Roman" w:cs="Times New Roman"/>
@@ -1343,7 +1463,20 @@
         <w:rPr>
           <w:rFonts w:ascii="Times New Roman" w:hAnsi="Times New Roman" w:cs="Times New Roman"/>
         </w:rPr>
-        <w:t xml:space="preserve">egulating </w:t>
+        <w:t>egulating</w:t>
+      </w:r>
+      <w:commentRangeEnd w:id="7"/>
+      <w:r>
+        <w:rPr>
+          <w:rStyle w:val="CommentReference"/>
+        </w:rPr>
+        <w:commentReference w:id="7"/>
+      </w:r>
+      <w:r>
+        <w:rPr>
+          <w:rFonts w:ascii="Times New Roman" w:hAnsi="Times New Roman" w:cs="Times New Roman"/>
+        </w:rPr>
+        <w:t xml:space="preserve"> </w:t>
       </w:r>
       <w:r>
         <w:rPr>
@@ -1867,7 +2000,14 @@
         <w:rPr>
           <w:rFonts w:ascii="Times New Roman" w:hAnsi="Times New Roman" w:cs="Times New Roman"/>
         </w:rPr>
-        <w:t xml:space="preserve"> than genetic variation (</w:t>
+        <w:t xml:space="preserve"> than </w:t>
+      </w:r>
+      <w:r>
+        <w:rPr>
+          <w:rFonts w:ascii="Times New Roman" w:hAnsi="Times New Roman" w:cs="Times New Roman"/>
+        </w:rPr>
+        <w:lastRenderedPageBreak/>
+        <w:t>genetic variation (</w:t>
       </w:r>
       <w:proofErr w:type="spellStart"/>
       <w:r>
@@ -2115,14 +2255,7 @@
         <w:rPr>
           <w:rFonts w:ascii="Times New Roman" w:hAnsi="Times New Roman" w:cs="Times New Roman"/>
         </w:rPr>
-        <w:t xml:space="preserve"> </w:t>
-      </w:r>
-      <w:r>
-        <w:rPr>
-          <w:rFonts w:ascii="Times New Roman" w:hAnsi="Times New Roman" w:cs="Times New Roman"/>
-        </w:rPr>
-        <w:lastRenderedPageBreak/>
-        <w:t xml:space="preserve">such as </w:t>
+        <w:t xml:space="preserve"> such as </w:t>
       </w:r>
       <w:r>
         <w:rPr>
@@ -3155,7 +3288,7 @@
       <w:pPr>
         <w:pStyle w:val="Heading1"/>
       </w:pPr>
-      <w:bookmarkStart w:id="6" w:name="methods"/>
+      <w:bookmarkStart w:id="8" w:name="methods"/>
       <w:r>
         <w:t>Materials and m</w:t>
       </w:r>
@@ -3167,13 +3300,13 @@
       <w:pPr>
         <w:pStyle w:val="Heading2"/>
       </w:pPr>
-      <w:bookmarkStart w:id="7" w:name="study-area"/>
-      <w:bookmarkEnd w:id="6"/>
+      <w:bookmarkStart w:id="9" w:name="study-area"/>
+      <w:bookmarkEnd w:id="8"/>
       <w:r>
         <w:t>Study area</w:t>
       </w:r>
     </w:p>
-    <w:bookmarkEnd w:id="7"/>
+    <w:bookmarkEnd w:id="9"/>
     <w:p>
       <w:pPr>
         <w:spacing w:line="240" w:lineRule="auto"/>
@@ -3301,12 +3434,13 @@
       <w:pPr>
         <w:pStyle w:val="Heading2"/>
       </w:pPr>
-      <w:bookmarkStart w:id="8" w:name="data"/>
-      <w:r>
+      <w:bookmarkStart w:id="10" w:name="data"/>
+      <w:r>
+        <w:lastRenderedPageBreak/>
         <w:t>Data</w:t>
       </w:r>
     </w:p>
-    <w:bookmarkEnd w:id="8"/>
+    <w:bookmarkEnd w:id="10"/>
     <w:p>
       <w:pPr>
         <w:spacing w:line="240" w:lineRule="auto"/>
@@ -3484,7 +3618,6 @@
         <w:rPr>
           <w:rFonts w:ascii="Times New Roman" w:hAnsi="Times New Roman" w:cs="Times New Roman"/>
         </w:rPr>
-        <w:lastRenderedPageBreak/>
         <w:t xml:space="preserve">Surveys employed a stratified random sampling design, with grids determined by NPFMC regulatory areas, which were further divided into depth strata. </w:t>
       </w:r>
       <w:r>
@@ -3928,7 +4061,7 @@
           <w:rFonts w:ascii="Times New Roman" w:eastAsiaTheme="minorEastAsia" w:hAnsi="Times New Roman" w:cs="Times New Roman"/>
         </w:rPr>
       </w:pPr>
-      <w:commentRangeStart w:id="9"/>
+      <w:commentRangeStart w:id="11"/>
       <m:oMath>
         <m:r>
           <m:rPr>
@@ -4041,13 +4174,13 @@
         </w:rPr>
         <w:t xml:space="preserve">, </w:t>
       </w:r>
-      <w:commentRangeEnd w:id="9"/>
+      <w:commentRangeEnd w:id="11"/>
       <w:r>
         <w:rPr>
           <w:rStyle w:val="CommentReference"/>
           <w:rFonts w:ascii="Times New Roman" w:hAnsi="Times New Roman" w:cs="Times New Roman"/>
         </w:rPr>
-        <w:commentReference w:id="9"/>
+        <w:commentReference w:id="11"/>
       </w:r>
       <w:r>
         <w:rPr>
@@ -4401,7 +4534,7 @@
         </w:rPr>
         <w:t>n</w:t>
       </w:r>
-      <w:commentRangeStart w:id="10"/>
+      <w:commentRangeStart w:id="12"/>
       <w:r>
         <w:rPr>
           <w:rFonts w:ascii="Times New Roman" w:eastAsiaTheme="minorEastAsia" w:hAnsi="Times New Roman" w:cs="Times New Roman"/>
@@ -4421,13 +4554,13 @@
         </w:rPr>
         <w:t xml:space="preserve"> measurements</w:t>
       </w:r>
-      <w:commentRangeEnd w:id="10"/>
+      <w:commentRangeEnd w:id="12"/>
       <w:r>
         <w:rPr>
           <w:rStyle w:val="CommentReference"/>
           <w:rFonts w:ascii="Times New Roman" w:hAnsi="Times New Roman" w:cs="Times New Roman"/>
         </w:rPr>
-        <w:commentReference w:id="10"/>
+        <w:commentReference w:id="12"/>
       </w:r>
       <w:r>
         <w:rPr>
@@ -4460,7 +4593,7 @@
         </w:rPr>
         <w:t xml:space="preserve">. (2011). </w:t>
       </w:r>
-      <w:commentRangeStart w:id="11"/>
+      <w:commentRangeStart w:id="13"/>
       <w:r>
         <w:rPr>
           <w:rFonts w:ascii="Times New Roman" w:eastAsiaTheme="minorEastAsia" w:hAnsi="Times New Roman" w:cs="Times New Roman"/>
@@ -4539,13 +4672,13 @@
         </w:rPr>
         <w:t xml:space="preserve"> 2004) caused by dense inverse-covariance matrices.</w:t>
       </w:r>
-      <w:commentRangeEnd w:id="11"/>
+      <w:commentRangeEnd w:id="13"/>
       <w:r>
         <w:rPr>
           <w:rStyle w:val="CommentReference"/>
           <w:rFonts w:ascii="Times New Roman" w:hAnsi="Times New Roman" w:cs="Times New Roman"/>
         </w:rPr>
-        <w:commentReference w:id="11"/>
+        <w:commentReference w:id="13"/>
       </w:r>
     </w:p>
     <w:p>
@@ -5707,7 +5840,7 @@
         </w:rPr>
         <w:t>F), it follows that</w:t>
       </w:r>
-      <w:commentRangeStart w:id="12"/>
+      <w:commentRangeStart w:id="14"/>
       <w:r>
         <w:rPr>
           <w:rFonts w:ascii="Times New Roman" w:eastAsiaTheme="minorEastAsia" w:hAnsi="Times New Roman" w:cs="Times New Roman"/>
@@ -5789,7 +5922,7 @@
           </w:rPr>
           <m:t>i≠j</m:t>
         </m:r>
-        <w:commentRangeEnd w:id="12"/>
+        <w:commentRangeEnd w:id="14"/>
         <m:r>
           <m:rPr>
             <m:sty m:val="p"/>
@@ -5798,7 +5931,7 @@
             <w:rStyle w:val="CommentReference"/>
             <w:rFonts w:ascii="Cambria Math" w:hAnsi="Cambria Math" w:cs="Times New Roman"/>
           </w:rPr>
-          <w:commentReference w:id="12"/>
+          <w:commentReference w:id="14"/>
         </m:r>
       </m:oMath>
       <w:r>
@@ -5878,6 +6011,7 @@
           <w:rPr>
             <w:rFonts w:ascii="Cambria Math" w:eastAsiaTheme="minorEastAsia" w:hAnsi="Cambria Math" w:cs="Times New Roman"/>
           </w:rPr>
+          <w:lastRenderedPageBreak/>
           <m:t>ξ</m:t>
         </m:r>
         <m:d>
@@ -6055,7 +6189,7 @@
         <w:tab/>
         <w:t xml:space="preserve">Eq. </w:t>
       </w:r>
-      <w:bookmarkStart w:id="13" w:name="triangulation"/>
+      <w:bookmarkStart w:id="15" w:name="triangulation"/>
       <w:r>
         <w:rPr>
           <w:rFonts w:ascii="Times New Roman" w:eastAsiaTheme="minorEastAsia" w:hAnsi="Times New Roman" w:cs="Times New Roman"/>
@@ -6087,7 +6221,7 @@
         </w:rPr>
         <w:fldChar w:fldCharType="end"/>
       </w:r>
-      <w:bookmarkEnd w:id="13"/>
+      <w:bookmarkEnd w:id="15"/>
     </w:p>
     <w:p>
       <w:pPr>
@@ -6410,7 +6544,6 @@
         <w:rPr>
           <w:rFonts w:ascii="Times New Roman" w:eastAsiaTheme="minorEastAsia" w:hAnsi="Times New Roman" w:cs="Times New Roman"/>
         </w:rPr>
-        <w:lastRenderedPageBreak/>
         <w:t>Σ</w:t>
       </w:r>
       <w:r>
@@ -6593,7 +6726,7 @@
         <w:tab/>
         <w:t xml:space="preserve">Eq. </w:t>
       </w:r>
-      <w:bookmarkStart w:id="14" w:name="spatialcovariance"/>
+      <w:bookmarkStart w:id="16" w:name="spatialcovariance"/>
       <w:r>
         <w:rPr>
           <w:rFonts w:ascii="Times New Roman" w:eastAsiaTheme="minorEastAsia" w:hAnsi="Times New Roman" w:cs="Times New Roman"/>
@@ -6625,7 +6758,7 @@
         </w:rPr>
         <w:fldChar w:fldCharType="end"/>
       </w:r>
-      <w:bookmarkEnd w:id="14"/>
+      <w:bookmarkEnd w:id="16"/>
       <w:r>
         <w:rPr>
           <w:rFonts w:ascii="Times New Roman" w:eastAsiaTheme="minorEastAsia" w:hAnsi="Times New Roman" w:cs="Times New Roman"/>
@@ -7669,7 +7802,7 @@
           <w:rFonts w:ascii="Times New Roman" w:hAnsi="Times New Roman" w:cs="Times New Roman"/>
         </w:rPr>
       </w:pPr>
-      <w:commentRangeStart w:id="15"/>
+      <w:commentRangeStart w:id="17"/>
       <w:r>
         <w:rPr>
           <w:rFonts w:ascii="Times New Roman" w:hAnsi="Times New Roman" w:cs="Times New Roman"/>
@@ -7834,13 +7967,13 @@
         </w:rPr>
         <w:t xml:space="preserve">). </w:t>
       </w:r>
-      <w:commentRangeEnd w:id="15"/>
+      <w:commentRangeEnd w:id="17"/>
       <w:r>
         <w:rPr>
           <w:rStyle w:val="CommentReference"/>
           <w:rFonts w:ascii="Times New Roman" w:hAnsi="Times New Roman" w:cs="Times New Roman"/>
         </w:rPr>
-        <w:commentReference w:id="15"/>
+        <w:commentReference w:id="17"/>
       </w:r>
     </w:p>
     <w:p>
@@ -7921,7 +8054,7 @@
         </w:rPr>
         <w:t xml:space="preserve">). </w:t>
       </w:r>
-      <w:commentRangeStart w:id="16"/>
+      <w:commentRangeStart w:id="18"/>
       <w:r>
         <w:rPr>
           <w:rFonts w:ascii="Times New Roman" w:hAnsi="Times New Roman" w:cs="Times New Roman"/>
@@ -7956,13 +8089,13 @@
         </w:rPr>
         <w:t xml:space="preserve"> </w:t>
       </w:r>
-      <w:commentRangeEnd w:id="16"/>
+      <w:commentRangeEnd w:id="18"/>
       <w:r>
         <w:rPr>
           <w:rStyle w:val="CommentReference"/>
           <w:rFonts w:ascii="Times New Roman" w:hAnsi="Times New Roman" w:cs="Times New Roman"/>
         </w:rPr>
-        <w:commentReference w:id="16"/>
+        <w:commentReference w:id="18"/>
       </w:r>
       <w:r>
         <w:rPr>
@@ -8331,20 +8464,20 @@
         </w:rPr>
         <w:t xml:space="preserve">, </w:t>
       </w:r>
-      <w:commentRangeStart w:id="17"/>
+      <w:commentRangeStart w:id="19"/>
       <w:r>
         <w:rPr>
           <w:rFonts w:ascii="Times New Roman" w:eastAsiaTheme="minorEastAsia" w:hAnsi="Times New Roman" w:cs="Times New Roman"/>
         </w:rPr>
         <w:t xml:space="preserve">ρ is the strength of density dependence, </w:t>
       </w:r>
-      <w:commentRangeEnd w:id="17"/>
+      <w:commentRangeEnd w:id="19"/>
       <w:r>
         <w:rPr>
           <w:rStyle w:val="CommentReference"/>
           <w:rFonts w:ascii="Times New Roman" w:hAnsi="Times New Roman" w:cs="Times New Roman"/>
         </w:rPr>
-        <w:commentReference w:id="17"/>
+        <w:commentReference w:id="19"/>
       </w:r>
       <w:r>
         <w:rPr>
@@ -9004,7 +9137,7 @@
         </w:rPr>
         <w:tab/>
       </w:r>
-      <w:commentRangeStart w:id="18"/>
+      <w:commentRangeStart w:id="20"/>
       <w:r>
         <w:rPr>
           <w:rFonts w:ascii="Times New Roman" w:eastAsiaTheme="minorEastAsia" w:hAnsi="Times New Roman" w:cs="Times New Roman"/>
@@ -9302,13 +9435,13 @@
         </w:rPr>
         <w:t xml:space="preserve">. </w:t>
       </w:r>
-      <w:commentRangeEnd w:id="18"/>
+      <w:commentRangeEnd w:id="20"/>
       <w:r>
         <w:rPr>
           <w:rStyle w:val="CommentReference"/>
           <w:rFonts w:ascii="Times New Roman" w:hAnsi="Times New Roman" w:cs="Times New Roman"/>
         </w:rPr>
-        <w:commentReference w:id="18"/>
+        <w:commentReference w:id="20"/>
       </w:r>
       <w:r>
         <w:rPr>
@@ -9342,7 +9475,7 @@
         <w:t>sing the following equation:</w:t>
       </w:r>
     </w:p>
-    <w:commentRangeStart w:id="19"/>
+    <w:commentRangeStart w:id="21"/>
     <w:p>
       <w:pPr>
         <w:spacing w:line="240" w:lineRule="auto"/>
@@ -9478,13 +9611,13 @@
         </w:rPr>
         <w:t>,</w:t>
       </w:r>
-      <w:commentRangeEnd w:id="19"/>
+      <w:commentRangeEnd w:id="21"/>
       <w:r>
         <w:rPr>
           <w:rStyle w:val="CommentReference"/>
           <w:rFonts w:ascii="Times New Roman" w:hAnsi="Times New Roman" w:cs="Times New Roman"/>
         </w:rPr>
-        <w:commentReference w:id="19"/>
+        <w:commentReference w:id="21"/>
       </w:r>
       <w:r>
         <w:rPr>
@@ -9555,6 +9688,7 @@
         <w:rPr>
           <w:rFonts w:ascii="Times New Roman" w:eastAsiaTheme="minorEastAsia" w:hAnsi="Times New Roman" w:cs="Times New Roman"/>
         </w:rPr>
+        <w:lastRenderedPageBreak/>
         <w:t>where</w:t>
       </w:r>
       <w:proofErr w:type="gramEnd"/>
@@ -10526,7 +10660,6 @@
           <w:rFonts w:ascii="Times New Roman" w:eastAsiaTheme="minorEastAsia" w:hAnsi="Times New Roman" w:cs="Times New Roman"/>
           <w:i/>
         </w:rPr>
-        <w:lastRenderedPageBreak/>
         <w:t>CPUE</w:t>
       </w:r>
       <w:r>
@@ -12271,6 +12404,7 @@
         <w:rPr>
           <w:rFonts w:ascii="Times New Roman" w:hAnsi="Times New Roman" w:cs="Times New Roman"/>
         </w:rPr>
+        <w:lastRenderedPageBreak/>
         <w:t xml:space="preserve">Partitioning </w:t>
       </w:r>
       <w:r>
@@ -12548,7 +12682,6 @@
         <w:pStyle w:val="Heading1"/>
       </w:pPr>
       <w:r>
-        <w:lastRenderedPageBreak/>
         <w:t>Discussion</w:t>
       </w:r>
     </w:p>
@@ -12754,7 +12887,7 @@
         </w:rPr>
         <w:t xml:space="preserve"> the GOA. </w:t>
       </w:r>
-      <w:commentRangeStart w:id="20"/>
+      <w:commentRangeStart w:id="22"/>
       <w:r>
         <w:rPr>
           <w:rFonts w:ascii="Times New Roman" w:hAnsi="Times New Roman" w:cs="Times New Roman"/>
@@ -12845,13 +12978,13 @@
         </w:rPr>
         <w:t xml:space="preserve"> that do not align with current management measures.</w:t>
       </w:r>
-      <w:commentRangeEnd w:id="20"/>
+      <w:commentRangeEnd w:id="22"/>
       <w:r>
         <w:rPr>
           <w:rStyle w:val="CommentReference"/>
           <w:rFonts w:ascii="Times New Roman" w:hAnsi="Times New Roman" w:cs="Times New Roman"/>
         </w:rPr>
-        <w:commentReference w:id="20"/>
+        <w:commentReference w:id="22"/>
       </w:r>
     </w:p>
     <w:p>
@@ -13424,7 +13557,7 @@
         </w:rPr>
         <w:t>Increasing the use of spatial models, such as the one used here, may increase scientists ability to understand ecological processes, such as population dynamics, which are deeply dependent on space (</w:t>
       </w:r>
-      <w:commentRangeStart w:id="21"/>
+      <w:commentRangeStart w:id="23"/>
       <w:r>
         <w:rPr>
           <w:rFonts w:ascii="Times New Roman" w:hAnsi="Times New Roman" w:cs="Times New Roman"/>
@@ -13470,13 +13603,13 @@
         </w:rPr>
         <w:t>. 1990</w:t>
       </w:r>
-      <w:commentRangeEnd w:id="21"/>
+      <w:commentRangeEnd w:id="23"/>
       <w:r>
         <w:rPr>
           <w:rStyle w:val="CommentReference"/>
           <w:rFonts w:ascii="Times New Roman" w:hAnsi="Times New Roman" w:cs="Times New Roman"/>
         </w:rPr>
-        <w:commentReference w:id="21"/>
+        <w:commentReference w:id="23"/>
       </w:r>
       <w:r>
         <w:rPr>
@@ -13554,6 +13687,7 @@
         <w:rPr>
           <w:rFonts w:ascii="Times New Roman" w:hAnsi="Times New Roman" w:cs="Times New Roman"/>
         </w:rPr>
+        <w:lastRenderedPageBreak/>
         <w:t>discrete</w:t>
       </w:r>
       <w:proofErr w:type="gramEnd"/>
@@ -13686,14 +13820,7 @@
         <w:rPr>
           <w:rFonts w:ascii="Times New Roman" w:hAnsi="Times New Roman" w:cs="Times New Roman"/>
         </w:rPr>
-        <w:t xml:space="preserve"> Pass demarks the last area in the AIs with a strong freshwater signal from the Alaskan </w:t>
-      </w:r>
-      <w:r>
-        <w:rPr>
-          <w:rFonts w:ascii="Times New Roman" w:hAnsi="Times New Roman" w:cs="Times New Roman"/>
-        </w:rPr>
-        <w:lastRenderedPageBreak/>
-        <w:t xml:space="preserve">Coastal Current (Ladd </w:t>
+        <w:t xml:space="preserve"> Pass demarks the last area in the AIs with a strong freshwater signal from the Alaskan Coastal Current (Ladd </w:t>
       </w:r>
       <w:r>
         <w:rPr>
@@ -14139,6 +14266,7 @@
         <w:rPr>
           <w:rFonts w:ascii="Times New Roman" w:hAnsi="Times New Roman" w:cs="Times New Roman"/>
         </w:rPr>
+        <w:lastRenderedPageBreak/>
         <w:t>Species with inherently patchy distributions lead to an increased rate of non-convergence unless the mesh is extremely coarse.</w:t>
       </w:r>
       <w:r>
@@ -14235,7 +14363,6 @@
         <w:rPr>
           <w:rFonts w:ascii="Times New Roman" w:hAnsi="Times New Roman" w:cs="Times New Roman"/>
         </w:rPr>
-        <w:lastRenderedPageBreak/>
         <w:t>Similarities does not imply population connectivity</w:t>
       </w:r>
     </w:p>
@@ -14790,8 +14917,9 @@
       <w:pPr>
         <w:pStyle w:val="Heading1"/>
       </w:pPr>
-      <w:bookmarkStart w:id="22" w:name="references"/>
-      <w:r>
+      <w:bookmarkStart w:id="24" w:name="references"/>
+      <w:r>
+        <w:lastRenderedPageBreak/>
         <w:t>References</w:t>
       </w:r>
     </w:p>
@@ -15315,7 +15443,6 @@
         <w:rPr>
           <w:rFonts w:ascii="Times New Roman" w:hAnsi="Times New Roman" w:cs="Times New Roman"/>
         </w:rPr>
-        <w:lastRenderedPageBreak/>
         <w:t>Ames, E.P. (2004) Atlantic cod stock structure in the Gulf of Maine.</w:t>
       </w:r>
       <w:proofErr w:type="gramEnd"/>
@@ -17330,6 +17457,7 @@
         <w:rPr>
           <w:rFonts w:ascii="Times New Roman" w:hAnsi="Times New Roman" w:cs="Times New Roman"/>
         </w:rPr>
+        <w:lastRenderedPageBreak/>
         <w:t>Cowen, R.K., Paris, C.B., &amp; Srinivasan, A. (2006).</w:t>
       </w:r>
       <w:proofErr w:type="gramEnd"/>
@@ -17905,7 +18033,6 @@
         <w:rPr>
           <w:rFonts w:ascii="Times New Roman" w:hAnsi="Times New Roman" w:cs="Times New Roman"/>
         </w:rPr>
-        <w:lastRenderedPageBreak/>
         <w:t>Favorite, F</w:t>
       </w:r>
       <w:r>
@@ -19708,6 +19835,7 @@
         <w:rPr>
           <w:rFonts w:ascii="Times New Roman" w:hAnsi="Times New Roman" w:cs="Times New Roman"/>
         </w:rPr>
+        <w:lastRenderedPageBreak/>
         <w:t xml:space="preserve">Kerr, L.A., </w:t>
       </w:r>
       <w:proofErr w:type="spellStart"/>
@@ -20201,7 +20329,6 @@
         <w:rPr>
           <w:rFonts w:ascii="Times New Roman" w:hAnsi="Times New Roman" w:cs="Times New Roman"/>
         </w:rPr>
-        <w:lastRenderedPageBreak/>
         <w:t>Laikre</w:t>
       </w:r>
       <w:proofErr w:type="spellEnd"/>
@@ -21593,92 +21720,95 @@
           <w:rFonts w:ascii="Times New Roman" w:hAnsi="Times New Roman" w:cs="Times New Roman"/>
         </w:rPr>
       </w:pPr>
-      <w:r>
-        <w:rPr>
-          <w:rFonts w:ascii="Times New Roman" w:hAnsi="Times New Roman" w:cs="Times New Roman"/>
-        </w:rPr>
-        <w:t>Perry, A.L., Low, P.J., Ellis, J.R., &amp; Reynolds, J.</w:t>
-      </w:r>
-      <w:r>
-        <w:rPr>
-          <w:rFonts w:ascii="Times New Roman" w:hAnsi="Times New Roman" w:cs="Times New Roman"/>
-        </w:rPr>
-        <w:t xml:space="preserve">D. </w:t>
-      </w:r>
-      <w:r>
-        <w:rPr>
-          <w:rFonts w:ascii="Times New Roman" w:hAnsi="Times New Roman" w:cs="Times New Roman"/>
-        </w:rPr>
-        <w:t>(</w:t>
-      </w:r>
-      <w:r>
-        <w:rPr>
-          <w:rFonts w:ascii="Times New Roman" w:hAnsi="Times New Roman" w:cs="Times New Roman"/>
-        </w:rPr>
-        <w:t>2005</w:t>
-      </w:r>
-      <w:r>
-        <w:rPr>
-          <w:rFonts w:ascii="Times New Roman" w:hAnsi="Times New Roman" w:cs="Times New Roman"/>
-        </w:rPr>
-        <w:t>)</w:t>
-      </w:r>
-      <w:r>
-        <w:rPr>
-          <w:rFonts w:ascii="Times New Roman" w:hAnsi="Times New Roman" w:cs="Times New Roman"/>
-        </w:rPr>
-        <w:t xml:space="preserve"> Climate change and distribution shifts in marine fishes. </w:t>
+      <w:proofErr w:type="gramStart"/>
+      <w:r>
+        <w:rPr>
+          <w:rFonts w:ascii="Times New Roman" w:hAnsi="Times New Roman" w:cs="Times New Roman"/>
+        </w:rPr>
+        <w:t xml:space="preserve">Parrish, D.L., </w:t>
+      </w:r>
+      <w:proofErr w:type="spellStart"/>
+      <w:r>
+        <w:rPr>
+          <w:rFonts w:ascii="Times New Roman" w:hAnsi="Times New Roman" w:cs="Times New Roman"/>
+        </w:rPr>
+        <w:t>Behnke</w:t>
+      </w:r>
+      <w:proofErr w:type="spellEnd"/>
+      <w:r>
+        <w:rPr>
+          <w:rFonts w:ascii="Times New Roman" w:hAnsi="Times New Roman" w:cs="Times New Roman"/>
+        </w:rPr>
+        <w:t xml:space="preserve">, R.J., </w:t>
+      </w:r>
+      <w:proofErr w:type="spellStart"/>
+      <w:r>
+        <w:rPr>
+          <w:rFonts w:ascii="Times New Roman" w:hAnsi="Times New Roman" w:cs="Times New Roman"/>
+        </w:rPr>
+        <w:t>Gephaard</w:t>
+      </w:r>
+      <w:proofErr w:type="spellEnd"/>
+      <w:r>
+        <w:rPr>
+          <w:rFonts w:ascii="Times New Roman" w:hAnsi="Times New Roman" w:cs="Times New Roman"/>
+        </w:rPr>
+        <w:t>, S.R., McCormick, S.D., &amp; Reeves, G.H. 1998.</w:t>
+      </w:r>
+      <w:proofErr w:type="gramEnd"/>
+      <w:r>
+        <w:rPr>
+          <w:rFonts w:ascii="Times New Roman" w:hAnsi="Times New Roman" w:cs="Times New Roman"/>
+        </w:rPr>
+        <w:t xml:space="preserve"> Why aren’t there more Atlantic salmon (</w:t>
       </w:r>
       <w:r>
         <w:rPr>
           <w:rFonts w:ascii="Times New Roman" w:hAnsi="Times New Roman" w:cs="Times New Roman"/>
           <w:i/>
         </w:rPr>
-        <w:t>Sci</w:t>
-      </w:r>
+        <w:t xml:space="preserve">Salmo </w:t>
+      </w:r>
+      <w:proofErr w:type="spellStart"/>
       <w:r>
         <w:rPr>
           <w:rFonts w:ascii="Times New Roman" w:hAnsi="Times New Roman" w:cs="Times New Roman"/>
           <w:i/>
         </w:rPr>
-        <w:t>ence</w:t>
-      </w:r>
-      <w:r>
-        <w:rPr>
-          <w:rFonts w:ascii="Times New Roman" w:hAnsi="Times New Roman" w:cs="Times New Roman"/>
-        </w:rPr>
-        <w:t>,</w:t>
-      </w:r>
-      <w:r>
-        <w:rPr>
-          <w:rFonts w:ascii="Times New Roman" w:hAnsi="Times New Roman" w:cs="Times New Roman"/>
-        </w:rPr>
-        <w:t xml:space="preserve"> </w:t>
+        <w:t>salar</w:t>
+      </w:r>
+      <w:proofErr w:type="spellEnd"/>
+      <w:r>
+        <w:rPr>
+          <w:rFonts w:ascii="Times New Roman" w:hAnsi="Times New Roman" w:cs="Times New Roman"/>
+        </w:rPr>
+        <w:t xml:space="preserve">)? </w:t>
+      </w:r>
+      <w:r>
+        <w:rPr>
+          <w:rFonts w:ascii="Times New Roman" w:hAnsi="Times New Roman" w:cs="Times New Roman"/>
+          <w:i/>
+        </w:rPr>
+        <w:t>Canadian Journal of Fisheries and Aquatic Sciences</w:t>
+      </w:r>
+      <w:r>
+        <w:rPr>
+          <w:rFonts w:ascii="Times New Roman" w:hAnsi="Times New Roman" w:cs="Times New Roman"/>
+        </w:rPr>
+        <w:t xml:space="preserve">, </w:t>
       </w:r>
       <w:r>
         <w:rPr>
           <w:rFonts w:ascii="Times New Roman" w:hAnsi="Times New Roman" w:cs="Times New Roman"/>
           <w:b/>
         </w:rPr>
-        <w:t>308</w:t>
-      </w:r>
-      <w:r>
-        <w:rPr>
-          <w:rFonts w:ascii="Times New Roman" w:hAnsi="Times New Roman" w:cs="Times New Roman"/>
-        </w:rPr>
-        <w:t>(5730)</w:t>
-      </w:r>
-      <w:r>
-        <w:rPr>
-          <w:rFonts w:ascii="Times New Roman" w:hAnsi="Times New Roman" w:cs="Times New Roman"/>
-        </w:rPr>
-        <w:t>,</w:t>
-      </w:r>
-      <w:r>
-        <w:rPr>
-          <w:rFonts w:ascii="Times New Roman" w:hAnsi="Times New Roman" w:cs="Times New Roman"/>
-        </w:rPr>
-        <w:t xml:space="preserve"> 1912-1915.</w:t>
+        <w:t>555</w:t>
+      </w:r>
+      <w:r>
+        <w:rPr>
+          <w:rFonts w:ascii="Times New Roman" w:hAnsi="Times New Roman" w:cs="Times New Roman"/>
+        </w:rPr>
+        <w:t>, 281-287.</w:t>
       </w:r>
     </w:p>
     <w:p>
@@ -21693,27 +21823,13 @@
         <w:rPr>
           <w:rFonts w:ascii="Times New Roman" w:hAnsi="Times New Roman" w:cs="Times New Roman"/>
         </w:rPr>
-        <w:t xml:space="preserve">Punt, A.E., Cope, J.M., &amp; </w:t>
-      </w:r>
-      <w:proofErr w:type="spellStart"/>
-      <w:r>
-        <w:rPr>
-          <w:rFonts w:ascii="Times New Roman" w:hAnsi="Times New Roman" w:cs="Times New Roman"/>
-        </w:rPr>
-        <w:t>Haltuch</w:t>
-      </w:r>
-      <w:proofErr w:type="spellEnd"/>
-      <w:r>
-        <w:rPr>
-          <w:rFonts w:ascii="Times New Roman" w:hAnsi="Times New Roman" w:cs="Times New Roman"/>
-        </w:rPr>
-        <w:t>, M.</w:t>
-      </w:r>
-      <w:r>
-        <w:rPr>
-          <w:rFonts w:ascii="Times New Roman" w:hAnsi="Times New Roman" w:cs="Times New Roman"/>
-        </w:rPr>
-        <w:t xml:space="preserve">A. </w:t>
+        <w:t>Perry, A.L., Low, P.J., Ellis, J.R., &amp; Reynolds, J.</w:t>
+      </w:r>
+      <w:r>
+        <w:rPr>
+          <w:rFonts w:ascii="Times New Roman" w:hAnsi="Times New Roman" w:cs="Times New Roman"/>
+        </w:rPr>
+        <w:t xml:space="preserve">D. </w:t>
       </w:r>
       <w:r>
         <w:rPr>
@@ -21725,7 +21841,7 @@
         <w:rPr>
           <w:rFonts w:ascii="Times New Roman" w:hAnsi="Times New Roman" w:cs="Times New Roman"/>
         </w:rPr>
-        <w:t>2006</w:t>
+        <w:t>2005</w:t>
       </w:r>
       <w:r>
         <w:rPr>
@@ -21737,77 +21853,21 @@
         <w:rPr>
           <w:rFonts w:ascii="Times New Roman" w:hAnsi="Times New Roman" w:cs="Times New Roman"/>
         </w:rPr>
-        <w:t xml:space="preserve"> Reference points and decision rules in U.S. federal fisheries: west coast </w:t>
-      </w:r>
-      <w:proofErr w:type="spellStart"/>
-      <w:r>
-        <w:rPr>
-          <w:rFonts w:ascii="Times New Roman" w:hAnsi="Times New Roman" w:cs="Times New Roman"/>
-        </w:rPr>
-        <w:t>groundfish</w:t>
-      </w:r>
-      <w:proofErr w:type="spellEnd"/>
-      <w:r>
-        <w:rPr>
-          <w:rFonts w:ascii="Times New Roman" w:hAnsi="Times New Roman" w:cs="Times New Roman"/>
-        </w:rPr>
-        <w:t xml:space="preserve"> experiences. </w:t>
+        <w:t xml:space="preserve"> Climate change and distribution shifts in marine fishes. </w:t>
       </w:r>
       <w:r>
         <w:rPr>
           <w:rFonts w:ascii="Times New Roman" w:hAnsi="Times New Roman" w:cs="Times New Roman"/>
           <w:i/>
         </w:rPr>
-        <w:t>Am</w:t>
+        <w:t>Sci</w:t>
       </w:r>
       <w:r>
         <w:rPr>
           <w:rFonts w:ascii="Times New Roman" w:hAnsi="Times New Roman" w:cs="Times New Roman"/>
           <w:i/>
         </w:rPr>
-        <w:t>erican</w:t>
-      </w:r>
-      <w:r>
-        <w:rPr>
-          <w:rFonts w:ascii="Times New Roman" w:hAnsi="Times New Roman" w:cs="Times New Roman"/>
-          <w:i/>
-        </w:rPr>
-        <w:t xml:space="preserve"> Fish</w:t>
-      </w:r>
-      <w:r>
-        <w:rPr>
-          <w:rFonts w:ascii="Times New Roman" w:hAnsi="Times New Roman" w:cs="Times New Roman"/>
-          <w:i/>
-        </w:rPr>
-        <w:t>eries</w:t>
-      </w:r>
-      <w:r>
-        <w:rPr>
-          <w:rFonts w:ascii="Times New Roman" w:hAnsi="Times New Roman" w:cs="Times New Roman"/>
-          <w:i/>
-        </w:rPr>
-        <w:t xml:space="preserve"> Soc</w:t>
-      </w:r>
-      <w:r>
-        <w:rPr>
-          <w:rFonts w:ascii="Times New Roman" w:hAnsi="Times New Roman" w:cs="Times New Roman"/>
-          <w:i/>
-        </w:rPr>
-        <w:t>iety</w:t>
-      </w:r>
-      <w:r>
-        <w:rPr>
-          <w:rFonts w:ascii="Times New Roman" w:hAnsi="Times New Roman" w:cs="Times New Roman"/>
-          <w:i/>
-        </w:rPr>
-        <w:t xml:space="preserve"> Symp</w:t>
-      </w:r>
-      <w:r>
-        <w:rPr>
-          <w:rFonts w:ascii="Times New Roman" w:hAnsi="Times New Roman" w:cs="Times New Roman"/>
-          <w:i/>
-        </w:rPr>
-        <w:t>osium</w:t>
+        <w:t>ence</w:t>
       </w:r>
       <w:r>
         <w:rPr>
@@ -21826,7 +21886,13 @@
           <w:rFonts w:ascii="Times New Roman" w:hAnsi="Times New Roman" w:cs="Times New Roman"/>
           <w:b/>
         </w:rPr>
-        <w:t>49</w:t>
+        <w:t>308</w:t>
+      </w:r>
+      <w:r>
+        <w:rPr>
+          <w:rFonts w:ascii="Times New Roman" w:hAnsi="Times New Roman" w:cs="Times New Roman"/>
+        </w:rPr>
+        <w:t>(5730)</w:t>
       </w:r>
       <w:r>
         <w:rPr>
@@ -21838,7 +21904,7 @@
         <w:rPr>
           <w:rFonts w:ascii="Times New Roman" w:hAnsi="Times New Roman" w:cs="Times New Roman"/>
         </w:rPr>
-        <w:t xml:space="preserve"> 587–600.</w:t>
+        <w:t xml:space="preserve"> 1912-1915.</w:t>
       </w:r>
     </w:p>
     <w:p>
@@ -21853,6 +21919,167 @@
         <w:rPr>
           <w:rFonts w:ascii="Times New Roman" w:hAnsi="Times New Roman" w:cs="Times New Roman"/>
         </w:rPr>
+        <w:t xml:space="preserve">Punt, A.E., Cope, J.M., &amp; </w:t>
+      </w:r>
+      <w:proofErr w:type="spellStart"/>
+      <w:r>
+        <w:rPr>
+          <w:rFonts w:ascii="Times New Roman" w:hAnsi="Times New Roman" w:cs="Times New Roman"/>
+        </w:rPr>
+        <w:t>Haltuch</w:t>
+      </w:r>
+      <w:proofErr w:type="spellEnd"/>
+      <w:r>
+        <w:rPr>
+          <w:rFonts w:ascii="Times New Roman" w:hAnsi="Times New Roman" w:cs="Times New Roman"/>
+        </w:rPr>
+        <w:t>, M.</w:t>
+      </w:r>
+      <w:r>
+        <w:rPr>
+          <w:rFonts w:ascii="Times New Roman" w:hAnsi="Times New Roman" w:cs="Times New Roman"/>
+        </w:rPr>
+        <w:t xml:space="preserve">A. </w:t>
+      </w:r>
+      <w:r>
+        <w:rPr>
+          <w:rFonts w:ascii="Times New Roman" w:hAnsi="Times New Roman" w:cs="Times New Roman"/>
+        </w:rPr>
+        <w:t>(</w:t>
+      </w:r>
+      <w:r>
+        <w:rPr>
+          <w:rFonts w:ascii="Times New Roman" w:hAnsi="Times New Roman" w:cs="Times New Roman"/>
+        </w:rPr>
+        <w:t>2006</w:t>
+      </w:r>
+      <w:r>
+        <w:rPr>
+          <w:rFonts w:ascii="Times New Roman" w:hAnsi="Times New Roman" w:cs="Times New Roman"/>
+        </w:rPr>
+        <w:t>)</w:t>
+      </w:r>
+      <w:r>
+        <w:rPr>
+          <w:rFonts w:ascii="Times New Roman" w:hAnsi="Times New Roman" w:cs="Times New Roman"/>
+        </w:rPr>
+        <w:t xml:space="preserve"> Reference points and decision rules in U.S. federal fisheries: west coast </w:t>
+      </w:r>
+      <w:proofErr w:type="spellStart"/>
+      <w:r>
+        <w:rPr>
+          <w:rFonts w:ascii="Times New Roman" w:hAnsi="Times New Roman" w:cs="Times New Roman"/>
+        </w:rPr>
+        <w:t>groundfish</w:t>
+      </w:r>
+      <w:proofErr w:type="spellEnd"/>
+      <w:r>
+        <w:rPr>
+          <w:rFonts w:ascii="Times New Roman" w:hAnsi="Times New Roman" w:cs="Times New Roman"/>
+        </w:rPr>
+        <w:t xml:space="preserve"> experiences. </w:t>
+      </w:r>
+      <w:r>
+        <w:rPr>
+          <w:rFonts w:ascii="Times New Roman" w:hAnsi="Times New Roman" w:cs="Times New Roman"/>
+          <w:i/>
+        </w:rPr>
+        <w:t>Am</w:t>
+      </w:r>
+      <w:r>
+        <w:rPr>
+          <w:rFonts w:ascii="Times New Roman" w:hAnsi="Times New Roman" w:cs="Times New Roman"/>
+          <w:i/>
+        </w:rPr>
+        <w:t>erican</w:t>
+      </w:r>
+      <w:r>
+        <w:rPr>
+          <w:rFonts w:ascii="Times New Roman" w:hAnsi="Times New Roman" w:cs="Times New Roman"/>
+          <w:i/>
+        </w:rPr>
+        <w:t xml:space="preserve"> Fish</w:t>
+      </w:r>
+      <w:r>
+        <w:rPr>
+          <w:rFonts w:ascii="Times New Roman" w:hAnsi="Times New Roman" w:cs="Times New Roman"/>
+          <w:i/>
+        </w:rPr>
+        <w:t>eries</w:t>
+      </w:r>
+      <w:r>
+        <w:rPr>
+          <w:rFonts w:ascii="Times New Roman" w:hAnsi="Times New Roman" w:cs="Times New Roman"/>
+          <w:i/>
+        </w:rPr>
+        <w:t xml:space="preserve"> Soc</w:t>
+      </w:r>
+      <w:r>
+        <w:rPr>
+          <w:rFonts w:ascii="Times New Roman" w:hAnsi="Times New Roman" w:cs="Times New Roman"/>
+          <w:i/>
+        </w:rPr>
+        <w:t>iety</w:t>
+      </w:r>
+      <w:r>
+        <w:rPr>
+          <w:rFonts w:ascii="Times New Roman" w:hAnsi="Times New Roman" w:cs="Times New Roman"/>
+          <w:i/>
+        </w:rPr>
+        <w:t xml:space="preserve"> Symp</w:t>
+      </w:r>
+      <w:r>
+        <w:rPr>
+          <w:rFonts w:ascii="Times New Roman" w:hAnsi="Times New Roman" w:cs="Times New Roman"/>
+          <w:i/>
+        </w:rPr>
+        <w:t>osium</w:t>
+      </w:r>
+      <w:r>
+        <w:rPr>
+          <w:rFonts w:ascii="Times New Roman" w:hAnsi="Times New Roman" w:cs="Times New Roman"/>
+        </w:rPr>
+        <w:t>,</w:t>
+      </w:r>
+      <w:r>
+        <w:rPr>
+          <w:rFonts w:ascii="Times New Roman" w:hAnsi="Times New Roman" w:cs="Times New Roman"/>
+        </w:rPr>
+        <w:t xml:space="preserve"> </w:t>
+      </w:r>
+      <w:r>
+        <w:rPr>
+          <w:rFonts w:ascii="Times New Roman" w:hAnsi="Times New Roman" w:cs="Times New Roman"/>
+          <w:b/>
+        </w:rPr>
+        <w:t>49</w:t>
+      </w:r>
+      <w:r>
+        <w:rPr>
+          <w:rFonts w:ascii="Times New Roman" w:hAnsi="Times New Roman" w:cs="Times New Roman"/>
+        </w:rPr>
+        <w:t>,</w:t>
+      </w:r>
+      <w:r>
+        <w:rPr>
+          <w:rFonts w:ascii="Times New Roman" w:hAnsi="Times New Roman" w:cs="Times New Roman"/>
+        </w:rPr>
+        <w:t xml:space="preserve"> 587–600.</w:t>
+      </w:r>
+    </w:p>
+    <w:p>
+      <w:pPr>
+        <w:spacing w:line="240" w:lineRule="auto"/>
+        <w:ind w:left="720" w:hanging="720"/>
+        <w:rPr>
+          <w:rFonts w:ascii="Times New Roman" w:hAnsi="Times New Roman" w:cs="Times New Roman"/>
+        </w:rPr>
+      </w:pPr>
+      <w:r>
+        <w:rPr>
+          <w:rFonts w:ascii="Times New Roman" w:hAnsi="Times New Roman" w:cs="Times New Roman"/>
+        </w:rPr>
+        <w:lastRenderedPageBreak/>
         <w:t xml:space="preserve">Quinn, T.J., II, &amp; </w:t>
       </w:r>
       <w:proofErr w:type="spellStart"/>
@@ -22397,7 +22624,6 @@
         <w:rPr>
           <w:rFonts w:ascii="Times New Roman" w:hAnsi="Times New Roman" w:cs="Times New Roman"/>
         </w:rPr>
-        <w:lastRenderedPageBreak/>
         <w:t xml:space="preserve">Rothschild, B.J., </w:t>
       </w:r>
       <w:r>
@@ -24060,6 +24286,7 @@
         <w:rPr>
           <w:rFonts w:ascii="Times New Roman" w:hAnsi="Times New Roman" w:cs="Times New Roman"/>
         </w:rPr>
+        <w:lastRenderedPageBreak/>
         <w:t>Withler</w:t>
       </w:r>
       <w:proofErr w:type="spellEnd"/>
@@ -24291,7 +24518,7 @@
         <w:t>, 2101-2120.</w:t>
       </w:r>
     </w:p>
-    <w:bookmarkEnd w:id="22"/>
+    <w:bookmarkEnd w:id="24"/>
     <w:p>
       <w:pPr>
         <w:spacing w:after="200" w:line="240" w:lineRule="auto"/>
@@ -24461,7 +24688,7 @@
           <w:rFonts w:ascii="Times New Roman" w:hAnsi="Times New Roman" w:cs="Times New Roman"/>
         </w:rPr>
       </w:pPr>
-      <w:bookmarkStart w:id="23" w:name="_Ref436875087"/>
+      <w:bookmarkStart w:id="25" w:name="_Ref436875087"/>
       <w:proofErr w:type="gramStart"/>
       <w:r>
         <w:rPr>
@@ -24476,7 +24703,7 @@
         </w:rPr>
         <w:t xml:space="preserve"> </w:t>
       </w:r>
-      <w:bookmarkStart w:id="24" w:name="AlaskaMap"/>
+      <w:bookmarkStart w:id="26" w:name="AlaskaMap"/>
       <w:r>
         <w:rPr>
           <w:rFonts w:ascii="Times New Roman" w:hAnsi="Times New Roman" w:cs="Times New Roman"/>
@@ -24508,8 +24735,8 @@
         </w:rPr>
         <w:fldChar w:fldCharType="end"/>
       </w:r>
-      <w:bookmarkEnd w:id="23"/>
-      <w:bookmarkEnd w:id="24"/>
+      <w:bookmarkEnd w:id="25"/>
+      <w:bookmarkEnd w:id="26"/>
       <w:r>
         <w:rPr>
           <w:rFonts w:ascii="Times New Roman" w:hAnsi="Times New Roman" w:cs="Times New Roman"/>
@@ -24522,7 +24749,7 @@
         </w:rPr>
         <w:t xml:space="preserve"> </w:t>
       </w:r>
-      <w:commentRangeStart w:id="25"/>
+      <w:commentRangeStart w:id="27"/>
       <w:r>
         <w:rPr>
           <w:rFonts w:ascii="Times New Roman" w:hAnsi="Times New Roman" w:cs="Times New Roman"/>
@@ -24563,12 +24790,12 @@
         </w:rPr>
         <w:t xml:space="preserve"> dashed arrows indicate ?</w:t>
       </w:r>
-      <w:commentRangeEnd w:id="25"/>
+      <w:commentRangeEnd w:id="27"/>
       <w:r>
         <w:rPr>
           <w:rStyle w:val="CommentReference"/>
         </w:rPr>
-        <w:commentReference w:id="25"/>
+        <w:commentReference w:id="27"/>
       </w:r>
       <w:r>
         <w:rPr>
@@ -24730,7 +24957,7 @@
           <w:rFonts w:ascii="Times New Roman" w:hAnsi="Times New Roman" w:cs="Times New Roman"/>
         </w:rPr>
       </w:pPr>
-      <w:commentRangeStart w:id="26"/>
+      <w:commentRangeStart w:id="28"/>
       <w:r>
         <w:rPr>
           <w:rFonts w:ascii="Times New Roman" w:hAnsi="Times New Roman" w:cs="Times New Roman"/>
@@ -24779,13 +25006,13 @@
           </wp:inline>
         </w:drawing>
       </w:r>
-      <w:commentRangeEnd w:id="26"/>
+      <w:commentRangeEnd w:id="28"/>
       <w:r>
         <w:rPr>
           <w:rStyle w:val="CommentReference"/>
           <w:rFonts w:ascii="Times New Roman" w:hAnsi="Times New Roman" w:cs="Times New Roman"/>
         </w:rPr>
-        <w:commentReference w:id="26"/>
+        <w:commentReference w:id="28"/>
       </w:r>
     </w:p>
     <w:p>
@@ -24795,7 +25022,7 @@
           <w:rFonts w:ascii="Times New Roman" w:hAnsi="Times New Roman" w:cs="Times New Roman"/>
         </w:rPr>
       </w:pPr>
-      <w:bookmarkStart w:id="27" w:name="_Ref436876431"/>
+      <w:bookmarkStart w:id="29" w:name="_Ref436876431"/>
       <w:proofErr w:type="gramStart"/>
       <w:r>
         <w:rPr>
@@ -24810,7 +25037,7 @@
         </w:rPr>
         <w:t xml:space="preserve"> </w:t>
       </w:r>
-      <w:bookmarkStart w:id="28" w:name="surveyData"/>
+      <w:bookmarkStart w:id="30" w:name="surveyData"/>
       <w:r>
         <w:rPr>
           <w:rFonts w:ascii="Times New Roman" w:hAnsi="Times New Roman" w:cs="Times New Roman"/>
@@ -24842,8 +25069,8 @@
         </w:rPr>
         <w:fldChar w:fldCharType="end"/>
       </w:r>
-      <w:bookmarkEnd w:id="27"/>
-      <w:bookmarkEnd w:id="28"/>
+      <w:bookmarkEnd w:id="29"/>
+      <w:bookmarkEnd w:id="30"/>
       <w:r>
         <w:rPr>
           <w:rFonts w:ascii="Times New Roman" w:hAnsi="Times New Roman" w:cs="Times New Roman"/>
@@ -25068,7 +25295,7 @@
         </w:rPr>
         <w:t xml:space="preserve"> </w:t>
       </w:r>
-      <w:bookmarkStart w:id="29" w:name="fig_data"/>
+      <w:bookmarkStart w:id="31" w:name="fig_data"/>
       <w:r>
         <w:rPr>
           <w:rFonts w:ascii="Times New Roman" w:hAnsi="Times New Roman" w:cs="Times New Roman"/>
@@ -25100,7 +25327,7 @@
         </w:rPr>
         <w:fldChar w:fldCharType="end"/>
       </w:r>
-      <w:bookmarkEnd w:id="29"/>
+      <w:bookmarkEnd w:id="31"/>
       <w:r>
         <w:rPr>
           <w:rFonts w:ascii="Times New Roman" w:hAnsi="Times New Roman" w:cs="Times New Roman"/>
@@ -25214,7 +25441,7 @@
           <w:rFonts w:ascii="Times New Roman" w:hAnsi="Times New Roman" w:cs="Times New Roman"/>
         </w:rPr>
       </w:pPr>
-      <w:commentRangeStart w:id="30"/>
+      <w:commentRangeStart w:id="32"/>
       <w:proofErr w:type="gramStart"/>
       <w:r>
         <w:rPr>
@@ -25235,7 +25462,7 @@
         </w:rPr>
         <w:t xml:space="preserve"> </w:t>
       </w:r>
-      <w:bookmarkStart w:id="31" w:name="hat_abundance"/>
+      <w:bookmarkStart w:id="33" w:name="hat_abundance"/>
       <w:r>
         <w:rPr>
           <w:rFonts w:ascii="Times New Roman" w:hAnsi="Times New Roman" w:cs="Times New Roman"/>
@@ -25267,7 +25494,7 @@
         </w:rPr>
         <w:fldChar w:fldCharType="end"/>
       </w:r>
-      <w:bookmarkEnd w:id="31"/>
+      <w:bookmarkEnd w:id="33"/>
       <w:r>
         <w:rPr>
           <w:rFonts w:ascii="Times New Roman" w:hAnsi="Times New Roman" w:cs="Times New Roman"/>
@@ -25409,13 +25636,13 @@
         </w:rPr>
         <w:t xml:space="preserve"> for each hypothesized stock.</w:t>
       </w:r>
-      <w:commentRangeEnd w:id="30"/>
+      <w:commentRangeEnd w:id="32"/>
       <w:r>
         <w:rPr>
           <w:rStyle w:val="CommentReference"/>
           <w:rFonts w:ascii="Times New Roman" w:hAnsi="Times New Roman" w:cs="Times New Roman"/>
         </w:rPr>
-        <w:commentReference w:id="30"/>
+        <w:commentReference w:id="32"/>
       </w:r>
     </w:p>
     <w:p>
@@ -25507,7 +25734,7 @@
         </w:rPr>
         <w:t xml:space="preserve"> </w:t>
       </w:r>
-      <w:bookmarkStart w:id="32" w:name="fig_omega"/>
+      <w:bookmarkStart w:id="34" w:name="fig_omega"/>
       <w:r>
         <w:rPr>
           <w:rFonts w:ascii="Times New Roman" w:hAnsi="Times New Roman" w:cs="Times New Roman"/>
@@ -25539,7 +25766,7 @@
         </w:rPr>
         <w:fldChar w:fldCharType="end"/>
       </w:r>
-      <w:bookmarkEnd w:id="32"/>
+      <w:bookmarkEnd w:id="34"/>
       <w:r>
         <w:rPr>
           <w:rFonts w:ascii="Times New Roman" w:hAnsi="Times New Roman" w:cs="Times New Roman"/>
@@ -25690,7 +25917,7 @@
         </w:rPr>
         <w:t xml:space="preserve"> </w:t>
       </w:r>
-      <w:bookmarkStart w:id="33" w:name="fig_stock"/>
+      <w:bookmarkStart w:id="35" w:name="fig_stock"/>
       <w:r>
         <w:rPr>
           <w:rFonts w:ascii="Times New Roman" w:hAnsi="Times New Roman" w:cs="Times New Roman"/>
@@ -25722,7 +25949,7 @@
         </w:rPr>
         <w:fldChar w:fldCharType="end"/>
       </w:r>
-      <w:bookmarkEnd w:id="33"/>
+      <w:bookmarkEnd w:id="35"/>
       <w:r>
         <w:rPr>
           <w:rFonts w:ascii="Times New Roman" w:hAnsi="Times New Roman" w:cs="Times New Roman"/>
@@ -25824,7 +26051,7 @@
       </w:r>
     </w:p>
   </w:comment>
-  <w:comment w:id="5" w:author="Kelli Johnson" w:date="2015-12-02T12:59:00Z" w:initials="KFJ">
+  <w:comment w:id="4" w:author="Kelli Johnson" w:date="2015-12-02T12:59:00Z" w:initials="KFJ">
     <w:p>
       <w:pPr>
         <w:pStyle w:val="CommentText"/>
@@ -25848,7 +26075,7 @@
       </w:r>
     </w:p>
   </w:comment>
-  <w:comment w:id="9" w:author="Kelli Johnson" w:date="2014-09-26T03:39:00Z" w:initials="KFJ">
+  <w:comment w:id="5" w:author="Kelli Johnson" w:date="2015-12-30T16:55:00Z" w:initials="KFJ">
     <w:p>
       <w:pPr>
         <w:pStyle w:val="CommentText"/>
@@ -25860,11 +26087,16 @@
         <w:annotationRef/>
       </w:r>
       <w:r>
-        <w:t>I assume you’re saying that Y(s) is a vector of measurements y(s).  I’d recommend switching to vector-matrix notation throughout: vector lowercase bold non-italic, and matrix uppercase bold non-italic</w:t>
-      </w:r>
+        <w:t xml:space="preserve">Working on a </w:t>
+      </w:r>
+      <w:r>
+        <w:t>transition…</w:t>
+      </w:r>
+      <w:bookmarkStart w:id="6" w:name="_GoBack"/>
+      <w:bookmarkEnd w:id="6"/>
     </w:p>
   </w:comment>
-  <w:comment w:id="10" w:author="Punt, Andre (O&amp;A, Hobart)" w:date="2015-12-03T09:07:00Z" w:initials="PA(H">
+  <w:comment w:id="7" w:author="Kelli Johnson" w:date="2015-12-30T16:31:00Z" w:initials="KFJ">
     <w:p>
       <w:pPr>
         <w:pStyle w:val="CommentText"/>
@@ -25876,19 +26108,21 @@
         <w:annotationRef/>
       </w:r>
       <w:r>
-        <w:t xml:space="preserve">Are there many zeros – can the simply be ignored. </w:t>
+        <w:t>Need a transition.</w:t>
       </w:r>
     </w:p>
     <w:p>
       <w:pPr>
         <w:pStyle w:val="CommentText"/>
       </w:pPr>
-      <w:r>
-        <w:t>KFJ: is there a way to do a delta-GLMM such that zeros can be modelled or do I need to redo the analysis with a small constant added to the zero measurements and see if the results differ?</w:t>
-      </w:r>
+    </w:p>
+    <w:p>
+      <w:pPr>
+        <w:pStyle w:val="CommentText"/>
+      </w:pPr>
     </w:p>
   </w:comment>
-  <w:comment w:id="11" w:author="JTT" w:date="2014-09-26T03:37:00Z" w:initials="JT">
+  <w:comment w:id="11" w:author="Kelli Johnson" w:date="2014-09-26T03:39:00Z" w:initials="KFJ">
     <w:p>
       <w:pPr>
         <w:pStyle w:val="CommentText"/>
@@ -25900,44 +26134,60 @@
         <w:annotationRef/>
       </w:r>
       <w:r>
-        <w:t>Maybe easier to talk in person about this – and you might know more than me…</w:t>
+        <w:t>I assume you’re saying that Y(s) is a vector of measurements y(s).  I’d recommend switching to vector-matrix notation throughout: vector lowercase bold non-italic, and matrix uppercase bold non-italic</w:t>
+      </w:r>
+    </w:p>
+  </w:comment>
+  <w:comment w:id="12" w:author="Punt, Andre (O&amp;A, Hobart)" w:date="2015-12-03T09:07:00Z" w:initials="PA(H">
+    <w:p>
+      <w:pPr>
+        <w:pStyle w:val="CommentText"/>
+      </w:pPr>
+      <w:r>
+        <w:rPr>
+          <w:rStyle w:val="CommentReference"/>
+        </w:rPr>
+        <w:annotationRef/>
+      </w:r>
+      <w:r>
+        <w:t xml:space="preserve">Are there many zeros – can the simply be ignored. </w:t>
       </w:r>
     </w:p>
     <w:p>
       <w:pPr>
         <w:pStyle w:val="CommentText"/>
       </w:pPr>
+      <w:r>
+        <w:t>KFJ: is there a way to do a delta-GLMM such that zeros can be modelled or do I need to redo the analysis with a small constant added to the zero measurements and see if the results differ?</w:t>
+      </w:r>
+    </w:p>
+  </w:comment>
+  <w:comment w:id="13" w:author="JTT" w:date="2014-09-26T03:37:00Z" w:initials="JT">
+    <w:p>
+      <w:pPr>
+        <w:pStyle w:val="CommentText"/>
+      </w:pPr>
+      <w:r>
+        <w:rPr>
+          <w:rStyle w:val="CommentReference"/>
+        </w:rPr>
+        <w:annotationRef/>
+      </w:r>
+      <w:r>
+        <w:t>Maybe easier to talk in person about this – and you might know more than me…</w:t>
+      </w:r>
     </w:p>
     <w:p>
       <w:pPr>
         <w:pStyle w:val="CommentText"/>
       </w:pPr>
-      <w:r>
-        <w:t>However, my understanding of the benefit of the SPDE approach is:</w:t>
-      </w:r>
     </w:p>
     <w:p>
       <w:pPr>
         <w:pStyle w:val="CommentText"/>
       </w:pPr>
       <w:r>
-        <w:t xml:space="preserve">1.  </w:t>
-      </w:r>
-      <w:proofErr w:type="gramStart"/>
-      <w:r>
-        <w:t>the</w:t>
-      </w:r>
-      <w:proofErr w:type="gramEnd"/>
-      <w:r>
-        <w:t xml:space="preserve"> inverse-covariance matrix is </w:t>
-      </w:r>
-      <w:proofErr w:type="spellStart"/>
-      <w:r>
-        <w:t>sparce</w:t>
-      </w:r>
-      <w:proofErr w:type="spellEnd"/>
-      <w:r>
-        <w:t xml:space="preserve"> (easy to demonstrate looking at matrices M0,M1,M2 from INLA)</w:t>
+        <w:t>However, my understanding of the benefit of the SPDE approach is:</w:t>
       </w:r>
     </w:p>
     <w:p>
@@ -25945,6 +26195,30 @@
         <w:pStyle w:val="CommentText"/>
       </w:pPr>
       <w:r>
+        <w:t xml:space="preserve">1.  </w:t>
+      </w:r>
+      <w:proofErr w:type="gramStart"/>
+      <w:r>
+        <w:t>the</w:t>
+      </w:r>
+      <w:proofErr w:type="gramEnd"/>
+      <w:r>
+        <w:t xml:space="preserve"> inverse-covariance matrix is </w:t>
+      </w:r>
+      <w:proofErr w:type="spellStart"/>
+      <w:r>
+        <w:t>sparce</w:t>
+      </w:r>
+      <w:proofErr w:type="spellEnd"/>
+      <w:r>
+        <w:t xml:space="preserve"> (easy to demonstrate looking at matrices M0,M1,M2 from INLA)</w:t>
+      </w:r>
+    </w:p>
+    <w:p>
+      <w:pPr>
+        <w:pStyle w:val="CommentText"/>
+      </w:pPr>
+      <w:r>
         <w:t xml:space="preserve">2.  </w:t>
       </w:r>
       <w:proofErr w:type="gramStart"/>
@@ -25957,7 +26231,7 @@
       </w:r>
     </w:p>
   </w:comment>
-  <w:comment w:id="12" w:author="JTT" w:date="2014-09-26T03:40:00Z" w:initials="JT">
+  <w:comment w:id="14" w:author="JTT" w:date="2014-09-26T03:40:00Z" w:initials="JT">
     <w:p>
       <w:pPr>
         <w:pStyle w:val="CommentText"/>
@@ -25997,7 +26271,7 @@
       </w:r>
     </w:p>
   </w:comment>
-  <w:comment w:id="15" w:author="Kelli Johnson" w:date="2015-12-03T03:32:00Z" w:initials="KFJ">
+  <w:comment w:id="17" w:author="Kelli Johnson" w:date="2015-12-03T03:32:00Z" w:initials="KFJ">
     <w:p>
       <w:pPr>
         <w:pStyle w:val="CommentText"/>
@@ -26013,7 +26287,7 @@
       </w:r>
     </w:p>
   </w:comment>
-  <w:comment w:id="16" w:author="Kelli Johnson" w:date="2014-09-25T11:47:00Z" w:initials="KFJ">
+  <w:comment w:id="18" w:author="Kelli Johnson" w:date="2014-09-25T11:47:00Z" w:initials="KFJ">
     <w:p>
       <w:pPr>
         <w:pStyle w:val="CommentText"/>
@@ -26029,7 +26303,7 @@
       </w:r>
     </w:p>
   </w:comment>
-  <w:comment w:id="17" w:author="Kelli Johnson" w:date="2014-09-25T11:48:00Z" w:initials="KFJ">
+  <w:comment w:id="19" w:author="Kelli Johnson" w:date="2014-09-25T11:48:00Z" w:initials="KFJ">
     <w:p>
       <w:pPr>
         <w:pStyle w:val="CommentText"/>
@@ -26045,7 +26319,7 @@
       </w:r>
     </w:p>
   </w:comment>
-  <w:comment w:id="18" w:author="Kelli Johnson" w:date="2014-09-25T11:50:00Z" w:initials="KFJ">
+  <w:comment w:id="20" w:author="Kelli Johnson" w:date="2014-09-25T11:50:00Z" w:initials="KFJ">
     <w:p>
       <w:pPr>
         <w:pStyle w:val="CommentText"/>
@@ -26085,7 +26359,7 @@
       </w:r>
     </w:p>
   </w:comment>
-  <w:comment w:id="19" w:author="Punt, Andre (O&amp;A, Hobart)" w:date="2014-08-06T05:07:00Z" w:initials="PA(H">
+  <w:comment w:id="21" w:author="Punt, Andre (O&amp;A, Hobart)" w:date="2014-08-06T05:07:00Z" w:initials="PA(H">
     <w:p>
       <w:pPr>
         <w:pStyle w:val="CommentText"/>
@@ -26101,7 +26375,7 @@
       </w:r>
     </w:p>
   </w:comment>
-  <w:comment w:id="20" w:author="Kelli Johnson" w:date="2014-09-26T05:01:00Z" w:initials="KFJ">
+  <w:comment w:id="22" w:author="Kelli Johnson" w:date="2014-09-26T05:01:00Z" w:initials="KFJ">
     <w:p>
       <w:pPr>
         <w:pStyle w:val="CommentText"/>
@@ -26117,7 +26391,7 @@
       </w:r>
     </w:p>
   </w:comment>
-  <w:comment w:id="21" w:author="Kelli Johnson" w:date="2014-09-26T17:56:00Z" w:initials="KFJ">
+  <w:comment w:id="23" w:author="Kelli Johnson" w:date="2014-09-26T17:56:00Z" w:initials="KFJ">
     <w:p>
       <w:pPr>
         <w:pStyle w:val="CommentText"/>
@@ -26133,7 +26407,7 @@
       </w:r>
     </w:p>
   </w:comment>
-  <w:comment w:id="25" w:author="Kelli Johnson" w:date="2015-12-03T03:17:00Z" w:initials="KFJ">
+  <w:comment w:id="27" w:author="Kelli Johnson" w:date="2015-12-03T03:17:00Z" w:initials="KFJ">
     <w:p>
       <w:pPr>
         <w:pStyle w:val="CommentText"/>
@@ -26149,7 +26423,7 @@
       </w:r>
     </w:p>
   </w:comment>
-  <w:comment w:id="26" w:author="Kelli Johnson" w:date="2014-09-25T12:03:00Z" w:initials="KFJ">
+  <w:comment w:id="28" w:author="Kelli Johnson" w:date="2014-09-25T12:03:00Z" w:initials="KFJ">
     <w:p>
       <w:pPr>
         <w:pStyle w:val="CommentText"/>
@@ -26165,7 +26439,7 @@
       </w:r>
     </w:p>
   </w:comment>
-  <w:comment w:id="30" w:author="Kelli Johnson" w:date="2014-09-23T14:44:00Z" w:initials="KFJ">
+  <w:comment w:id="32" w:author="Kelli Johnson" w:date="2014-09-23T14:44:00Z" w:initials="KFJ">
     <w:p>
       <w:pPr>
         <w:pStyle w:val="CommentText"/>
@@ -29303,7 +29577,7 @@
 </file>
 
 <file path=customXml/itemProps1.xml><?xml version="1.0" encoding="utf-8"?>
-<ds:datastoreItem xmlns:ds="http://schemas.openxmlformats.org/officeDocument/2006/customXml" ds:itemID="{8EE83F43-32DA-46F3-A681-2884B9C592B9}">
+<ds:datastoreItem xmlns:ds="http://schemas.openxmlformats.org/officeDocument/2006/customXml" ds:itemID="{5A612A94-D58F-4F89-A1EE-4111622C1981}">
   <ds:schemaRefs>
     <ds:schemaRef ds:uri="http://schemas.openxmlformats.org/officeDocument/2006/bibliography"/>
   </ds:schemaRefs>

</xml_diff>

<commit_message>
Add comments in intro received from phd proposal.
</commit_message>
<xml_diff>
--- a/ms/alaska_ms_kfj.docx
+++ b/ms/alaska_ms_kfj.docx
@@ -1209,7 +1209,19 @@
         <w:rPr>
           <w:rFonts w:ascii="Times New Roman" w:hAnsi="Times New Roman" w:cs="Times New Roman"/>
         </w:rPr>
-        <w:t xml:space="preserve">lack of recovery of is hypothesized to be partially dependent on </w:t>
+        <w:t xml:space="preserve">lack of recovery of is hypothesized to be partially </w:t>
+      </w:r>
+      <w:r>
+        <w:rPr>
+          <w:rFonts w:ascii="Times New Roman" w:hAnsi="Times New Roman" w:cs="Times New Roman"/>
+        </w:rPr>
+        <w:t>caused by</w:t>
+      </w:r>
+      <w:r>
+        <w:rPr>
+          <w:rFonts w:ascii="Times New Roman" w:hAnsi="Times New Roman" w:cs="Times New Roman"/>
+        </w:rPr>
+        <w:t xml:space="preserve"> </w:t>
       </w:r>
       <w:r>
         <w:rPr>
@@ -1405,7 +1417,19 @@
         <w:rPr>
           <w:rFonts w:ascii="Times New Roman" w:hAnsi="Times New Roman" w:cs="Times New Roman"/>
         </w:rPr>
-        <w:t xml:space="preserve">the loss of distinct spawning components followed by a </w:t>
+        <w:t>the loss of distinct spawning components</w:t>
+      </w:r>
+      <w:r>
+        <w:rPr>
+          <w:rFonts w:ascii="Times New Roman" w:hAnsi="Times New Roman" w:cs="Times New Roman"/>
+        </w:rPr>
+        <w:t>,</w:t>
+      </w:r>
+      <w:r>
+        <w:rPr>
+          <w:rFonts w:ascii="Times New Roman" w:hAnsi="Times New Roman" w:cs="Times New Roman"/>
+        </w:rPr>
+        <w:t xml:space="preserve"> followed by a </w:t>
       </w:r>
       <w:r>
         <w:rPr>
@@ -1463,6 +1487,12 @@
         <w:rPr>
           <w:rFonts w:ascii="Times New Roman" w:hAnsi="Times New Roman" w:cs="Times New Roman"/>
         </w:rPr>
+        <w:t xml:space="preserve">between management and biological units </w:t>
+      </w:r>
+      <w:r>
+        <w:rPr>
+          <w:rFonts w:ascii="Times New Roman" w:hAnsi="Times New Roman" w:cs="Times New Roman"/>
+        </w:rPr>
         <w:t xml:space="preserve">work to undermine the sustainability of the social-ecological system </w:t>
       </w:r>
       <w:r>
@@ -1562,25 +1592,32 @@
         <w:rPr>
           <w:rFonts w:ascii="Times New Roman" w:hAnsi="Times New Roman" w:cs="Times New Roman"/>
         </w:rPr>
-        <w:t xml:space="preserve"> Whereas, i</w:t>
-      </w:r>
-      <w:r>
-        <w:rPr>
-          <w:rFonts w:ascii="Times New Roman" w:hAnsi="Times New Roman" w:cs="Times New Roman"/>
-        </w:rPr>
-        <w:t>ncluding only a portion of the population in the management unit can lead to biased estimates of its status</w:t>
-      </w:r>
-      <w:r>
-        <w:rPr>
-          <w:rFonts w:ascii="Times New Roman" w:hAnsi="Times New Roman" w:cs="Times New Roman"/>
-        </w:rPr>
         <w:t xml:space="preserve"> </w:t>
       </w:r>
-      <w:r>
-        <w:rPr>
-          <w:rFonts w:ascii="Times New Roman" w:hAnsi="Times New Roman" w:cs="Times New Roman"/>
-        </w:rPr>
-        <w:t xml:space="preserve">given that productivity is often assumed to be directly related to spawning stock biomass, (Frisk </w:t>
+      <w:proofErr w:type="gramStart"/>
+      <w:r>
+        <w:rPr>
+          <w:rFonts w:ascii="Times New Roman" w:hAnsi="Times New Roman" w:cs="Times New Roman"/>
+        </w:rPr>
+        <w:t xml:space="preserve">Whereas, including only a portion of the population in the management unit can lead to biased estimates of its status </w:t>
+      </w:r>
+      <w:r>
+        <w:rPr>
+          <w:rFonts w:ascii="Times New Roman" w:hAnsi="Times New Roman" w:cs="Times New Roman"/>
+        </w:rPr>
+        <w:t>given that productivity is often assumed to be directly re</w:t>
+      </w:r>
+      <w:r>
+        <w:rPr>
+          <w:rFonts w:ascii="Times New Roman" w:hAnsi="Times New Roman" w:cs="Times New Roman"/>
+        </w:rPr>
+        <w:t>lated to spawning stock biomass</w:t>
+      </w:r>
+      <w:r>
+        <w:rPr>
+          <w:rFonts w:ascii="Times New Roman" w:hAnsi="Times New Roman" w:cs="Times New Roman"/>
+        </w:rPr>
+        <w:t xml:space="preserve"> (Frisk </w:t>
       </w:r>
       <w:r>
         <w:rPr>
@@ -1606,7 +1643,14 @@
         <w:rPr>
           <w:rFonts w:ascii="Times New Roman" w:hAnsi="Times New Roman" w:cs="Times New Roman"/>
         </w:rPr>
-        <w:t xml:space="preserve">. 2011). </w:t>
+        <w:t>. 2011).</w:t>
+      </w:r>
+      <w:proofErr w:type="gramEnd"/>
+      <w:r>
+        <w:rPr>
+          <w:rFonts w:ascii="Times New Roman" w:hAnsi="Times New Roman" w:cs="Times New Roman"/>
+        </w:rPr>
+        <w:t xml:space="preserve"> </w:t>
       </w:r>
     </w:p>
     <w:p>
@@ -1617,6 +1661,7 @@
           <w:rFonts w:ascii="Times New Roman" w:hAnsi="Times New Roman" w:cs="Times New Roman"/>
         </w:rPr>
       </w:pPr>
+      <w:commentRangeStart w:id="4"/>
       <w:r>
         <w:rPr>
           <w:rFonts w:ascii="Times New Roman" w:hAnsi="Times New Roman" w:cs="Times New Roman"/>
@@ -1756,7 +1801,7 @@
         </w:rPr>
         <w:t xml:space="preserve"> and Walters 1992; Walters and Martell 2004). </w:t>
       </w:r>
-      <w:commentRangeStart w:id="4"/>
+      <w:commentRangeStart w:id="5"/>
       <w:r>
         <w:rPr>
           <w:rFonts w:ascii="Times New Roman" w:hAnsi="Times New Roman" w:cs="Times New Roman"/>
@@ -1853,69 +1898,76 @@
         </w:rPr>
         <w:t xml:space="preserve">(Waldman 2005; Rothschild and Jiao 2011). </w:t>
       </w:r>
+      <w:commentRangeEnd w:id="5"/>
+      <w:r>
+        <w:rPr>
+          <w:rStyle w:val="CommentReference"/>
+        </w:rPr>
+        <w:commentReference w:id="5"/>
+      </w:r>
+      <w:r>
+        <w:rPr>
+          <w:rFonts w:ascii="Times New Roman" w:hAnsi="Times New Roman" w:cs="Times New Roman"/>
+        </w:rPr>
+        <w:t xml:space="preserve"> </w:t>
+      </w:r>
+      <w:r>
+        <w:rPr>
+          <w:rFonts w:ascii="Times New Roman" w:hAnsi="Times New Roman" w:cs="Times New Roman"/>
+        </w:rPr>
+        <w:t>Therefore,</w:t>
+      </w:r>
+      <w:r>
+        <w:rPr>
+          <w:rFonts w:ascii="Times New Roman" w:hAnsi="Times New Roman" w:cs="Times New Roman"/>
+        </w:rPr>
+        <w:t xml:space="preserve"> management units that match biological homogeneity can help minimize the risk of depleting distinct spawning units (</w:t>
+      </w:r>
+      <w:proofErr w:type="spellStart"/>
+      <w:r>
+        <w:rPr>
+          <w:rFonts w:ascii="Times New Roman" w:hAnsi="Times New Roman" w:cs="Times New Roman"/>
+        </w:rPr>
+        <w:t>Laikre</w:t>
+      </w:r>
+      <w:proofErr w:type="spellEnd"/>
+      <w:r>
+        <w:rPr>
+          <w:rFonts w:ascii="Times New Roman" w:hAnsi="Times New Roman" w:cs="Times New Roman"/>
+        </w:rPr>
+        <w:t xml:space="preserve"> </w:t>
+      </w:r>
+      <w:r>
+        <w:rPr>
+          <w:rFonts w:ascii="Times New Roman" w:hAnsi="Times New Roman" w:cs="Times New Roman"/>
+          <w:i/>
+        </w:rPr>
+        <w:t>et al</w:t>
+      </w:r>
+      <w:r>
+        <w:rPr>
+          <w:rFonts w:ascii="Times New Roman" w:hAnsi="Times New Roman" w:cs="Times New Roman"/>
+        </w:rPr>
+        <w:t>.</w:t>
+      </w:r>
+      <w:r>
+        <w:rPr>
+          <w:rFonts w:ascii="Times New Roman" w:hAnsi="Times New Roman" w:cs="Times New Roman"/>
+        </w:rPr>
+        <w:t xml:space="preserve"> 2005</w:t>
+      </w:r>
+      <w:r>
+        <w:rPr>
+          <w:rFonts w:ascii="Times New Roman" w:hAnsi="Times New Roman" w:cs="Times New Roman"/>
+        </w:rPr>
+        <w:t>).</w:t>
+      </w:r>
       <w:commentRangeEnd w:id="4"/>
       <w:r>
         <w:rPr>
           <w:rStyle w:val="CommentReference"/>
         </w:rPr>
         <w:commentReference w:id="4"/>
-      </w:r>
-      <w:r>
-        <w:rPr>
-          <w:rFonts w:ascii="Times New Roman" w:hAnsi="Times New Roman" w:cs="Times New Roman"/>
-        </w:rPr>
-        <w:t xml:space="preserve"> </w:t>
-      </w:r>
-      <w:r>
-        <w:rPr>
-          <w:rFonts w:ascii="Times New Roman" w:hAnsi="Times New Roman" w:cs="Times New Roman"/>
-        </w:rPr>
-        <w:t>Therefore,</w:t>
-      </w:r>
-      <w:r>
-        <w:rPr>
-          <w:rFonts w:ascii="Times New Roman" w:hAnsi="Times New Roman" w:cs="Times New Roman"/>
-        </w:rPr>
-        <w:t xml:space="preserve"> management units that match biological homogeneity can help minimize the risk of depleting distinct spawning units (</w:t>
-      </w:r>
-      <w:proofErr w:type="spellStart"/>
-      <w:r>
-        <w:rPr>
-          <w:rFonts w:ascii="Times New Roman" w:hAnsi="Times New Roman" w:cs="Times New Roman"/>
-        </w:rPr>
-        <w:t>Laikre</w:t>
-      </w:r>
-      <w:proofErr w:type="spellEnd"/>
-      <w:r>
-        <w:rPr>
-          <w:rFonts w:ascii="Times New Roman" w:hAnsi="Times New Roman" w:cs="Times New Roman"/>
-        </w:rPr>
-        <w:t xml:space="preserve"> </w:t>
-      </w:r>
-      <w:r>
-        <w:rPr>
-          <w:rFonts w:ascii="Times New Roman" w:hAnsi="Times New Roman" w:cs="Times New Roman"/>
-          <w:i/>
-        </w:rPr>
-        <w:t>et al</w:t>
-      </w:r>
-      <w:r>
-        <w:rPr>
-          <w:rFonts w:ascii="Times New Roman" w:hAnsi="Times New Roman" w:cs="Times New Roman"/>
-        </w:rPr>
-        <w:t>.</w:t>
-      </w:r>
-      <w:r>
-        <w:rPr>
-          <w:rFonts w:ascii="Times New Roman" w:hAnsi="Times New Roman" w:cs="Times New Roman"/>
-        </w:rPr>
-        <w:t xml:space="preserve"> 2005</w:t>
-      </w:r>
-      <w:r>
-        <w:rPr>
-          <w:rFonts w:ascii="Times New Roman" w:hAnsi="Times New Roman" w:cs="Times New Roman"/>
-        </w:rPr>
-        <w:t>).</w:t>
       </w:r>
     </w:p>
     <w:p>
@@ -1942,7 +1994,13 @@
         <w:rPr>
           <w:rFonts w:ascii="Times New Roman" w:hAnsi="Times New Roman" w:cs="Times New Roman"/>
         </w:rPr>
-        <w:t>no single method</w:t>
+        <w:t>there is no</w:t>
+      </w:r>
+      <w:r>
+        <w:rPr>
+          <w:rFonts w:ascii="Times New Roman" w:hAnsi="Times New Roman" w:cs="Times New Roman"/>
+        </w:rPr>
+        <w:t xml:space="preserve"> method</w:t>
       </w:r>
       <w:r>
         <w:rPr>
@@ -1960,6 +2018,12 @@
         <w:rPr>
           <w:rFonts w:ascii="Times New Roman" w:hAnsi="Times New Roman" w:cs="Times New Roman"/>
         </w:rPr>
+        <w:t xml:space="preserve">that </w:t>
+      </w:r>
+      <w:r>
+        <w:rPr>
+          <w:rFonts w:ascii="Times New Roman" w:hAnsi="Times New Roman" w:cs="Times New Roman"/>
+        </w:rPr>
         <w:t xml:space="preserve">simultaneously </w:t>
       </w:r>
       <w:r>
@@ -1996,6 +2060,12 @@
         <w:rPr>
           <w:rFonts w:ascii="Times New Roman" w:hAnsi="Times New Roman" w:cs="Times New Roman"/>
         </w:rPr>
+        <w:t>,</w:t>
+      </w:r>
+      <w:r>
+        <w:rPr>
+          <w:rFonts w:ascii="Times New Roman" w:hAnsi="Times New Roman" w:cs="Times New Roman"/>
+        </w:rPr>
         <w:t xml:space="preserve"> </w:t>
       </w:r>
       <w:r>
@@ -2186,6 +2256,45 @@
         <w:rPr>
           <w:rFonts w:ascii="Times New Roman" w:hAnsi="Times New Roman" w:cs="Times New Roman"/>
         </w:rPr>
+        <w:t xml:space="preserve">; </w:t>
+      </w:r>
+      <w:proofErr w:type="spellStart"/>
+      <w:r>
+        <w:rPr>
+          <w:rFonts w:ascii="Times New Roman" w:hAnsi="Times New Roman" w:cs="Times New Roman"/>
+        </w:rPr>
+        <w:t>Casselman</w:t>
+      </w:r>
+      <w:proofErr w:type="spellEnd"/>
+      <w:r>
+        <w:rPr>
+          <w:rFonts w:ascii="Times New Roman" w:hAnsi="Times New Roman" w:cs="Times New Roman"/>
+        </w:rPr>
+        <w:t xml:space="preserve"> </w:t>
+      </w:r>
+      <w:r>
+        <w:rPr>
+          <w:rFonts w:ascii="Times New Roman" w:hAnsi="Times New Roman" w:cs="Times New Roman"/>
+          <w:i/>
+        </w:rPr>
+        <w:t>et al</w:t>
+      </w:r>
+      <w:r>
+        <w:rPr>
+          <w:rFonts w:ascii="Times New Roman" w:hAnsi="Times New Roman" w:cs="Times New Roman"/>
+        </w:rPr>
+        <w:t>.</w:t>
+      </w:r>
+      <w:r>
+        <w:rPr>
+          <w:rFonts w:ascii="Times New Roman" w:hAnsi="Times New Roman" w:cs="Times New Roman"/>
+        </w:rPr>
+        <w:t xml:space="preserve"> 1981</w:t>
+      </w:r>
+      <w:r>
+        <w:rPr>
+          <w:rFonts w:ascii="Times New Roman" w:hAnsi="Times New Roman" w:cs="Times New Roman"/>
+        </w:rPr>
         <w:t>) and may be more applicable to the time scale at which fisheries management currently operates on (</w:t>
       </w:r>
       <w:r>
@@ -2255,6 +2364,40 @@
         <w:rPr>
           <w:rFonts w:ascii="Times New Roman" w:hAnsi="Times New Roman" w:cs="Times New Roman"/>
         </w:rPr>
+        <w:t xml:space="preserve">; </w:t>
+      </w:r>
+      <w:proofErr w:type="spellStart"/>
+      <w:r>
+        <w:rPr>
+          <w:rFonts w:ascii="Times New Roman" w:hAnsi="Times New Roman" w:cs="Times New Roman"/>
+        </w:rPr>
+        <w:t>Waples</w:t>
+      </w:r>
+      <w:proofErr w:type="spellEnd"/>
+      <w:r>
+        <w:rPr>
+          <w:rFonts w:ascii="Times New Roman" w:hAnsi="Times New Roman" w:cs="Times New Roman"/>
+        </w:rPr>
+        <w:t xml:space="preserve"> and </w:t>
+      </w:r>
+      <w:proofErr w:type="spellStart"/>
+      <w:r>
+        <w:rPr>
+          <w:rFonts w:ascii="Times New Roman" w:hAnsi="Times New Roman" w:cs="Times New Roman"/>
+        </w:rPr>
+        <w:t>Gaggiotti</w:t>
+      </w:r>
+      <w:proofErr w:type="spellEnd"/>
+      <w:r>
+        <w:rPr>
+          <w:rFonts w:ascii="Times New Roman" w:hAnsi="Times New Roman" w:cs="Times New Roman"/>
+        </w:rPr>
+        <w:t xml:space="preserve"> 2006</w:t>
+      </w:r>
+      <w:r>
+        <w:rPr>
+          <w:rFonts w:ascii="Times New Roman" w:hAnsi="Times New Roman" w:cs="Times New Roman"/>
+        </w:rPr>
         <w:t>)</w:t>
       </w:r>
       <w:r>
@@ -2267,6 +2410,7 @@
         <w:rPr>
           <w:rFonts w:ascii="Times New Roman" w:hAnsi="Times New Roman" w:cs="Times New Roman"/>
         </w:rPr>
+        <w:lastRenderedPageBreak/>
         <w:t xml:space="preserve">management units should be informed </w:t>
       </w:r>
       <w:r>
@@ -2297,14 +2441,7 @@
         <w:rPr>
           <w:rFonts w:ascii="Times New Roman" w:hAnsi="Times New Roman" w:cs="Times New Roman"/>
         </w:rPr>
-        <w:t xml:space="preserve">which </w:t>
-      </w:r>
-      <w:r>
-        <w:rPr>
-          <w:rFonts w:ascii="Times New Roman" w:hAnsi="Times New Roman" w:cs="Times New Roman"/>
-        </w:rPr>
-        <w:lastRenderedPageBreak/>
-        <w:t>delineate</w:t>
+        <w:t>which delineate</w:t>
       </w:r>
       <w:r>
         <w:rPr>
@@ -2334,7 +2471,19 @@
         <w:rPr>
           <w:rFonts w:ascii="Times New Roman" w:hAnsi="Times New Roman" w:cs="Times New Roman"/>
         </w:rPr>
-        <w:t>parameters which are assumed to be homogenous in assessment models</w:t>
+        <w:t xml:space="preserve">parameters </w:t>
+      </w:r>
+      <w:r>
+        <w:rPr>
+          <w:rFonts w:ascii="Times New Roman" w:hAnsi="Times New Roman" w:cs="Times New Roman"/>
+        </w:rPr>
+        <w:t>that</w:t>
+      </w:r>
+      <w:r>
+        <w:rPr>
+          <w:rFonts w:ascii="Times New Roman" w:hAnsi="Times New Roman" w:cs="Times New Roman"/>
+        </w:rPr>
+        <w:t xml:space="preserve"> are assumed to be homogenous in assessment models</w:t>
       </w:r>
       <w:r>
         <w:rPr>
@@ -2663,6 +2812,12 @@
         <w:rPr>
           <w:rFonts w:ascii="Times New Roman" w:hAnsi="Times New Roman" w:cs="Times New Roman"/>
         </w:rPr>
+        <w:t xml:space="preserve">for identifying population structures using stat-space models </w:t>
+      </w:r>
+      <w:r>
+        <w:rPr>
+          <w:rFonts w:ascii="Times New Roman" w:hAnsi="Times New Roman" w:cs="Times New Roman"/>
+        </w:rPr>
         <w:t xml:space="preserve">rely on </w:t>
       </w:r>
       <w:r>
@@ -2778,19 +2933,7 @@
         <w:rPr>
           <w:rFonts w:ascii="Times New Roman" w:hAnsi="Times New Roman" w:cs="Times New Roman"/>
         </w:rPr>
-        <w:t>wrong subpopulation structure</w:t>
-      </w:r>
-      <w:r>
-        <w:rPr>
-          <w:rFonts w:ascii="Times New Roman" w:hAnsi="Times New Roman" w:cs="Times New Roman"/>
-        </w:rPr>
-        <w:t xml:space="preserve"> which can lead to spatial variation in parameters</w:t>
-      </w:r>
-      <w:r>
-        <w:rPr>
-          <w:rFonts w:ascii="Times New Roman" w:hAnsi="Times New Roman" w:cs="Times New Roman"/>
-        </w:rPr>
-        <w:t xml:space="preserve">) </w:t>
+        <w:t xml:space="preserve">wrong subpopulation structure) </w:t>
       </w:r>
       <w:r>
         <w:rPr>
@@ -2873,6 +3016,7 @@
         </w:rPr>
         <w:t xml:space="preserve">. </w:t>
       </w:r>
+      <w:commentRangeStart w:id="6"/>
       <w:r>
         <w:rPr>
           <w:rFonts w:ascii="Times New Roman" w:hAnsi="Times New Roman" w:cs="Times New Roman"/>
@@ -2999,6 +3143,13 @@
           <w:rFonts w:ascii="Times New Roman" w:hAnsi="Times New Roman" w:cs="Times New Roman"/>
         </w:rPr>
         <w:t xml:space="preserve"> </w:t>
+      </w:r>
+      <w:commentRangeEnd w:id="6"/>
+      <w:r>
+        <w:rPr>
+          <w:rStyle w:val="CommentReference"/>
+        </w:rPr>
+        <w:commentReference w:id="6"/>
       </w:r>
     </w:p>
     <w:p>
@@ -3406,7 +3557,13 @@
         <w:rPr>
           <w:rFonts w:ascii="Times New Roman" w:hAnsi="Times New Roman" w:cs="Times New Roman"/>
         </w:rPr>
-        <w:t>of the federally endangered Steller sea lion</w:t>
+        <w:t>of the federally-</w:t>
+      </w:r>
+      <w:r>
+        <w:rPr>
+          <w:rFonts w:ascii="Times New Roman" w:hAnsi="Times New Roman" w:cs="Times New Roman"/>
+        </w:rPr>
+        <w:t>endangered Steller sea lion</w:t>
       </w:r>
       <w:r>
         <w:rPr>
@@ -3451,6 +3608,163 @@
         </w:rPr>
         <w:t xml:space="preserve">Sinclair and Zeppelin 2002). </w:t>
       </w:r>
+      <w:r>
+        <w:rPr>
+          <w:rFonts w:ascii="Times New Roman" w:hAnsi="Times New Roman" w:cs="Times New Roman"/>
+        </w:rPr>
+        <w:t xml:space="preserve">Additionally, cod is a predator of </w:t>
+      </w:r>
+      <w:r>
+        <w:rPr>
+          <w:rFonts w:ascii="Times New Roman" w:hAnsi="Times New Roman" w:cs="Times New Roman"/>
+        </w:rPr>
+        <w:t xml:space="preserve">walleye </w:t>
+      </w:r>
+      <w:proofErr w:type="spellStart"/>
+      <w:r>
+        <w:rPr>
+          <w:rFonts w:ascii="Times New Roman" w:hAnsi="Times New Roman" w:cs="Times New Roman"/>
+        </w:rPr>
+        <w:t>pollock</w:t>
+      </w:r>
+      <w:proofErr w:type="spellEnd"/>
+      <w:r>
+        <w:rPr>
+          <w:rFonts w:ascii="Times New Roman" w:hAnsi="Times New Roman" w:cs="Times New Roman"/>
+        </w:rPr>
+        <w:t xml:space="preserve"> (</w:t>
+      </w:r>
+      <w:proofErr w:type="spellStart"/>
+      <w:r>
+        <w:rPr>
+          <w:rFonts w:ascii="Times New Roman" w:hAnsi="Times New Roman" w:cs="Times New Roman"/>
+          <w:i/>
+        </w:rPr>
+        <w:t>Theragra</w:t>
+      </w:r>
+      <w:proofErr w:type="spellEnd"/>
+      <w:r>
+        <w:rPr>
+          <w:rFonts w:ascii="Times New Roman" w:hAnsi="Times New Roman" w:cs="Times New Roman"/>
+          <w:i/>
+        </w:rPr>
+        <w:t xml:space="preserve"> </w:t>
+      </w:r>
+      <w:proofErr w:type="spellStart"/>
+      <w:r>
+        <w:rPr>
+          <w:rFonts w:ascii="Times New Roman" w:hAnsi="Times New Roman" w:cs="Times New Roman"/>
+          <w:i/>
+        </w:rPr>
+        <w:t>chalcogramma</w:t>
+      </w:r>
+      <w:proofErr w:type="spellEnd"/>
+      <w:r>
+        <w:rPr>
+          <w:rFonts w:ascii="Times New Roman" w:hAnsi="Times New Roman" w:cs="Times New Roman"/>
+        </w:rPr>
+        <w:t>)</w:t>
+      </w:r>
+      <w:r>
+        <w:rPr>
+          <w:rFonts w:ascii="Times New Roman" w:hAnsi="Times New Roman" w:cs="Times New Roman"/>
+        </w:rPr>
+        <w:t>, shrimp</w:t>
+      </w:r>
+      <w:r>
+        <w:rPr>
+          <w:rFonts w:ascii="Times New Roman" w:hAnsi="Times New Roman" w:cs="Times New Roman"/>
+        </w:rPr>
+        <w:t>,</w:t>
+      </w:r>
+      <w:r>
+        <w:rPr>
+          <w:rFonts w:ascii="Times New Roman" w:hAnsi="Times New Roman" w:cs="Times New Roman"/>
+        </w:rPr>
+        <w:t xml:space="preserve"> and snow crab</w:t>
+      </w:r>
+      <w:r>
+        <w:rPr>
+          <w:rFonts w:ascii="Times New Roman" w:hAnsi="Times New Roman" w:cs="Times New Roman"/>
+        </w:rPr>
+        <w:t xml:space="preserve"> (</w:t>
+      </w:r>
+      <w:proofErr w:type="spellStart"/>
+      <w:r>
+        <w:rPr>
+          <w:rFonts w:ascii="Times New Roman" w:hAnsi="Times New Roman" w:cs="Times New Roman"/>
+          <w:i/>
+        </w:rPr>
+        <w:t>Chionoecetes</w:t>
+      </w:r>
+      <w:proofErr w:type="spellEnd"/>
+      <w:r>
+        <w:rPr>
+          <w:rFonts w:ascii="Times New Roman" w:hAnsi="Times New Roman" w:cs="Times New Roman"/>
+          <w:i/>
+        </w:rPr>
+        <w:t xml:space="preserve"> </w:t>
+      </w:r>
+      <w:proofErr w:type="spellStart"/>
+      <w:r>
+        <w:rPr>
+          <w:rFonts w:ascii="Times New Roman" w:hAnsi="Times New Roman" w:cs="Times New Roman"/>
+          <w:i/>
+        </w:rPr>
+        <w:t>opilio</w:t>
+      </w:r>
+      <w:proofErr w:type="spellEnd"/>
+      <w:r>
+        <w:rPr>
+          <w:rFonts w:ascii="Times New Roman" w:hAnsi="Times New Roman" w:cs="Times New Roman"/>
+        </w:rPr>
+        <w:t>)</w:t>
+      </w:r>
+      <w:r>
+        <w:rPr>
+          <w:rFonts w:ascii="Times New Roman" w:hAnsi="Times New Roman" w:cs="Times New Roman"/>
+        </w:rPr>
+        <w:t xml:space="preserve"> (</w:t>
+      </w:r>
+      <w:proofErr w:type="spellStart"/>
+      <w:r>
+        <w:rPr>
+          <w:rFonts w:ascii="Times New Roman" w:hAnsi="Times New Roman" w:cs="Times New Roman"/>
+        </w:rPr>
+        <w:t>Bakkala</w:t>
+      </w:r>
+      <w:proofErr w:type="spellEnd"/>
+      <w:r>
+        <w:rPr>
+          <w:rFonts w:ascii="Times New Roman" w:hAnsi="Times New Roman" w:cs="Times New Roman"/>
+        </w:rPr>
+        <w:t>, 1984) and prey for fish, sea birds</w:t>
+      </w:r>
+      <w:r>
+        <w:rPr>
+          <w:rFonts w:ascii="Times New Roman" w:hAnsi="Times New Roman" w:cs="Times New Roman"/>
+        </w:rPr>
+        <w:t>,</w:t>
+      </w:r>
+      <w:r>
+        <w:rPr>
+          <w:rFonts w:ascii="Times New Roman" w:hAnsi="Times New Roman" w:cs="Times New Roman"/>
+        </w:rPr>
+        <w:t xml:space="preserve"> and othe</w:t>
+      </w:r>
+      <w:r>
+        <w:rPr>
+          <w:rFonts w:ascii="Times New Roman" w:hAnsi="Times New Roman" w:cs="Times New Roman"/>
+        </w:rPr>
+        <w:t>r marine mammals (Hobson et al.</w:t>
+      </w:r>
+      <w:r>
+        <w:rPr>
+          <w:rFonts w:ascii="Times New Roman" w:hAnsi="Times New Roman" w:cs="Times New Roman"/>
+        </w:rPr>
+        <w:t xml:space="preserve"> 2006; Springer et al. 1996). </w:t>
+      </w:r>
+      <w:bookmarkStart w:id="7" w:name="_GoBack"/>
       <w:r>
         <w:rPr>
           <w:rFonts w:ascii="Times New Roman" w:hAnsi="Times New Roman" w:cs="Times New Roman"/>
@@ -3510,7 +3824,8 @@
       <w:pPr>
         <w:pStyle w:val="Heading1"/>
       </w:pPr>
-      <w:bookmarkStart w:id="5" w:name="methods"/>
+      <w:bookmarkStart w:id="8" w:name="methods"/>
+      <w:bookmarkEnd w:id="7"/>
       <w:r>
         <w:t>Materials and m</w:t>
       </w:r>
@@ -3522,13 +3837,13 @@
       <w:pPr>
         <w:pStyle w:val="Heading2"/>
       </w:pPr>
-      <w:bookmarkStart w:id="6" w:name="study-area"/>
-      <w:bookmarkEnd w:id="5"/>
+      <w:bookmarkStart w:id="9" w:name="study-area"/>
+      <w:bookmarkEnd w:id="8"/>
       <w:r>
         <w:t>Study area</w:t>
       </w:r>
     </w:p>
-    <w:bookmarkEnd w:id="6"/>
+    <w:bookmarkEnd w:id="9"/>
     <w:p>
       <w:pPr>
         <w:spacing w:line="240" w:lineRule="auto"/>
@@ -3722,12 +4037,13 @@
       <w:pPr>
         <w:pStyle w:val="Heading2"/>
       </w:pPr>
-      <w:bookmarkStart w:id="7" w:name="data"/>
-      <w:r>
+      <w:bookmarkStart w:id="10" w:name="data"/>
+      <w:r>
+        <w:lastRenderedPageBreak/>
         <w:t>Data</w:t>
       </w:r>
     </w:p>
-    <w:bookmarkEnd w:id="7"/>
+    <w:bookmarkEnd w:id="10"/>
     <w:p>
       <w:pPr>
         <w:spacing w:line="240" w:lineRule="auto"/>
@@ -3788,14 +4104,7 @@
         <w:rPr>
           <w:rFonts w:ascii="Times New Roman" w:hAnsi="Times New Roman" w:cs="Times New Roman"/>
         </w:rPr>
-        <w:t xml:space="preserve">by </w:t>
-      </w:r>
-      <w:r>
-        <w:rPr>
-          <w:rFonts w:ascii="Times New Roman" w:hAnsi="Times New Roman" w:cs="Times New Roman"/>
-        </w:rPr>
-        <w:lastRenderedPageBreak/>
-        <w:t xml:space="preserve">the North Pacific Fishery Management Council </w:t>
+        <w:t xml:space="preserve">by the North Pacific Fishery Management Council </w:t>
       </w:r>
       <w:r>
         <w:rPr>
@@ -4845,7 +5154,7 @@
         </w:rPr>
         <w:t>n</w:t>
       </w:r>
-      <w:commentRangeStart w:id="8"/>
+      <w:commentRangeStart w:id="11"/>
       <w:r>
         <w:rPr>
           <w:rFonts w:ascii="Times New Roman" w:eastAsiaTheme="minorEastAsia" w:hAnsi="Times New Roman" w:cs="Times New Roman"/>
@@ -4865,13 +5174,13 @@
         </w:rPr>
         <w:t xml:space="preserve"> measurements</w:t>
       </w:r>
-      <w:commentRangeEnd w:id="8"/>
+      <w:commentRangeEnd w:id="11"/>
       <w:r>
         <w:rPr>
           <w:rStyle w:val="CommentReference"/>
           <w:rFonts w:ascii="Times New Roman" w:hAnsi="Times New Roman" w:cs="Times New Roman"/>
         </w:rPr>
-        <w:commentReference w:id="8"/>
+        <w:commentReference w:id="11"/>
       </w:r>
       <w:r>
         <w:rPr>
@@ -6470,7 +6779,7 @@
         <w:tab/>
         <w:t xml:space="preserve">Eq. </w:t>
       </w:r>
-      <w:bookmarkStart w:id="9" w:name="triangulation"/>
+      <w:bookmarkStart w:id="12" w:name="triangulation"/>
       <w:r>
         <w:rPr>
           <w:rFonts w:ascii="Times New Roman" w:eastAsiaTheme="minorEastAsia" w:hAnsi="Times New Roman" w:cs="Times New Roman"/>
@@ -6502,7 +6811,7 @@
         </w:rPr>
         <w:fldChar w:fldCharType="end"/>
       </w:r>
-      <w:bookmarkEnd w:id="9"/>
+      <w:bookmarkEnd w:id="12"/>
     </w:p>
     <w:p>
       <w:pPr>
@@ -6516,6 +6825,7 @@
         <w:rPr>
           <w:rFonts w:ascii="Times New Roman" w:eastAsiaTheme="minorEastAsia" w:hAnsi="Times New Roman" w:cs="Times New Roman"/>
         </w:rPr>
+        <w:lastRenderedPageBreak/>
         <w:t>where</w:t>
       </w:r>
       <w:proofErr w:type="gramEnd"/>
@@ -6709,14 +7019,7 @@
         <w:rPr>
           <w:rFonts w:ascii="Times New Roman" w:eastAsiaTheme="minorEastAsia" w:hAnsi="Times New Roman" w:cs="Times New Roman"/>
         </w:rPr>
-        <w:t xml:space="preserve"> </w:t>
-      </w:r>
-      <w:r>
-        <w:rPr>
-          <w:rFonts w:ascii="Times New Roman" w:eastAsiaTheme="minorEastAsia" w:hAnsi="Times New Roman" w:cs="Times New Roman"/>
-        </w:rPr>
-        <w:lastRenderedPageBreak/>
-        <w:t xml:space="preserve">multivariate Normal distribution with mean </w:t>
+        <w:t xml:space="preserve"> multivariate Normal distribution with mean </w:t>
       </w:r>
       <w:r>
         <w:rPr>
@@ -7000,7 +7303,7 @@
         <w:tab/>
         <w:t xml:space="preserve">Eq. </w:t>
       </w:r>
-      <w:bookmarkStart w:id="10" w:name="spatialcovariance"/>
+      <w:bookmarkStart w:id="13" w:name="spatialcovariance"/>
       <w:r>
         <w:rPr>
           <w:rFonts w:ascii="Times New Roman" w:eastAsiaTheme="minorEastAsia" w:hAnsi="Times New Roman" w:cs="Times New Roman"/>
@@ -7032,7 +7335,7 @@
         </w:rPr>
         <w:fldChar w:fldCharType="end"/>
       </w:r>
-      <w:bookmarkEnd w:id="10"/>
+      <w:bookmarkEnd w:id="13"/>
       <w:r>
         <w:rPr>
           <w:rFonts w:ascii="Times New Roman" w:eastAsiaTheme="minorEastAsia" w:hAnsi="Times New Roman" w:cs="Times New Roman"/>
@@ -8121,7 +8424,7 @@
           <w:rFonts w:ascii="Times New Roman" w:hAnsi="Times New Roman" w:cs="Times New Roman"/>
         </w:rPr>
       </w:pPr>
-      <w:commentRangeStart w:id="11"/>
+      <w:commentRangeStart w:id="14"/>
       <w:r>
         <w:rPr>
           <w:rFonts w:ascii="Times New Roman" w:hAnsi="Times New Roman" w:cs="Times New Roman"/>
@@ -8176,12 +8479,12 @@
         </w:rPr>
         <w:t xml:space="preserve">). </w:t>
       </w:r>
-      <w:commentRangeEnd w:id="11"/>
+      <w:commentRangeEnd w:id="14"/>
       <w:r>
         <w:rPr>
           <w:rStyle w:val="CommentReference"/>
         </w:rPr>
-        <w:commentReference w:id="11"/>
+        <w:commentReference w:id="14"/>
       </w:r>
       <w:proofErr w:type="gramStart"/>
       <w:r>
@@ -8354,7 +8657,7 @@
         </w:rPr>
         <w:t xml:space="preserve">). </w:t>
       </w:r>
-      <w:commentRangeStart w:id="12"/>
+      <w:commentRangeStart w:id="15"/>
       <w:r>
         <w:rPr>
           <w:rFonts w:ascii="Times New Roman" w:hAnsi="Times New Roman" w:cs="Times New Roman"/>
@@ -8389,13 +8692,13 @@
         </w:rPr>
         <w:t xml:space="preserve"> </w:t>
       </w:r>
-      <w:commentRangeEnd w:id="12"/>
+      <w:commentRangeEnd w:id="15"/>
       <w:r>
         <w:rPr>
           <w:rStyle w:val="CommentReference"/>
           <w:rFonts w:ascii="Times New Roman" w:hAnsi="Times New Roman" w:cs="Times New Roman"/>
         </w:rPr>
-        <w:commentReference w:id="12"/>
+        <w:commentReference w:id="15"/>
       </w:r>
       <w:r>
         <w:rPr>
@@ -8764,20 +9067,20 @@
         </w:rPr>
         <w:t xml:space="preserve">, </w:t>
       </w:r>
-      <w:commentRangeStart w:id="13"/>
+      <w:commentRangeStart w:id="16"/>
       <w:r>
         <w:rPr>
           <w:rFonts w:ascii="Times New Roman" w:eastAsiaTheme="minorEastAsia" w:hAnsi="Times New Roman" w:cs="Times New Roman"/>
         </w:rPr>
         <w:t xml:space="preserve">ρ is the strength of density dependence, </w:t>
       </w:r>
-      <w:commentRangeEnd w:id="13"/>
+      <w:commentRangeEnd w:id="16"/>
       <w:r>
         <w:rPr>
           <w:rStyle w:val="CommentReference"/>
           <w:rFonts w:ascii="Times New Roman" w:hAnsi="Times New Roman" w:cs="Times New Roman"/>
         </w:rPr>
-        <w:commentReference w:id="13"/>
+        <w:commentReference w:id="16"/>
       </w:r>
       <w:r>
         <w:rPr>
@@ -9759,10 +10062,8 @@
         </w:rPr>
         <w:t>sing the following equation:</w:t>
       </w:r>
-      <w:bookmarkStart w:id="14" w:name="_GoBack"/>
-      <w:bookmarkEnd w:id="14"/>
     </w:p>
-    <w:commentRangeStart w:id="15"/>
+    <w:commentRangeStart w:id="17"/>
     <w:p>
       <w:pPr>
         <w:spacing w:line="240" w:lineRule="auto"/>
@@ -9898,13 +10199,13 @@
         </w:rPr>
         <w:t>,</w:t>
       </w:r>
-      <w:commentRangeEnd w:id="15"/>
+      <w:commentRangeEnd w:id="17"/>
       <w:r>
         <w:rPr>
           <w:rStyle w:val="CommentReference"/>
           <w:rFonts w:ascii="Times New Roman" w:hAnsi="Times New Roman" w:cs="Times New Roman"/>
         </w:rPr>
-        <w:commentReference w:id="15"/>
+        <w:commentReference w:id="17"/>
       </w:r>
       <w:r>
         <w:rPr>
@@ -10558,6 +10859,7 @@
         <w:rPr>
           <w:rFonts w:ascii="Times New Roman" w:hAnsi="Times New Roman" w:cs="Times New Roman"/>
         </w:rPr>
+        <w:lastRenderedPageBreak/>
         <w:t>where</w:t>
       </w:r>
       <w:proofErr w:type="gramEnd"/>
@@ -11155,14 +11457,7 @@
         <w:rPr>
           <w:rFonts w:ascii="Times New Roman" w:eastAsiaTheme="minorEastAsia" w:hAnsi="Times New Roman" w:cs="Times New Roman"/>
         </w:rPr>
-        <w:t xml:space="preserve"> </w:t>
-      </w:r>
-      <w:r>
-        <w:rPr>
-          <w:rFonts w:ascii="Times New Roman" w:eastAsiaTheme="minorEastAsia" w:hAnsi="Times New Roman" w:cs="Times New Roman"/>
-        </w:rPr>
-        <w:lastRenderedPageBreak/>
-        <w:t xml:space="preserve">of </w:t>
+        <w:t xml:space="preserve"> of </w:t>
       </w:r>
       <w:r>
         <w:rPr>
@@ -13088,6 +13383,7 @@
         <w:rPr>
           <w:rFonts w:ascii="Times New Roman" w:hAnsi="Times New Roman" w:cs="Times New Roman"/>
         </w:rPr>
+        <w:lastRenderedPageBreak/>
         <w:t>S</w:t>
       </w:r>
       <w:r>
@@ -13121,7 +13417,6 @@
         <w:pStyle w:val="Heading1"/>
       </w:pPr>
       <w:r>
-        <w:lastRenderedPageBreak/>
         <w:t>Discussion</w:t>
       </w:r>
     </w:p>
@@ -13327,7 +13622,7 @@
         </w:rPr>
         <w:t xml:space="preserve"> the GOA. </w:t>
       </w:r>
-      <w:commentRangeStart w:id="16"/>
+      <w:commentRangeStart w:id="18"/>
       <w:r>
         <w:rPr>
           <w:rFonts w:ascii="Times New Roman" w:hAnsi="Times New Roman" w:cs="Times New Roman"/>
@@ -13418,13 +13713,13 @@
         </w:rPr>
         <w:t xml:space="preserve"> that do not align with current management measures.</w:t>
       </w:r>
-      <w:commentRangeEnd w:id="16"/>
+      <w:commentRangeEnd w:id="18"/>
       <w:r>
         <w:rPr>
           <w:rStyle w:val="CommentReference"/>
           <w:rFonts w:ascii="Times New Roman" w:hAnsi="Times New Roman" w:cs="Times New Roman"/>
         </w:rPr>
-        <w:commentReference w:id="16"/>
+        <w:commentReference w:id="18"/>
       </w:r>
     </w:p>
     <w:p>
@@ -13997,7 +14292,7 @@
         </w:rPr>
         <w:t>Increasing the use of spatial models, such as the one used here, may increase scientists ability to understand ecological processes, such as population dynamics, which are deeply dependent on space (</w:t>
       </w:r>
-      <w:commentRangeStart w:id="17"/>
+      <w:commentRangeStart w:id="19"/>
       <w:r>
         <w:rPr>
           <w:rFonts w:ascii="Times New Roman" w:hAnsi="Times New Roman" w:cs="Times New Roman"/>
@@ -14043,13 +14338,13 @@
         </w:rPr>
         <w:t>. 1990</w:t>
       </w:r>
-      <w:commentRangeEnd w:id="17"/>
+      <w:commentRangeEnd w:id="19"/>
       <w:r>
         <w:rPr>
           <w:rStyle w:val="CommentReference"/>
           <w:rFonts w:ascii="Times New Roman" w:hAnsi="Times New Roman" w:cs="Times New Roman"/>
         </w:rPr>
-        <w:commentReference w:id="17"/>
+        <w:commentReference w:id="19"/>
       </w:r>
       <w:r>
         <w:rPr>
@@ -14231,7 +14526,14 @@
         <w:rPr>
           <w:rFonts w:ascii="Times New Roman" w:hAnsi="Times New Roman" w:cs="Times New Roman"/>
         </w:rPr>
-        <w:t xml:space="preserve">) Bering Sea (not included in this study), ii) AIs, and iii) GOA. The historical stock boundary, used by the NPFMC, to delineate between the AI and GOA stocks of 170° W does not align with the stock boundary found in this study (152° 15' 24.463" W). In part, 170° W is used because of its approximate alignment with the known ecological boundary at </w:t>
+        <w:t xml:space="preserve">) Bering Sea (not included in this study), ii) AIs, and iii) GOA. The historical stock boundary, used by the NPFMC, to delineate between the AI and GOA stocks of 170° W does not align with the stock boundary found in this study (152° 15' 24.463" W). In part, 170° </w:t>
+      </w:r>
+      <w:r>
+        <w:rPr>
+          <w:rFonts w:ascii="Times New Roman" w:hAnsi="Times New Roman" w:cs="Times New Roman"/>
+        </w:rPr>
+        <w:lastRenderedPageBreak/>
+        <w:t xml:space="preserve">W is used because of its approximate alignment with the known ecological boundary at </w:t>
       </w:r>
       <w:proofErr w:type="spellStart"/>
       <w:r>
@@ -14259,14 +14561,7 @@
         <w:rPr>
           <w:rFonts w:ascii="Times New Roman" w:hAnsi="Times New Roman" w:cs="Times New Roman"/>
         </w:rPr>
-        <w:t xml:space="preserve"> Pass demarks the last area in the AIs with a strong freshwater signal from the Alaskan </w:t>
-      </w:r>
-      <w:r>
-        <w:rPr>
-          <w:rFonts w:ascii="Times New Roman" w:hAnsi="Times New Roman" w:cs="Times New Roman"/>
-        </w:rPr>
-        <w:lastRenderedPageBreak/>
-        <w:t xml:space="preserve">Coastal Current (Ladd </w:t>
+        <w:t xml:space="preserve"> Pass demarks the last area in the AIs with a strong freshwater signal from the Alaskan Coastal Current (Ladd </w:t>
       </w:r>
       <w:r>
         <w:rPr>
@@ -14775,7 +15070,14 @@
         <w:rPr>
           <w:rFonts w:ascii="Times New Roman" w:hAnsi="Times New Roman" w:cs="Times New Roman"/>
         </w:rPr>
-        <w:t xml:space="preserve">, was not included because of different sampling mechanisms. If stocks can be found intermixing in space, sampling at a consistent time each year will limit the variation in dispersal leading to more robust results. The timing should relate to spawning times, which will in turn assist in representing population characteristics because of the limited dispersal and isolation of </w:t>
+        <w:t xml:space="preserve">, was not included because of different sampling mechanisms. If stocks can be found intermixing in space, sampling at a consistent time each year will limit the variation in dispersal leading to more robust results. The timing should relate to spawning times, which will in turn assist in representing </w:t>
+      </w:r>
+      <w:r>
+        <w:rPr>
+          <w:rFonts w:ascii="Times New Roman" w:hAnsi="Times New Roman" w:cs="Times New Roman"/>
+        </w:rPr>
+        <w:lastRenderedPageBreak/>
+        <w:t xml:space="preserve">population characteristics because of the limited dispersal and isolation of </w:t>
       </w:r>
       <w:proofErr w:type="spellStart"/>
       <w:r>
@@ -14808,7 +15110,6 @@
         <w:rPr>
           <w:rFonts w:ascii="Times New Roman" w:hAnsi="Times New Roman" w:cs="Times New Roman"/>
         </w:rPr>
-        <w:lastRenderedPageBreak/>
         <w:t>Similarities does not imply population connectivity</w:t>
       </w:r>
     </w:p>
@@ -15383,7 +15684,7 @@
       <w:pPr>
         <w:pStyle w:val="Heading1"/>
       </w:pPr>
-      <w:bookmarkStart w:id="18" w:name="references"/>
+      <w:bookmarkStart w:id="20" w:name="references"/>
       <w:r>
         <w:t>References</w:t>
       </w:r>
@@ -15719,7 +16020,15 @@
           <w:rFonts w:ascii="Times New Roman" w:hAnsi="Times New Roman" w:cs="Times New Roman"/>
           <w:i/>
         </w:rPr>
-        <w:t xml:space="preserve">Stock assessment and fishery evaluation report for the </w:t>
+        <w:t xml:space="preserve">Stock assessment and fishery </w:t>
+      </w:r>
+      <w:r>
+        <w:rPr>
+          <w:rFonts w:ascii="Times New Roman" w:hAnsi="Times New Roman" w:cs="Times New Roman"/>
+          <w:i/>
+        </w:rPr>
+        <w:lastRenderedPageBreak/>
+        <w:t xml:space="preserve">evaluation report for the </w:t>
       </w:r>
       <w:proofErr w:type="spellStart"/>
       <w:r>
@@ -15908,7 +16217,6 @@
         <w:rPr>
           <w:rFonts w:ascii="Times New Roman" w:hAnsi="Times New Roman" w:cs="Times New Roman"/>
         </w:rPr>
-        <w:lastRenderedPageBreak/>
         <w:t>Ames, E.P. (2004) Atlantic cod stock structure in the Gulf of Maine.</w:t>
       </w:r>
       <w:proofErr w:type="gramEnd"/>
@@ -17032,6 +17340,7 @@
         </w:rPr>
       </w:pPr>
       <w:proofErr w:type="spellStart"/>
+      <w:proofErr w:type="gramStart"/>
       <w:r>
         <w:rPr>
           <w:rFonts w:ascii="Times New Roman" w:hAnsi="Times New Roman" w:cs="Times New Roman"/>
@@ -17081,14 +17390,31 @@
         <w:rPr>
           <w:rFonts w:ascii="Times New Roman" w:hAnsi="Times New Roman" w:cs="Times New Roman"/>
         </w:rPr>
-        <w:t xml:space="preserve">W. 1995. </w:t>
-      </w:r>
-      <w:proofErr w:type="gramStart"/>
-      <w:r>
-        <w:rPr>
-          <w:rFonts w:ascii="Times New Roman" w:hAnsi="Times New Roman" w:cs="Times New Roman"/>
-        </w:rPr>
-        <w:t>Elemental fingerprinting of fish otoliths using ID-ICPMS.</w:t>
+        <w:t xml:space="preserve">W. </w:t>
+      </w:r>
+      <w:r>
+        <w:rPr>
+          <w:rFonts w:ascii="Times New Roman" w:hAnsi="Times New Roman" w:cs="Times New Roman"/>
+        </w:rPr>
+        <w:t>(</w:t>
+      </w:r>
+      <w:r>
+        <w:rPr>
+          <w:rFonts w:ascii="Times New Roman" w:hAnsi="Times New Roman" w:cs="Times New Roman"/>
+        </w:rPr>
+        <w:t>1995</w:t>
+      </w:r>
+      <w:r>
+        <w:rPr>
+          <w:rFonts w:ascii="Times New Roman" w:hAnsi="Times New Roman" w:cs="Times New Roman"/>
+        </w:rPr>
+        <w:t>)</w:t>
+      </w:r>
+      <w:r>
+        <w:rPr>
+          <w:rFonts w:ascii="Times New Roman" w:hAnsi="Times New Roman" w:cs="Times New Roman"/>
+        </w:rPr>
+        <w:t xml:space="preserve"> Elemental fingerprinting of fish otoliths using ID-ICPMS.</w:t>
       </w:r>
       <w:proofErr w:type="gramEnd"/>
       <w:r>
@@ -17923,21 +18249,19 @@
         <w:rPr>
           <w:rFonts w:ascii="Times New Roman" w:hAnsi="Times New Roman" w:cs="Times New Roman"/>
         </w:rPr>
-        <w:t>Cowen, R.K., Paris, C.B., &amp; Srinivasan, A. (2006).</w:t>
-      </w:r>
-      <w:proofErr w:type="gramEnd"/>
-      <w:r>
-        <w:rPr>
-          <w:rFonts w:ascii="Times New Roman" w:hAnsi="Times New Roman" w:cs="Times New Roman"/>
-        </w:rPr>
-        <w:t xml:space="preserve"> </w:t>
-      </w:r>
-      <w:proofErr w:type="gramStart"/>
-      <w:r>
-        <w:rPr>
-          <w:rFonts w:ascii="Times New Roman" w:hAnsi="Times New Roman" w:cs="Times New Roman"/>
-        </w:rPr>
-        <w:t>Scaling of connectivity in marine populations.</w:t>
+        <w:t>Cowen, R.K., Paris</w:t>
+      </w:r>
+      <w:r>
+        <w:rPr>
+          <w:rFonts w:ascii="Times New Roman" w:hAnsi="Times New Roman" w:cs="Times New Roman"/>
+        </w:rPr>
+        <w:t>, C.B., &amp; Srinivasan, A. (2006)</w:t>
+      </w:r>
+      <w:r>
+        <w:rPr>
+          <w:rFonts w:ascii="Times New Roman" w:hAnsi="Times New Roman" w:cs="Times New Roman"/>
+        </w:rPr>
+        <w:t xml:space="preserve"> Scaling of connectivity in marine populations.</w:t>
       </w:r>
       <w:proofErr w:type="gramEnd"/>
       <w:r>
@@ -18070,6 +18394,12 @@
         </w:rPr>
         <w:t xml:space="preserve">, N., </w:t>
       </w:r>
+      <w:r>
+        <w:rPr>
+          <w:rFonts w:ascii="Times New Roman" w:hAnsi="Times New Roman" w:cs="Times New Roman"/>
+        </w:rPr>
+        <w:t xml:space="preserve">&amp; </w:t>
+      </w:r>
       <w:proofErr w:type="spellStart"/>
       <w:r>
         <w:rPr>
@@ -18318,6 +18648,7 @@
         <w:rPr>
           <w:rFonts w:ascii="Times New Roman" w:hAnsi="Times New Roman" w:cs="Times New Roman"/>
         </w:rPr>
+        <w:lastRenderedPageBreak/>
         <w:t>Dormann</w:t>
       </w:r>
       <w:proofErr w:type="spellEnd"/>
@@ -18325,21 +18656,45 @@
         <w:rPr>
           <w:rFonts w:ascii="Times New Roman" w:hAnsi="Times New Roman" w:cs="Times New Roman"/>
         </w:rPr>
-        <w:t xml:space="preserve">, C.F. 2007. </w:t>
+        <w:t xml:space="preserve">, C.F. </w:t>
+      </w:r>
+      <w:r>
+        <w:rPr>
+          <w:rFonts w:ascii="Times New Roman" w:hAnsi="Times New Roman" w:cs="Times New Roman"/>
+        </w:rPr>
+        <w:t>(</w:t>
+      </w:r>
+      <w:r>
+        <w:rPr>
+          <w:rFonts w:ascii="Times New Roman" w:hAnsi="Times New Roman" w:cs="Times New Roman"/>
+        </w:rPr>
+        <w:t>2007</w:t>
+      </w:r>
+      <w:r>
+        <w:rPr>
+          <w:rFonts w:ascii="Times New Roman" w:hAnsi="Times New Roman" w:cs="Times New Roman"/>
+        </w:rPr>
+        <w:t>)</w:t>
+      </w:r>
+      <w:r>
+        <w:rPr>
+          <w:rFonts w:ascii="Times New Roman" w:hAnsi="Times New Roman" w:cs="Times New Roman"/>
+        </w:rPr>
+        <w:t xml:space="preserve"> </w:t>
       </w:r>
       <w:proofErr w:type="gramStart"/>
       <w:r>
         <w:rPr>
           <w:rFonts w:ascii="Times New Roman" w:hAnsi="Times New Roman" w:cs="Times New Roman"/>
         </w:rPr>
-        <w:t>Effects of incorporating spatial autocorrelation into the analysis of species distribution data.</w:t>
+        <w:t>Effects</w:t>
       </w:r>
       <w:proofErr w:type="gramEnd"/>
       <w:r>
         <w:rPr>
           <w:rFonts w:ascii="Times New Roman" w:hAnsi="Times New Roman" w:cs="Times New Roman"/>
         </w:rPr>
-        <w:t xml:space="preserve"> </w:t>
+        <w:t xml:space="preserve"> of incorporating spatial autocorrelation into the analysis of species distribution data. </w:t>
       </w:r>
       <w:r>
         <w:rPr>
@@ -18381,7 +18736,6 @@
         <w:rPr>
           <w:rFonts w:ascii="Times New Roman" w:hAnsi="Times New Roman" w:cs="Times New Roman"/>
         </w:rPr>
-        <w:lastRenderedPageBreak/>
         <w:t>Dulvy</w:t>
       </w:r>
       <w:proofErr w:type="spellEnd"/>
@@ -18874,7 +19228,19 @@
         <w:rPr>
           <w:rFonts w:ascii="Times New Roman" w:hAnsi="Times New Roman" w:cs="Times New Roman"/>
         </w:rPr>
-        <w:t xml:space="preserve">(3): 513-517. </w:t>
+        <w:t>(3)</w:t>
+      </w:r>
+      <w:r>
+        <w:rPr>
+          <w:rFonts w:ascii="Times New Roman" w:hAnsi="Times New Roman" w:cs="Times New Roman"/>
+        </w:rPr>
+        <w:t>,</w:t>
+      </w:r>
+      <w:r>
+        <w:rPr>
+          <w:rFonts w:ascii="Times New Roman" w:hAnsi="Times New Roman" w:cs="Times New Roman"/>
+        </w:rPr>
+        <w:t xml:space="preserve"> 513-517. </w:t>
       </w:r>
     </w:p>
     <w:p>
@@ -19840,63 +20206,44 @@
           <w:rFonts w:ascii="Times New Roman" w:hAnsi="Times New Roman" w:cs="Times New Roman"/>
         </w:rPr>
       </w:pPr>
+      <w:proofErr w:type="gramStart"/>
+      <w:r>
+        <w:rPr>
+          <w:rFonts w:ascii="Times New Roman" w:hAnsi="Times New Roman" w:cs="Times New Roman"/>
+        </w:rPr>
+        <w:t>Hobson, K.</w:t>
+      </w:r>
+      <w:r>
+        <w:rPr>
+          <w:rFonts w:ascii="Times New Roman" w:hAnsi="Times New Roman" w:cs="Times New Roman"/>
+        </w:rPr>
+        <w:t xml:space="preserve">A., </w:t>
+      </w:r>
       <w:proofErr w:type="spellStart"/>
       <w:r>
         <w:rPr>
           <w:rFonts w:ascii="Times New Roman" w:hAnsi="Times New Roman" w:cs="Times New Roman"/>
         </w:rPr>
-        <w:t>Illian</w:t>
+        <w:t>Sease</w:t>
       </w:r>
       <w:proofErr w:type="spellEnd"/>
       <w:r>
         <w:rPr>
           <w:rFonts w:ascii="Times New Roman" w:hAnsi="Times New Roman" w:cs="Times New Roman"/>
         </w:rPr>
-        <w:t>, J.</w:t>
-      </w:r>
-      <w:r>
-        <w:rPr>
-          <w:rFonts w:ascii="Times New Roman" w:hAnsi="Times New Roman" w:cs="Times New Roman"/>
-        </w:rPr>
-        <w:t xml:space="preserve">B., </w:t>
-      </w:r>
-      <w:proofErr w:type="spellStart"/>
-      <w:r>
-        <w:rPr>
-          <w:rFonts w:ascii="Times New Roman" w:hAnsi="Times New Roman" w:cs="Times New Roman"/>
-        </w:rPr>
-        <w:t>S</w:t>
-      </w:r>
-      <w:r>
-        <w:rPr>
-          <w:rFonts w:ascii="Times New Roman" w:hAnsi="Times New Roman" w:cs="Times New Roman"/>
-        </w:rPr>
-        <w:t>ørbye</w:t>
-      </w:r>
-      <w:proofErr w:type="spellEnd"/>
-      <w:r>
-        <w:rPr>
-          <w:rFonts w:ascii="Times New Roman" w:hAnsi="Times New Roman" w:cs="Times New Roman"/>
-        </w:rPr>
-        <w:t>, S.</w:t>
-      </w:r>
-      <w:r>
-        <w:rPr>
-          <w:rFonts w:ascii="Times New Roman" w:hAnsi="Times New Roman" w:cs="Times New Roman"/>
-        </w:rPr>
-        <w:t xml:space="preserve">H., </w:t>
-      </w:r>
-      <w:r>
-        <w:rPr>
-          <w:rFonts w:ascii="Times New Roman" w:hAnsi="Times New Roman" w:cs="Times New Roman"/>
-        </w:rPr>
-        <w:t xml:space="preserve">&amp; </w:t>
-      </w:r>
-      <w:r>
-        <w:rPr>
-          <w:rFonts w:ascii="Times New Roman" w:hAnsi="Times New Roman" w:cs="Times New Roman"/>
-        </w:rPr>
-        <w:t xml:space="preserve">Rue, H. </w:t>
+        <w:t xml:space="preserve">, J.L., Merrick, R.L. </w:t>
+      </w:r>
+      <w:r>
+        <w:rPr>
+          <w:rFonts w:ascii="Times New Roman" w:hAnsi="Times New Roman" w:cs="Times New Roman"/>
+        </w:rPr>
+        <w:t>&amp;</w:t>
+      </w:r>
+      <w:r>
+        <w:rPr>
+          <w:rFonts w:ascii="Times New Roman" w:hAnsi="Times New Roman" w:cs="Times New Roman"/>
+        </w:rPr>
+        <w:t xml:space="preserve"> Piatt, J.F. </w:t>
       </w:r>
       <w:r>
         <w:rPr>
@@ -19908,7 +20255,7 @@
         <w:rPr>
           <w:rFonts w:ascii="Times New Roman" w:hAnsi="Times New Roman" w:cs="Times New Roman"/>
         </w:rPr>
-        <w:t>2012</w:t>
+        <w:t>2006</w:t>
       </w:r>
       <w:r>
         <w:rPr>
@@ -19920,28 +20267,21 @@
         <w:rPr>
           <w:rFonts w:ascii="Times New Roman" w:hAnsi="Times New Roman" w:cs="Times New Roman"/>
         </w:rPr>
+        <w:t xml:space="preserve"> Investigating trophic relationships of pinnipeds in Alaska and Washington using stable isotope ratios of nitrogen and carbon.</w:t>
+      </w:r>
+      <w:proofErr w:type="gramEnd"/>
+      <w:r>
+        <w:rPr>
+          <w:rFonts w:ascii="Times New Roman" w:hAnsi="Times New Roman" w:cs="Times New Roman"/>
+        </w:rPr>
         <w:t xml:space="preserve"> </w:t>
       </w:r>
-      <w:proofErr w:type="gramStart"/>
-      <w:r>
-        <w:rPr>
-          <w:rFonts w:ascii="Times New Roman" w:hAnsi="Times New Roman" w:cs="Times New Roman"/>
-        </w:rPr>
-        <w:t>A</w:t>
-      </w:r>
-      <w:proofErr w:type="gramEnd"/>
-      <w:r>
-        <w:rPr>
-          <w:rFonts w:ascii="Times New Roman" w:hAnsi="Times New Roman" w:cs="Times New Roman"/>
-        </w:rPr>
-        <w:t xml:space="preserve"> toolbox for fitting complex spatial point process models using integrated nested Laplace approximation (INLA). </w:t>
-      </w:r>
       <w:r>
         <w:rPr>
           <w:rFonts w:ascii="Times New Roman" w:hAnsi="Times New Roman" w:cs="Times New Roman"/>
           <w:i/>
         </w:rPr>
-        <w:t>The Annals of Applied Statistics</w:t>
+        <w:t>Marine Mammal Science</w:t>
       </w:r>
       <w:r>
         <w:rPr>
@@ -19954,19 +20294,19 @@
           <w:rFonts w:ascii="Times New Roman" w:hAnsi="Times New Roman" w:cs="Times New Roman"/>
           <w:b/>
         </w:rPr>
-        <w:t>6</w:t>
-      </w:r>
-      <w:r>
-        <w:rPr>
-          <w:rFonts w:ascii="Times New Roman" w:hAnsi="Times New Roman" w:cs="Times New Roman"/>
-        </w:rPr>
-        <w:t xml:space="preserve">, </w:t>
-      </w:r>
-      <w:r>
-        <w:rPr>
-          <w:rFonts w:ascii="Times New Roman" w:hAnsi="Times New Roman" w:cs="Times New Roman"/>
-        </w:rPr>
-        <w:t>1499-1530.</w:t>
+        <w:t>13</w:t>
+      </w:r>
+      <w:r>
+        <w:rPr>
+          <w:rFonts w:ascii="Times New Roman" w:hAnsi="Times New Roman" w:cs="Times New Roman"/>
+        </w:rPr>
+        <w:t>,</w:t>
+      </w:r>
+      <w:r>
+        <w:rPr>
+          <w:rFonts w:ascii="Times New Roman" w:hAnsi="Times New Roman" w:cs="Times New Roman"/>
+        </w:rPr>
+        <w:t xml:space="preserve"> 114-132.</w:t>
       </w:r>
     </w:p>
     <w:p>
@@ -19977,109 +20317,133 @@
           <w:rFonts w:ascii="Times New Roman" w:hAnsi="Times New Roman" w:cs="Times New Roman"/>
         </w:rPr>
       </w:pPr>
+      <w:proofErr w:type="spellStart"/>
+      <w:r>
+        <w:rPr>
+          <w:rFonts w:ascii="Times New Roman" w:hAnsi="Times New Roman" w:cs="Times New Roman"/>
+        </w:rPr>
+        <w:t>Illian</w:t>
+      </w:r>
+      <w:proofErr w:type="spellEnd"/>
+      <w:r>
+        <w:rPr>
+          <w:rFonts w:ascii="Times New Roman" w:hAnsi="Times New Roman" w:cs="Times New Roman"/>
+        </w:rPr>
+        <w:t>, J.</w:t>
+      </w:r>
+      <w:r>
+        <w:rPr>
+          <w:rFonts w:ascii="Times New Roman" w:hAnsi="Times New Roman" w:cs="Times New Roman"/>
+        </w:rPr>
+        <w:t xml:space="preserve">B., </w:t>
+      </w:r>
+      <w:proofErr w:type="spellStart"/>
+      <w:r>
+        <w:rPr>
+          <w:rFonts w:ascii="Times New Roman" w:hAnsi="Times New Roman" w:cs="Times New Roman"/>
+        </w:rPr>
+        <w:t>S</w:t>
+      </w:r>
+      <w:r>
+        <w:rPr>
+          <w:rFonts w:ascii="Times New Roman" w:hAnsi="Times New Roman" w:cs="Times New Roman"/>
+        </w:rPr>
+        <w:t>ørbye</w:t>
+      </w:r>
+      <w:proofErr w:type="spellEnd"/>
+      <w:r>
+        <w:rPr>
+          <w:rFonts w:ascii="Times New Roman" w:hAnsi="Times New Roman" w:cs="Times New Roman"/>
+        </w:rPr>
+        <w:t>, S.</w:t>
+      </w:r>
+      <w:r>
+        <w:rPr>
+          <w:rFonts w:ascii="Times New Roman" w:hAnsi="Times New Roman" w:cs="Times New Roman"/>
+        </w:rPr>
+        <w:t xml:space="preserve">H., </w:t>
+      </w:r>
+      <w:r>
+        <w:rPr>
+          <w:rFonts w:ascii="Times New Roman" w:hAnsi="Times New Roman" w:cs="Times New Roman"/>
+        </w:rPr>
+        <w:t xml:space="preserve">&amp; </w:t>
+      </w:r>
+      <w:r>
+        <w:rPr>
+          <w:rFonts w:ascii="Times New Roman" w:hAnsi="Times New Roman" w:cs="Times New Roman"/>
+        </w:rPr>
+        <w:t xml:space="preserve">Rue, H. </w:t>
+      </w:r>
+      <w:r>
+        <w:rPr>
+          <w:rFonts w:ascii="Times New Roman" w:hAnsi="Times New Roman" w:cs="Times New Roman"/>
+        </w:rPr>
+        <w:t>(</w:t>
+      </w:r>
+      <w:r>
+        <w:rPr>
+          <w:rFonts w:ascii="Times New Roman" w:hAnsi="Times New Roman" w:cs="Times New Roman"/>
+        </w:rPr>
+        <w:t>2012</w:t>
+      </w:r>
+      <w:r>
+        <w:rPr>
+          <w:rFonts w:ascii="Times New Roman" w:hAnsi="Times New Roman" w:cs="Times New Roman"/>
+        </w:rPr>
+        <w:t>)</w:t>
+      </w:r>
+      <w:r>
+        <w:rPr>
+          <w:rFonts w:ascii="Times New Roman" w:hAnsi="Times New Roman" w:cs="Times New Roman"/>
+        </w:rPr>
+        <w:t xml:space="preserve"> </w:t>
+      </w:r>
       <w:proofErr w:type="gramStart"/>
       <w:r>
         <w:rPr>
           <w:rFonts w:ascii="Times New Roman" w:hAnsi="Times New Roman" w:cs="Times New Roman"/>
         </w:rPr>
-        <w:t xml:space="preserve">Ives, A., Dennis, B., Cottingham, K., </w:t>
-      </w:r>
-      <w:r>
-        <w:rPr>
-          <w:rFonts w:ascii="Times New Roman" w:hAnsi="Times New Roman" w:cs="Times New Roman"/>
-        </w:rPr>
-        <w:t xml:space="preserve">&amp; </w:t>
-      </w:r>
-      <w:r>
-        <w:rPr>
-          <w:rFonts w:ascii="Times New Roman" w:hAnsi="Times New Roman" w:cs="Times New Roman"/>
-        </w:rPr>
-        <w:t xml:space="preserve">Carpenter, S. </w:t>
-      </w:r>
-      <w:r>
-        <w:rPr>
-          <w:rFonts w:ascii="Times New Roman" w:hAnsi="Times New Roman" w:cs="Times New Roman"/>
-        </w:rPr>
-        <w:t>(</w:t>
-      </w:r>
-      <w:r>
-        <w:rPr>
-          <w:rFonts w:ascii="Times New Roman" w:hAnsi="Times New Roman" w:cs="Times New Roman"/>
-        </w:rPr>
-        <w:t>2003</w:t>
-      </w:r>
-      <w:r>
-        <w:rPr>
-          <w:rFonts w:ascii="Times New Roman" w:hAnsi="Times New Roman" w:cs="Times New Roman"/>
-        </w:rPr>
-        <w:t>)</w:t>
-      </w:r>
-      <w:r>
-        <w:rPr>
-          <w:rFonts w:ascii="Times New Roman" w:hAnsi="Times New Roman" w:cs="Times New Roman"/>
-        </w:rPr>
-        <w:t xml:space="preserve"> Estimating community stability and ecological interactions from time-series data.</w:t>
+        <w:t>A</w:t>
       </w:r>
       <w:proofErr w:type="gramEnd"/>
       <w:r>
         <w:rPr>
           <w:rFonts w:ascii="Times New Roman" w:hAnsi="Times New Roman" w:cs="Times New Roman"/>
         </w:rPr>
-        <w:t xml:space="preserve"> </w:t>
-      </w:r>
-      <w:proofErr w:type="gramStart"/>
+        <w:t xml:space="preserve"> toolbox for fitting complex spatial point process models using integrated nested Laplace approximation (INLA). </w:t>
+      </w:r>
       <w:r>
         <w:rPr>
           <w:rFonts w:ascii="Times New Roman" w:hAnsi="Times New Roman" w:cs="Times New Roman"/>
           <w:i/>
         </w:rPr>
-        <w:t>Ecol</w:t>
-      </w:r>
-      <w:r>
-        <w:rPr>
-          <w:rFonts w:ascii="Times New Roman" w:hAnsi="Times New Roman" w:cs="Times New Roman"/>
-          <w:i/>
-        </w:rPr>
-        <w:t xml:space="preserve">ogical </w:t>
-      </w:r>
-      <w:r>
-        <w:rPr>
-          <w:rFonts w:ascii="Times New Roman" w:hAnsi="Times New Roman" w:cs="Times New Roman"/>
-          <w:i/>
-        </w:rPr>
-        <w:t xml:space="preserve"> Monographs</w:t>
-      </w:r>
-      <w:proofErr w:type="gramEnd"/>
-      <w:r>
-        <w:rPr>
-          <w:rFonts w:ascii="Times New Roman" w:hAnsi="Times New Roman" w:cs="Times New Roman"/>
-        </w:rPr>
-        <w:t>,</w:t>
-      </w:r>
-      <w:r>
-        <w:rPr>
-          <w:rFonts w:ascii="Times New Roman" w:hAnsi="Times New Roman" w:cs="Times New Roman"/>
-        </w:rPr>
-        <w:t xml:space="preserve"> </w:t>
+        <w:t>The Annals of Applied Statistics</w:t>
+      </w:r>
+      <w:r>
+        <w:rPr>
+          <w:rFonts w:ascii="Times New Roman" w:hAnsi="Times New Roman" w:cs="Times New Roman"/>
+        </w:rPr>
+        <w:t xml:space="preserve">, </w:t>
       </w:r>
       <w:r>
         <w:rPr>
           <w:rFonts w:ascii="Times New Roman" w:hAnsi="Times New Roman" w:cs="Times New Roman"/>
           <w:b/>
         </w:rPr>
-        <w:t>73</w:t>
-      </w:r>
-      <w:r>
-        <w:rPr>
-          <w:rFonts w:ascii="Times New Roman" w:hAnsi="Times New Roman" w:cs="Times New Roman"/>
-        </w:rPr>
-        <w:t>,</w:t>
-      </w:r>
-      <w:r>
-        <w:rPr>
-          <w:rFonts w:ascii="Times New Roman" w:hAnsi="Times New Roman" w:cs="Times New Roman"/>
-        </w:rPr>
-        <w:t xml:space="preserve"> 301-330.</w:t>
+        <w:t>6</w:t>
+      </w:r>
+      <w:r>
+        <w:rPr>
+          <w:rFonts w:ascii="Times New Roman" w:hAnsi="Times New Roman" w:cs="Times New Roman"/>
+        </w:rPr>
+        <w:t xml:space="preserve">, </w:t>
+      </w:r>
+      <w:r>
+        <w:rPr>
+          <w:rFonts w:ascii="Times New Roman" w:hAnsi="Times New Roman" w:cs="Times New Roman"/>
+        </w:rPr>
+        <w:t>1499-1530.</w:t>
       </w:r>
     </w:p>
     <w:p>
@@ -20090,6 +20454,119 @@
           <w:rFonts w:ascii="Times New Roman" w:hAnsi="Times New Roman" w:cs="Times New Roman"/>
         </w:rPr>
       </w:pPr>
+      <w:proofErr w:type="gramStart"/>
+      <w:r>
+        <w:rPr>
+          <w:rFonts w:ascii="Times New Roman" w:hAnsi="Times New Roman" w:cs="Times New Roman"/>
+        </w:rPr>
+        <w:t xml:space="preserve">Ives, A., Dennis, B., Cottingham, K., </w:t>
+      </w:r>
+      <w:r>
+        <w:rPr>
+          <w:rFonts w:ascii="Times New Roman" w:hAnsi="Times New Roman" w:cs="Times New Roman"/>
+        </w:rPr>
+        <w:t xml:space="preserve">&amp; </w:t>
+      </w:r>
+      <w:r>
+        <w:rPr>
+          <w:rFonts w:ascii="Times New Roman" w:hAnsi="Times New Roman" w:cs="Times New Roman"/>
+        </w:rPr>
+        <w:t xml:space="preserve">Carpenter, S. </w:t>
+      </w:r>
+      <w:r>
+        <w:rPr>
+          <w:rFonts w:ascii="Times New Roman" w:hAnsi="Times New Roman" w:cs="Times New Roman"/>
+        </w:rPr>
+        <w:t>(</w:t>
+      </w:r>
+      <w:r>
+        <w:rPr>
+          <w:rFonts w:ascii="Times New Roman" w:hAnsi="Times New Roman" w:cs="Times New Roman"/>
+        </w:rPr>
+        <w:t>2003</w:t>
+      </w:r>
+      <w:r>
+        <w:rPr>
+          <w:rFonts w:ascii="Times New Roman" w:hAnsi="Times New Roman" w:cs="Times New Roman"/>
+        </w:rPr>
+        <w:t>)</w:t>
+      </w:r>
+      <w:r>
+        <w:rPr>
+          <w:rFonts w:ascii="Times New Roman" w:hAnsi="Times New Roman" w:cs="Times New Roman"/>
+        </w:rPr>
+        <w:t xml:space="preserve"> Estimating community stability and ecological interactions from time-series data.</w:t>
+      </w:r>
+      <w:proofErr w:type="gramEnd"/>
+      <w:r>
+        <w:rPr>
+          <w:rFonts w:ascii="Times New Roman" w:hAnsi="Times New Roman" w:cs="Times New Roman"/>
+        </w:rPr>
+        <w:t xml:space="preserve"> </w:t>
+      </w:r>
+      <w:proofErr w:type="gramStart"/>
+      <w:r>
+        <w:rPr>
+          <w:rFonts w:ascii="Times New Roman" w:hAnsi="Times New Roman" w:cs="Times New Roman"/>
+          <w:i/>
+        </w:rPr>
+        <w:t>Ecol</w:t>
+      </w:r>
+      <w:r>
+        <w:rPr>
+          <w:rFonts w:ascii="Times New Roman" w:hAnsi="Times New Roman" w:cs="Times New Roman"/>
+          <w:i/>
+        </w:rPr>
+        <w:t xml:space="preserve">ogical </w:t>
+      </w:r>
+      <w:r>
+        <w:rPr>
+          <w:rFonts w:ascii="Times New Roman" w:hAnsi="Times New Roman" w:cs="Times New Roman"/>
+          <w:i/>
+        </w:rPr>
+        <w:t xml:space="preserve"> Monographs</w:t>
+      </w:r>
+      <w:proofErr w:type="gramEnd"/>
+      <w:r>
+        <w:rPr>
+          <w:rFonts w:ascii="Times New Roman" w:hAnsi="Times New Roman" w:cs="Times New Roman"/>
+        </w:rPr>
+        <w:t>,</w:t>
+      </w:r>
+      <w:r>
+        <w:rPr>
+          <w:rFonts w:ascii="Times New Roman" w:hAnsi="Times New Roman" w:cs="Times New Roman"/>
+        </w:rPr>
+        <w:t xml:space="preserve"> </w:t>
+      </w:r>
+      <w:r>
+        <w:rPr>
+          <w:rFonts w:ascii="Times New Roman" w:hAnsi="Times New Roman" w:cs="Times New Roman"/>
+          <w:b/>
+        </w:rPr>
+        <w:t>73</w:t>
+      </w:r>
+      <w:r>
+        <w:rPr>
+          <w:rFonts w:ascii="Times New Roman" w:hAnsi="Times New Roman" w:cs="Times New Roman"/>
+        </w:rPr>
+        <w:t>,</w:t>
+      </w:r>
+      <w:r>
+        <w:rPr>
+          <w:rFonts w:ascii="Times New Roman" w:hAnsi="Times New Roman" w:cs="Times New Roman"/>
+        </w:rPr>
+        <w:t xml:space="preserve"> 301-330.</w:t>
+      </w:r>
+    </w:p>
+    <w:p>
+      <w:pPr>
+        <w:spacing w:line="240" w:lineRule="auto"/>
+        <w:ind w:left="720" w:hanging="720"/>
+        <w:rPr>
+          <w:rFonts w:ascii="Times New Roman" w:hAnsi="Times New Roman" w:cs="Times New Roman"/>
+        </w:rPr>
+      </w:pPr>
       <w:proofErr w:type="spellStart"/>
       <w:proofErr w:type="gramStart"/>
       <w:r>
@@ -20456,6 +20933,7 @@
         <w:rPr>
           <w:rFonts w:ascii="Times New Roman" w:hAnsi="Times New Roman" w:cs="Times New Roman"/>
         </w:rPr>
+        <w:lastRenderedPageBreak/>
         <w:t>Kristensen</w:t>
       </w:r>
       <w:proofErr w:type="spellEnd"/>
@@ -20716,7 +21194,6 @@
         <w:rPr>
           <w:rFonts w:ascii="Times New Roman" w:hAnsi="Times New Roman" w:cs="Times New Roman"/>
         </w:rPr>
-        <w:lastRenderedPageBreak/>
         <w:t xml:space="preserve">Ladd, C., Hunt, G.L., </w:t>
       </w:r>
       <w:proofErr w:type="spellStart"/>
@@ -22377,7 +22854,6 @@
           <w:rFonts w:ascii="Times New Roman" w:hAnsi="Times New Roman" w:cs="Times New Roman"/>
         </w:rPr>
       </w:pPr>
-      <w:proofErr w:type="gramStart"/>
       <w:r>
         <w:rPr>
           <w:rFonts w:ascii="Times New Roman" w:hAnsi="Times New Roman" w:cs="Times New Roman"/>
@@ -22410,9 +22886,26 @@
         <w:rPr>
           <w:rFonts w:ascii="Times New Roman" w:hAnsi="Times New Roman" w:cs="Times New Roman"/>
         </w:rPr>
-        <w:t>, S.R., McCormick, S.D., &amp; Reeves, G.H. 1998.</w:t>
-      </w:r>
-      <w:proofErr w:type="gramEnd"/>
+        <w:t xml:space="preserve">, S.R., McCormick, S.D., &amp; Reeves, G.H. </w:t>
+      </w:r>
+      <w:r>
+        <w:rPr>
+          <w:rFonts w:ascii="Times New Roman" w:hAnsi="Times New Roman" w:cs="Times New Roman"/>
+        </w:rPr>
+        <w:t>(</w:t>
+      </w:r>
+      <w:r>
+        <w:rPr>
+          <w:rFonts w:ascii="Times New Roman" w:hAnsi="Times New Roman" w:cs="Times New Roman"/>
+        </w:rPr>
+        <w:t>1998</w:t>
+      </w:r>
+      <w:r>
+        <w:rPr>
+          <w:rFonts w:ascii="Times New Roman" w:hAnsi="Times New Roman" w:cs="Times New Roman"/>
+        </w:rPr>
+        <w:t>)</w:t>
+      </w:r>
       <w:r>
         <w:rPr>
           <w:rFonts w:ascii="Times New Roman" w:hAnsi="Times New Roman" w:cs="Times New Roman"/>
@@ -22736,6 +23229,7 @@
         <w:rPr>
           <w:rFonts w:ascii="Times New Roman" w:hAnsi="Times New Roman" w:cs="Times New Roman"/>
         </w:rPr>
+        <w:lastRenderedPageBreak/>
         <w:t xml:space="preserve">Quinn, T.J., II, &amp; </w:t>
       </w:r>
       <w:proofErr w:type="spellStart"/>
@@ -23029,7 +23523,6 @@
         <w:rPr>
           <w:rFonts w:ascii="Times New Roman" w:hAnsi="Times New Roman" w:cs="Times New Roman"/>
         </w:rPr>
-        <w:lastRenderedPageBreak/>
         <w:t xml:space="preserve">Reiss, H., </w:t>
       </w:r>
       <w:proofErr w:type="spellStart"/>
@@ -23997,43 +24490,61 @@
         <w:rPr>
           <w:rFonts w:ascii="Times New Roman" w:hAnsi="Times New Roman" w:cs="Times New Roman"/>
         </w:rPr>
-        <w:t>Staples,</w:t>
-      </w:r>
-      <w:r>
-        <w:rPr>
-          <w:rFonts w:ascii="Times New Roman" w:hAnsi="Times New Roman" w:cs="Times New Roman"/>
-        </w:rPr>
-        <w:t xml:space="preserve"> D.</w:t>
-      </w:r>
-      <w:r>
-        <w:rPr>
-          <w:rFonts w:ascii="Times New Roman" w:hAnsi="Times New Roman" w:cs="Times New Roman"/>
-        </w:rPr>
-        <w:t xml:space="preserve">F., Taper, </w:t>
-      </w:r>
-      <w:r>
-        <w:rPr>
-          <w:rFonts w:ascii="Times New Roman" w:hAnsi="Times New Roman" w:cs="Times New Roman"/>
-        </w:rPr>
-        <w:t>M.</w:t>
-      </w:r>
-      <w:r>
-        <w:rPr>
-          <w:rFonts w:ascii="Times New Roman" w:hAnsi="Times New Roman" w:cs="Times New Roman"/>
-        </w:rPr>
-        <w:t xml:space="preserve">L., </w:t>
-      </w:r>
-      <w:r>
-        <w:rPr>
-          <w:rFonts w:ascii="Times New Roman" w:hAnsi="Times New Roman" w:cs="Times New Roman"/>
-        </w:rPr>
-        <w:t xml:space="preserve">&amp; </w:t>
-      </w:r>
-      <w:r>
-        <w:rPr>
-          <w:rFonts w:ascii="Times New Roman" w:hAnsi="Times New Roman" w:cs="Times New Roman"/>
-        </w:rPr>
-        <w:t>Dennis, B. 2004.</w:t>
+        <w:t>Springer, A.</w:t>
+      </w:r>
+      <w:r>
+        <w:rPr>
+          <w:rFonts w:ascii="Times New Roman" w:hAnsi="Times New Roman" w:cs="Times New Roman"/>
+        </w:rPr>
+        <w:t>M., Piatt, J.F.</w:t>
+      </w:r>
+      <w:r>
+        <w:rPr>
+          <w:rFonts w:ascii="Times New Roman" w:hAnsi="Times New Roman" w:cs="Times New Roman"/>
+        </w:rPr>
+        <w:t>,</w:t>
+      </w:r>
+      <w:r>
+        <w:rPr>
+          <w:rFonts w:ascii="Times New Roman" w:hAnsi="Times New Roman" w:cs="Times New Roman"/>
+        </w:rPr>
+        <w:t xml:space="preserve"> </w:t>
+      </w:r>
+      <w:r>
+        <w:rPr>
+          <w:rFonts w:ascii="Times New Roman" w:hAnsi="Times New Roman" w:cs="Times New Roman"/>
+        </w:rPr>
+        <w:t>&amp;</w:t>
+      </w:r>
+      <w:r>
+        <w:rPr>
+          <w:rFonts w:ascii="Times New Roman" w:hAnsi="Times New Roman" w:cs="Times New Roman"/>
+        </w:rPr>
+        <w:t xml:space="preserve"> Vliet, G.V. </w:t>
+      </w:r>
+      <w:r>
+        <w:rPr>
+          <w:rFonts w:ascii="Times New Roman" w:hAnsi="Times New Roman" w:cs="Times New Roman"/>
+        </w:rPr>
+        <w:t>(</w:t>
+      </w:r>
+      <w:r>
+        <w:rPr>
+          <w:rFonts w:ascii="Times New Roman" w:hAnsi="Times New Roman" w:cs="Times New Roman"/>
+        </w:rPr>
+        <w:t>1996</w:t>
+      </w:r>
+      <w:r>
+        <w:rPr>
+          <w:rFonts w:ascii="Times New Roman" w:hAnsi="Times New Roman" w:cs="Times New Roman"/>
+        </w:rPr>
+        <w:t>)</w:t>
+      </w:r>
+      <w:r>
+        <w:rPr>
+          <w:rFonts w:ascii="Times New Roman" w:hAnsi="Times New Roman" w:cs="Times New Roman"/>
+        </w:rPr>
+        <w:t xml:space="preserve"> Sea birds as proxies of marine habitats and food webs in the western Aleutian Arc.</w:t>
       </w:r>
       <w:proofErr w:type="gramEnd"/>
       <w:r>
@@ -24042,26 +24553,25 @@
         </w:rPr>
         <w:t xml:space="preserve"> </w:t>
       </w:r>
-      <w:proofErr w:type="gramStart"/>
-      <w:r>
-        <w:rPr>
-          <w:rFonts w:ascii="Times New Roman" w:hAnsi="Times New Roman" w:cs="Times New Roman"/>
-        </w:rPr>
-        <w:t>Estimating population trend and process variation for PVA in the presence of sampling error.</w:t>
-      </w:r>
-      <w:proofErr w:type="gramEnd"/>
-      <w:r>
-        <w:rPr>
-          <w:rFonts w:ascii="Times New Roman" w:hAnsi="Times New Roman" w:cs="Times New Roman"/>
-        </w:rPr>
-        <w:t xml:space="preserve"> </w:t>
-      </w:r>
       <w:r>
         <w:rPr>
           <w:rFonts w:ascii="Times New Roman" w:hAnsi="Times New Roman" w:cs="Times New Roman"/>
           <w:i/>
         </w:rPr>
-        <w:t>Ecology</w:t>
+        <w:t>Fisheries Oceanography</w:t>
+      </w:r>
+      <w:r>
+        <w:rPr>
+          <w:rFonts w:ascii="Times New Roman" w:hAnsi="Times New Roman" w:cs="Times New Roman"/>
+        </w:rPr>
+        <w:t xml:space="preserve">, </w:t>
+      </w:r>
+      <w:r>
+        <w:rPr>
+          <w:rFonts w:ascii="Times New Roman" w:hAnsi="Times New Roman" w:cs="Times New Roman"/>
+          <w:b/>
+        </w:rPr>
+        <w:t>5</w:t>
       </w:r>
       <w:r>
         <w:rPr>
@@ -24073,26 +24583,7 @@
         <w:rPr>
           <w:rFonts w:ascii="Times New Roman" w:hAnsi="Times New Roman" w:cs="Times New Roman"/>
         </w:rPr>
-        <w:t xml:space="preserve"> </w:t>
-      </w:r>
-      <w:r>
-        <w:rPr>
-          <w:rFonts w:ascii="Times New Roman" w:hAnsi="Times New Roman" w:cs="Times New Roman"/>
-          <w:b/>
-        </w:rPr>
-        <w:t>85</w:t>
-      </w:r>
-      <w:r>
-        <w:rPr>
-          <w:rFonts w:ascii="Times New Roman" w:hAnsi="Times New Roman" w:cs="Times New Roman"/>
-        </w:rPr>
-        <w:t>,</w:t>
-      </w:r>
-      <w:r>
-        <w:rPr>
-          <w:rFonts w:ascii="Times New Roman" w:hAnsi="Times New Roman" w:cs="Times New Roman"/>
-        </w:rPr>
-        <w:t xml:space="preserve"> 923-929.</w:t>
+        <w:t xml:space="preserve"> 45–55.</w:t>
       </w:r>
     </w:p>
     <w:p>
@@ -24108,82 +24599,85 @@
         <w:rPr>
           <w:rFonts w:ascii="Times New Roman" w:hAnsi="Times New Roman" w:cs="Times New Roman"/>
         </w:rPr>
-        <w:t>Sterner.</w:t>
+        <w:t>Staples,</w:t>
+      </w:r>
+      <w:r>
+        <w:rPr>
+          <w:rFonts w:ascii="Times New Roman" w:hAnsi="Times New Roman" w:cs="Times New Roman"/>
+        </w:rPr>
+        <w:t xml:space="preserve"> D.</w:t>
+      </w:r>
+      <w:r>
+        <w:rPr>
+          <w:rFonts w:ascii="Times New Roman" w:hAnsi="Times New Roman" w:cs="Times New Roman"/>
+        </w:rPr>
+        <w:t xml:space="preserve">F., Taper, </w:t>
+      </w:r>
+      <w:r>
+        <w:rPr>
+          <w:rFonts w:ascii="Times New Roman" w:hAnsi="Times New Roman" w:cs="Times New Roman"/>
+        </w:rPr>
+        <w:t>M.</w:t>
+      </w:r>
+      <w:r>
+        <w:rPr>
+          <w:rFonts w:ascii="Times New Roman" w:hAnsi="Times New Roman" w:cs="Times New Roman"/>
+        </w:rPr>
+        <w:t xml:space="preserve">L., </w:t>
+      </w:r>
+      <w:r>
+        <w:rPr>
+          <w:rFonts w:ascii="Times New Roman" w:hAnsi="Times New Roman" w:cs="Times New Roman"/>
+        </w:rPr>
+        <w:t xml:space="preserve">&amp; </w:t>
+      </w:r>
+      <w:r>
+        <w:rPr>
+          <w:rFonts w:ascii="Times New Roman" w:hAnsi="Times New Roman" w:cs="Times New Roman"/>
+        </w:rPr>
+        <w:t xml:space="preserve">Dennis, B. </w:t>
+      </w:r>
+      <w:r>
+        <w:rPr>
+          <w:rFonts w:ascii="Times New Roman" w:hAnsi="Times New Roman" w:cs="Times New Roman"/>
+        </w:rPr>
+        <w:t>(</w:t>
+      </w:r>
+      <w:r>
+        <w:rPr>
+          <w:rFonts w:ascii="Times New Roman" w:hAnsi="Times New Roman" w:cs="Times New Roman"/>
+        </w:rPr>
+        <w:t>2004</w:t>
+      </w:r>
+      <w:r>
+        <w:rPr>
+          <w:rFonts w:ascii="Times New Roman" w:hAnsi="Times New Roman" w:cs="Times New Roman"/>
+        </w:rPr>
+        <w:t>)</w:t>
+      </w:r>
+      <w:r>
+        <w:rPr>
+          <w:rFonts w:ascii="Times New Roman" w:hAnsi="Times New Roman" w:cs="Times New Roman"/>
+        </w:rPr>
+        <w:t xml:space="preserve"> Estimating population trend and process variation for PVA in the presence of sampling error.</w:t>
       </w:r>
       <w:proofErr w:type="gramEnd"/>
       <w:r>
         <w:rPr>
           <w:rFonts w:ascii="Times New Roman" w:hAnsi="Times New Roman" w:cs="Times New Roman"/>
         </w:rPr>
-        <w:t xml:space="preserve"> T. </w:t>
-      </w:r>
-      <w:r>
-        <w:rPr>
-          <w:rFonts w:ascii="Times New Roman" w:hAnsi="Times New Roman" w:cs="Times New Roman"/>
-        </w:rPr>
-        <w:t>(</w:t>
-      </w:r>
-      <w:r>
-        <w:rPr>
-          <w:rFonts w:ascii="Times New Roman" w:hAnsi="Times New Roman" w:cs="Times New Roman"/>
-        </w:rPr>
-        <w:t>2007</w:t>
-      </w:r>
-      <w:r>
-        <w:rPr>
-          <w:rFonts w:ascii="Times New Roman" w:hAnsi="Times New Roman" w:cs="Times New Roman"/>
-        </w:rPr>
-        <w:t>)</w:t>
-      </w:r>
-      <w:r>
-        <w:rPr>
-          <w:rFonts w:ascii="Times New Roman" w:hAnsi="Times New Roman" w:cs="Times New Roman"/>
-        </w:rPr>
         <w:t xml:space="preserve"> </w:t>
       </w:r>
-      <w:proofErr w:type="gramStart"/>
-      <w:r>
-        <w:rPr>
-          <w:rFonts w:ascii="Times New Roman" w:hAnsi="Times New Roman" w:cs="Times New Roman"/>
-        </w:rPr>
-        <w:t>Unobserved</w:t>
-      </w:r>
-      <w:proofErr w:type="gramEnd"/>
-      <w:r>
-        <w:rPr>
-          <w:rFonts w:ascii="Times New Roman" w:hAnsi="Times New Roman" w:cs="Times New Roman"/>
-        </w:rPr>
-        <w:t xml:space="preserve"> diversity,</w:t>
-      </w:r>
-      <w:r>
-        <w:rPr>
-          <w:rFonts w:ascii="Times New Roman" w:hAnsi="Times New Roman" w:cs="Times New Roman"/>
-        </w:rPr>
-        <w:t xml:space="preserve"> depletion and irreversibility: t</w:t>
-      </w:r>
-      <w:r>
-        <w:rPr>
-          <w:rFonts w:ascii="Times New Roman" w:hAnsi="Times New Roman" w:cs="Times New Roman"/>
-        </w:rPr>
-        <w:t>he importance of subpopulations for management of cod s</w:t>
-      </w:r>
-      <w:r>
-        <w:rPr>
-          <w:rFonts w:ascii="Times New Roman" w:hAnsi="Times New Roman" w:cs="Times New Roman"/>
-        </w:rPr>
-        <w:t xml:space="preserve">tocks. </w:t>
-      </w:r>
       <w:r>
         <w:rPr>
           <w:rFonts w:ascii="Times New Roman" w:hAnsi="Times New Roman" w:cs="Times New Roman"/>
           <w:i/>
         </w:rPr>
-        <w:t>Ecological Economics</w:t>
-      </w:r>
-      <w:r>
-        <w:rPr>
-          <w:rFonts w:ascii="Times New Roman" w:hAnsi="Times New Roman" w:cs="Times New Roman"/>
-          <w:i/>
+        <w:t>Ecology</w:t>
+      </w:r>
+      <w:r>
+        <w:rPr>
+          <w:rFonts w:ascii="Times New Roman" w:hAnsi="Times New Roman" w:cs="Times New Roman"/>
         </w:rPr>
         <w:t>,</w:t>
       </w:r>
@@ -24198,13 +24692,19 @@
           <w:rFonts w:ascii="Times New Roman" w:hAnsi="Times New Roman" w:cs="Times New Roman"/>
           <w:b/>
         </w:rPr>
-        <w:t>61</w:t>
-      </w:r>
-      <w:r>
-        <w:rPr>
-          <w:rFonts w:ascii="Times New Roman" w:hAnsi="Times New Roman" w:cs="Times New Roman"/>
-        </w:rPr>
-        <w:t>, 566-574.</w:t>
+        <w:t>85</w:t>
+      </w:r>
+      <w:r>
+        <w:rPr>
+          <w:rFonts w:ascii="Times New Roman" w:hAnsi="Times New Roman" w:cs="Times New Roman"/>
+        </w:rPr>
+        <w:t>,</w:t>
+      </w:r>
+      <w:r>
+        <w:rPr>
+          <w:rFonts w:ascii="Times New Roman" w:hAnsi="Times New Roman" w:cs="Times New Roman"/>
+        </w:rPr>
+        <w:t xml:space="preserve"> 923-929.</w:t>
       </w:r>
     </w:p>
     <w:p>
@@ -24215,6 +24715,118 @@
           <w:rFonts w:ascii="Times New Roman" w:hAnsi="Times New Roman" w:cs="Times New Roman"/>
         </w:rPr>
       </w:pPr>
+      <w:proofErr w:type="gramStart"/>
+      <w:r>
+        <w:rPr>
+          <w:rFonts w:ascii="Times New Roman" w:hAnsi="Times New Roman" w:cs="Times New Roman"/>
+        </w:rPr>
+        <w:t>Sterner.</w:t>
+      </w:r>
+      <w:proofErr w:type="gramEnd"/>
+      <w:r>
+        <w:rPr>
+          <w:rFonts w:ascii="Times New Roman" w:hAnsi="Times New Roman" w:cs="Times New Roman"/>
+        </w:rPr>
+        <w:t xml:space="preserve"> T. </w:t>
+      </w:r>
+      <w:r>
+        <w:rPr>
+          <w:rFonts w:ascii="Times New Roman" w:hAnsi="Times New Roman" w:cs="Times New Roman"/>
+        </w:rPr>
+        <w:t>(</w:t>
+      </w:r>
+      <w:r>
+        <w:rPr>
+          <w:rFonts w:ascii="Times New Roman" w:hAnsi="Times New Roman" w:cs="Times New Roman"/>
+        </w:rPr>
+        <w:t>2007</w:t>
+      </w:r>
+      <w:r>
+        <w:rPr>
+          <w:rFonts w:ascii="Times New Roman" w:hAnsi="Times New Roman" w:cs="Times New Roman"/>
+        </w:rPr>
+        <w:t>)</w:t>
+      </w:r>
+      <w:r>
+        <w:rPr>
+          <w:rFonts w:ascii="Times New Roman" w:hAnsi="Times New Roman" w:cs="Times New Roman"/>
+        </w:rPr>
+        <w:t xml:space="preserve"> </w:t>
+      </w:r>
+      <w:proofErr w:type="gramStart"/>
+      <w:r>
+        <w:rPr>
+          <w:rFonts w:ascii="Times New Roman" w:hAnsi="Times New Roman" w:cs="Times New Roman"/>
+        </w:rPr>
+        <w:t>Unobserved</w:t>
+      </w:r>
+      <w:proofErr w:type="gramEnd"/>
+      <w:r>
+        <w:rPr>
+          <w:rFonts w:ascii="Times New Roman" w:hAnsi="Times New Roman" w:cs="Times New Roman"/>
+        </w:rPr>
+        <w:t xml:space="preserve"> diversity,</w:t>
+      </w:r>
+      <w:r>
+        <w:rPr>
+          <w:rFonts w:ascii="Times New Roman" w:hAnsi="Times New Roman" w:cs="Times New Roman"/>
+        </w:rPr>
+        <w:t xml:space="preserve"> depletion and irreversibility: t</w:t>
+      </w:r>
+      <w:r>
+        <w:rPr>
+          <w:rFonts w:ascii="Times New Roman" w:hAnsi="Times New Roman" w:cs="Times New Roman"/>
+        </w:rPr>
+        <w:t>he importance of subpopulations for management of cod s</w:t>
+      </w:r>
+      <w:r>
+        <w:rPr>
+          <w:rFonts w:ascii="Times New Roman" w:hAnsi="Times New Roman" w:cs="Times New Roman"/>
+        </w:rPr>
+        <w:t xml:space="preserve">tocks. </w:t>
+      </w:r>
+      <w:r>
+        <w:rPr>
+          <w:rFonts w:ascii="Times New Roman" w:hAnsi="Times New Roman" w:cs="Times New Roman"/>
+          <w:i/>
+        </w:rPr>
+        <w:t>Ecological Economics</w:t>
+      </w:r>
+      <w:r>
+        <w:rPr>
+          <w:rFonts w:ascii="Times New Roman" w:hAnsi="Times New Roman" w:cs="Times New Roman"/>
+          <w:i/>
+        </w:rPr>
+        <w:t>,</w:t>
+      </w:r>
+      <w:r>
+        <w:rPr>
+          <w:rFonts w:ascii="Times New Roman" w:hAnsi="Times New Roman" w:cs="Times New Roman"/>
+        </w:rPr>
+        <w:t xml:space="preserve"> </w:t>
+      </w:r>
+      <w:r>
+        <w:rPr>
+          <w:rFonts w:ascii="Times New Roman" w:hAnsi="Times New Roman" w:cs="Times New Roman"/>
+          <w:b/>
+        </w:rPr>
+        <w:t>61</w:t>
+      </w:r>
+      <w:r>
+        <w:rPr>
+          <w:rFonts w:ascii="Times New Roman" w:hAnsi="Times New Roman" w:cs="Times New Roman"/>
+        </w:rPr>
+        <w:t>, 566-574.</w:t>
+      </w:r>
+    </w:p>
+    <w:p>
+      <w:pPr>
+        <w:spacing w:line="240" w:lineRule="auto"/>
+        <w:ind w:left="720" w:hanging="720"/>
+        <w:rPr>
+          <w:rFonts w:ascii="Times New Roman" w:hAnsi="Times New Roman" w:cs="Times New Roman"/>
+        </w:rPr>
+      </w:pPr>
       <w:proofErr w:type="spellStart"/>
       <w:proofErr w:type="gramStart"/>
       <w:r>
@@ -24785,6 +25397,140 @@
           <w:rFonts w:ascii="Times New Roman" w:hAnsi="Times New Roman" w:cs="Times New Roman"/>
         </w:rPr>
         <w:t xml:space="preserve"> Princeton University Press, Princeton.</w:t>
+      </w:r>
+    </w:p>
+    <w:p>
+      <w:pPr>
+        <w:spacing w:line="240" w:lineRule="auto"/>
+        <w:ind w:left="720" w:hanging="720"/>
+        <w:rPr>
+          <w:rFonts w:ascii="Times New Roman" w:hAnsi="Times New Roman" w:cs="Times New Roman"/>
+        </w:rPr>
+      </w:pPr>
+      <w:proofErr w:type="spellStart"/>
+      <w:r>
+        <w:rPr>
+          <w:rFonts w:ascii="Times New Roman" w:hAnsi="Times New Roman" w:cs="Times New Roman"/>
+        </w:rPr>
+        <w:lastRenderedPageBreak/>
+        <w:t>Waples</w:t>
+      </w:r>
+      <w:proofErr w:type="spellEnd"/>
+      <w:r>
+        <w:rPr>
+          <w:rFonts w:ascii="Times New Roman" w:hAnsi="Times New Roman" w:cs="Times New Roman"/>
+        </w:rPr>
+        <w:t xml:space="preserve">, R. S., </w:t>
+      </w:r>
+      <w:r>
+        <w:rPr>
+          <w:rFonts w:ascii="Times New Roman" w:hAnsi="Times New Roman" w:cs="Times New Roman"/>
+        </w:rPr>
+        <w:t>&amp;</w:t>
+      </w:r>
+      <w:r>
+        <w:rPr>
+          <w:rFonts w:ascii="Times New Roman" w:hAnsi="Times New Roman" w:cs="Times New Roman"/>
+        </w:rPr>
+        <w:t xml:space="preserve"> </w:t>
+      </w:r>
+      <w:proofErr w:type="spellStart"/>
+      <w:r>
+        <w:rPr>
+          <w:rFonts w:ascii="Times New Roman" w:hAnsi="Times New Roman" w:cs="Times New Roman"/>
+        </w:rPr>
+        <w:t>Gaggiotti</w:t>
+      </w:r>
+      <w:proofErr w:type="spellEnd"/>
+      <w:r>
+        <w:rPr>
+          <w:rFonts w:ascii="Times New Roman" w:hAnsi="Times New Roman" w:cs="Times New Roman"/>
+        </w:rPr>
+        <w:t xml:space="preserve">, O. </w:t>
+      </w:r>
+      <w:r>
+        <w:rPr>
+          <w:rFonts w:ascii="Times New Roman" w:hAnsi="Times New Roman" w:cs="Times New Roman"/>
+        </w:rPr>
+        <w:t>(</w:t>
+      </w:r>
+      <w:r>
+        <w:rPr>
+          <w:rFonts w:ascii="Times New Roman" w:hAnsi="Times New Roman" w:cs="Times New Roman"/>
+        </w:rPr>
+        <w:t>2006</w:t>
+      </w:r>
+      <w:r>
+        <w:rPr>
+          <w:rFonts w:ascii="Times New Roman" w:hAnsi="Times New Roman" w:cs="Times New Roman"/>
+        </w:rPr>
+        <w:t>)</w:t>
+      </w:r>
+      <w:r>
+        <w:rPr>
+          <w:rFonts w:ascii="Times New Roman" w:hAnsi="Times New Roman" w:cs="Times New Roman"/>
+        </w:rPr>
+        <w:t xml:space="preserve"> INVITED REVIEW: What is a population? </w:t>
+      </w:r>
+      <w:proofErr w:type="gramStart"/>
+      <w:r>
+        <w:rPr>
+          <w:rFonts w:ascii="Times New Roman" w:hAnsi="Times New Roman" w:cs="Times New Roman"/>
+        </w:rPr>
+        <w:t>An empirical evaluation of some genetic methods for identifying the number of gene pools and their degree of connectivity.</w:t>
+      </w:r>
+      <w:proofErr w:type="gramEnd"/>
+      <w:r>
+        <w:rPr>
+          <w:rFonts w:ascii="Times New Roman" w:hAnsi="Times New Roman" w:cs="Times New Roman"/>
+        </w:rPr>
+        <w:t xml:space="preserve"> </w:t>
+      </w:r>
+      <w:r>
+        <w:rPr>
+          <w:rFonts w:ascii="Times New Roman" w:hAnsi="Times New Roman" w:cs="Times New Roman"/>
+          <w:i/>
+        </w:rPr>
+        <w:t xml:space="preserve">Molecular </w:t>
+      </w:r>
+      <w:r>
+        <w:rPr>
+          <w:rFonts w:ascii="Times New Roman" w:hAnsi="Times New Roman" w:cs="Times New Roman"/>
+          <w:i/>
+        </w:rPr>
+        <w:t>E</w:t>
+      </w:r>
+      <w:r>
+        <w:rPr>
+          <w:rFonts w:ascii="Times New Roman" w:hAnsi="Times New Roman" w:cs="Times New Roman"/>
+          <w:i/>
+        </w:rPr>
+        <w:t>cology</w:t>
+      </w:r>
+      <w:r>
+        <w:rPr>
+          <w:rFonts w:ascii="Times New Roman" w:hAnsi="Times New Roman" w:cs="Times New Roman"/>
+        </w:rPr>
+        <w:t xml:space="preserve">, </w:t>
+      </w:r>
+      <w:r>
+        <w:rPr>
+          <w:rFonts w:ascii="Times New Roman" w:hAnsi="Times New Roman" w:cs="Times New Roman"/>
+          <w:b/>
+        </w:rPr>
+        <w:t>15(6)</w:t>
+      </w:r>
+      <w:r>
+        <w:rPr>
+          <w:rFonts w:ascii="Times New Roman" w:hAnsi="Times New Roman" w:cs="Times New Roman"/>
+        </w:rPr>
+        <w:t>,</w:t>
+      </w:r>
+      <w:r>
+        <w:rPr>
+          <w:rFonts w:ascii="Times New Roman" w:hAnsi="Times New Roman" w:cs="Times New Roman"/>
+        </w:rPr>
+        <w:t xml:space="preserve"> 1419-1439.</w:t>
       </w:r>
     </w:p>
     <w:p>
@@ -25115,7 +25861,6 @@
         <w:rPr>
           <w:rFonts w:ascii="Times New Roman" w:hAnsi="Times New Roman" w:cs="Times New Roman"/>
         </w:rPr>
-        <w:lastRenderedPageBreak/>
         <w:t xml:space="preserve">Ying, Y., Chen, Y., Longshan, L., &amp; </w:t>
       </w:r>
       <w:proofErr w:type="gramStart"/>
@@ -25175,7 +25920,7 @@
         <w:t>, 2101-2120.</w:t>
       </w:r>
     </w:p>
-    <w:bookmarkEnd w:id="18"/>
+    <w:bookmarkEnd w:id="20"/>
     <w:p>
       <w:pPr>
         <w:spacing w:after="200" w:line="240" w:lineRule="auto"/>
@@ -25345,7 +26090,7 @@
           <w:rFonts w:ascii="Times New Roman" w:hAnsi="Times New Roman" w:cs="Times New Roman"/>
         </w:rPr>
       </w:pPr>
-      <w:bookmarkStart w:id="19" w:name="_Ref436875087"/>
+      <w:bookmarkStart w:id="21" w:name="_Ref436875087"/>
       <w:proofErr w:type="gramStart"/>
       <w:r>
         <w:rPr>
@@ -25360,7 +26105,7 @@
         </w:rPr>
         <w:t xml:space="preserve"> </w:t>
       </w:r>
-      <w:bookmarkStart w:id="20" w:name="AlaskaMap"/>
+      <w:bookmarkStart w:id="22" w:name="AlaskaMap"/>
       <w:r>
         <w:rPr>
           <w:rFonts w:ascii="Times New Roman" w:hAnsi="Times New Roman" w:cs="Times New Roman"/>
@@ -25392,8 +26137,8 @@
         </w:rPr>
         <w:fldChar w:fldCharType="end"/>
       </w:r>
-      <w:bookmarkEnd w:id="19"/>
-      <w:bookmarkEnd w:id="20"/>
+      <w:bookmarkEnd w:id="21"/>
+      <w:bookmarkEnd w:id="22"/>
       <w:r>
         <w:rPr>
           <w:rFonts w:ascii="Times New Roman" w:hAnsi="Times New Roman" w:cs="Times New Roman"/>
@@ -25406,7 +26151,7 @@
         </w:rPr>
         <w:t xml:space="preserve"> </w:t>
       </w:r>
-      <w:commentRangeStart w:id="21"/>
+      <w:commentRangeStart w:id="23"/>
       <w:r>
         <w:rPr>
           <w:rFonts w:ascii="Times New Roman" w:hAnsi="Times New Roman" w:cs="Times New Roman"/>
@@ -25447,12 +26192,12 @@
         </w:rPr>
         <w:t xml:space="preserve"> dashed arrows indicate ?</w:t>
       </w:r>
-      <w:commentRangeEnd w:id="21"/>
+      <w:commentRangeEnd w:id="23"/>
       <w:r>
         <w:rPr>
           <w:rStyle w:val="CommentReference"/>
         </w:rPr>
-        <w:commentReference w:id="21"/>
+        <w:commentReference w:id="23"/>
       </w:r>
       <w:r>
         <w:rPr>
@@ -25614,7 +26359,7 @@
           <w:rFonts w:ascii="Times New Roman" w:hAnsi="Times New Roman" w:cs="Times New Roman"/>
         </w:rPr>
       </w:pPr>
-      <w:commentRangeStart w:id="22"/>
+      <w:commentRangeStart w:id="24"/>
       <w:r>
         <w:rPr>
           <w:rFonts w:ascii="Times New Roman" w:hAnsi="Times New Roman" w:cs="Times New Roman"/>
@@ -25663,13 +26408,13 @@
           </wp:inline>
         </w:drawing>
       </w:r>
-      <w:commentRangeEnd w:id="22"/>
+      <w:commentRangeEnd w:id="24"/>
       <w:r>
         <w:rPr>
           <w:rStyle w:val="CommentReference"/>
           <w:rFonts w:ascii="Times New Roman" w:hAnsi="Times New Roman" w:cs="Times New Roman"/>
         </w:rPr>
-        <w:commentReference w:id="22"/>
+        <w:commentReference w:id="24"/>
       </w:r>
     </w:p>
     <w:p>
@@ -25679,7 +26424,7 @@
           <w:rFonts w:ascii="Times New Roman" w:hAnsi="Times New Roman" w:cs="Times New Roman"/>
         </w:rPr>
       </w:pPr>
-      <w:bookmarkStart w:id="23" w:name="_Ref436876431"/>
+      <w:bookmarkStart w:id="25" w:name="_Ref436876431"/>
       <w:proofErr w:type="gramStart"/>
       <w:r>
         <w:rPr>
@@ -25694,7 +26439,7 @@
         </w:rPr>
         <w:t xml:space="preserve"> </w:t>
       </w:r>
-      <w:bookmarkStart w:id="24" w:name="surveyData"/>
+      <w:bookmarkStart w:id="26" w:name="surveyData"/>
       <w:r>
         <w:rPr>
           <w:rFonts w:ascii="Times New Roman" w:hAnsi="Times New Roman" w:cs="Times New Roman"/>
@@ -25726,8 +26471,8 @@
         </w:rPr>
         <w:fldChar w:fldCharType="end"/>
       </w:r>
-      <w:bookmarkEnd w:id="23"/>
-      <w:bookmarkEnd w:id="24"/>
+      <w:bookmarkEnd w:id="25"/>
+      <w:bookmarkEnd w:id="26"/>
       <w:r>
         <w:rPr>
           <w:rFonts w:ascii="Times New Roman" w:hAnsi="Times New Roman" w:cs="Times New Roman"/>
@@ -25938,7 +26683,7 @@
           <w:rFonts w:ascii="Times New Roman" w:hAnsi="Times New Roman" w:cs="Times New Roman"/>
         </w:rPr>
       </w:pPr>
-      <w:bookmarkStart w:id="25" w:name="_Ref439687579"/>
+      <w:bookmarkStart w:id="27" w:name="_Ref439687579"/>
       <w:proofErr w:type="gramStart"/>
       <w:r>
         <w:rPr>
@@ -25953,7 +26698,7 @@
         </w:rPr>
         <w:t xml:space="preserve"> </w:t>
       </w:r>
-      <w:bookmarkStart w:id="26" w:name="fig_data"/>
+      <w:bookmarkStart w:id="28" w:name="fig_data"/>
       <w:r>
         <w:rPr>
           <w:rFonts w:ascii="Times New Roman" w:hAnsi="Times New Roman" w:cs="Times New Roman"/>
@@ -25985,8 +26730,8 @@
         </w:rPr>
         <w:fldChar w:fldCharType="end"/>
       </w:r>
-      <w:bookmarkEnd w:id="25"/>
-      <w:bookmarkEnd w:id="26"/>
+      <w:bookmarkEnd w:id="27"/>
+      <w:bookmarkEnd w:id="28"/>
       <w:r>
         <w:rPr>
           <w:rFonts w:ascii="Times New Roman" w:hAnsi="Times New Roman" w:cs="Times New Roman"/>
@@ -26100,7 +26845,7 @@
           <w:rFonts w:ascii="Times New Roman" w:hAnsi="Times New Roman" w:cs="Times New Roman"/>
         </w:rPr>
       </w:pPr>
-      <w:commentRangeStart w:id="27"/>
+      <w:commentRangeStart w:id="29"/>
       <w:proofErr w:type="gramStart"/>
       <w:r>
         <w:rPr>
@@ -26121,7 +26866,7 @@
         </w:rPr>
         <w:t xml:space="preserve"> </w:t>
       </w:r>
-      <w:bookmarkStart w:id="28" w:name="hat_abundance"/>
+      <w:bookmarkStart w:id="30" w:name="hat_abundance"/>
       <w:r>
         <w:rPr>
           <w:rFonts w:ascii="Times New Roman" w:hAnsi="Times New Roman" w:cs="Times New Roman"/>
@@ -26153,7 +26898,7 @@
         </w:rPr>
         <w:fldChar w:fldCharType="end"/>
       </w:r>
-      <w:bookmarkEnd w:id="28"/>
+      <w:bookmarkEnd w:id="30"/>
       <w:r>
         <w:rPr>
           <w:rFonts w:ascii="Times New Roman" w:hAnsi="Times New Roman" w:cs="Times New Roman"/>
@@ -26295,13 +27040,13 @@
         </w:rPr>
         <w:t xml:space="preserve"> for each hypothesized stock.</w:t>
       </w:r>
-      <w:commentRangeEnd w:id="27"/>
+      <w:commentRangeEnd w:id="29"/>
       <w:r>
         <w:rPr>
           <w:rStyle w:val="CommentReference"/>
           <w:rFonts w:ascii="Times New Roman" w:hAnsi="Times New Roman" w:cs="Times New Roman"/>
         </w:rPr>
-        <w:commentReference w:id="27"/>
+        <w:commentReference w:id="29"/>
       </w:r>
     </w:p>
     <w:p>
@@ -26393,7 +27138,7 @@
         </w:rPr>
         <w:t xml:space="preserve"> </w:t>
       </w:r>
-      <w:bookmarkStart w:id="29" w:name="fig_omega"/>
+      <w:bookmarkStart w:id="31" w:name="fig_omega"/>
       <w:r>
         <w:rPr>
           <w:rFonts w:ascii="Times New Roman" w:hAnsi="Times New Roman" w:cs="Times New Roman"/>
@@ -26425,7 +27170,7 @@
         </w:rPr>
         <w:fldChar w:fldCharType="end"/>
       </w:r>
-      <w:bookmarkEnd w:id="29"/>
+      <w:bookmarkEnd w:id="31"/>
       <w:r>
         <w:rPr>
           <w:rFonts w:ascii="Times New Roman" w:hAnsi="Times New Roman" w:cs="Times New Roman"/>
@@ -26576,7 +27321,7 @@
         </w:rPr>
         <w:t xml:space="preserve"> </w:t>
       </w:r>
-      <w:bookmarkStart w:id="30" w:name="fig_stock"/>
+      <w:bookmarkStart w:id="32" w:name="fig_stock"/>
       <w:r>
         <w:rPr>
           <w:rFonts w:ascii="Times New Roman" w:hAnsi="Times New Roman" w:cs="Times New Roman"/>
@@ -26608,7 +27353,7 @@
         </w:rPr>
         <w:fldChar w:fldCharType="end"/>
       </w:r>
-      <w:bookmarkEnd w:id="30"/>
+      <w:bookmarkEnd w:id="32"/>
       <w:r>
         <w:rPr>
           <w:rFonts w:ascii="Times New Roman" w:hAnsi="Times New Roman" w:cs="Times New Roman"/>
@@ -26710,7 +27455,7 @@
       </w:r>
     </w:p>
   </w:comment>
-  <w:comment w:id="4" w:author="Kelli Johnson" w:date="2016-01-04T16:23:00Z" w:initials="KFJ">
+  <w:comment w:id="5" w:author="Kelli Johnson" w:date="2016-01-04T16:23:00Z" w:initials="KFJ">
     <w:p>
       <w:pPr>
         <w:pStyle w:val="CommentText"/>
@@ -26726,7 +27471,39 @@
       </w:r>
     </w:p>
   </w:comment>
-  <w:comment w:id="8" w:author="Punt, Andre (O&amp;A, Hobart)" w:date="2016-01-04T16:23:00Z" w:initials="PA(H">
+  <w:comment w:id="4" w:author="Kelli Johnson" w:date="2016-02-05T15:07:00Z" w:initials="KFJ">
+    <w:p>
+      <w:pPr>
+        <w:pStyle w:val="CommentText"/>
+      </w:pPr>
+      <w:r>
+        <w:rPr>
+          <w:rStyle w:val="CommentReference"/>
+        </w:rPr>
+        <w:annotationRef/>
+      </w:r>
+      <w:r>
+        <w:t>AEP deleted this entire paragraph in my proposal</w:t>
+      </w:r>
+    </w:p>
+  </w:comment>
+  <w:comment w:id="6" w:author="Kelli Johnson" w:date="2016-02-05T15:09:00Z" w:initials="KFJ">
+    <w:p>
+      <w:pPr>
+        <w:pStyle w:val="CommentText"/>
+      </w:pPr>
+      <w:r>
+        <w:rPr>
+          <w:rStyle w:val="CommentReference"/>
+        </w:rPr>
+        <w:annotationRef/>
+      </w:r>
+      <w:r>
+        <w:t>AEP deleted from proposal</w:t>
+      </w:r>
+    </w:p>
+  </w:comment>
+  <w:comment w:id="11" w:author="Punt, Andre (O&amp;A, Hobart)" w:date="2016-01-04T16:23:00Z" w:initials="PA(H">
     <w:p>
       <w:pPr>
         <w:pStyle w:val="CommentText"/>
@@ -26750,7 +27527,7 @@
       </w:r>
     </w:p>
   </w:comment>
-  <w:comment w:id="11" w:author="Kelli Johnson" w:date="2016-01-04T16:23:00Z" w:initials="KFJ">
+  <w:comment w:id="14" w:author="Kelli Johnson" w:date="2016-01-04T16:23:00Z" w:initials="KFJ">
     <w:p>
       <w:pPr>
         <w:pStyle w:val="CommentText"/>
@@ -26766,7 +27543,7 @@
       </w:r>
     </w:p>
   </w:comment>
-  <w:comment w:id="12" w:author="Kelli Johnson" w:date="2016-01-04T16:23:00Z" w:initials="KFJ">
+  <w:comment w:id="15" w:author="Kelli Johnson" w:date="2016-01-04T16:23:00Z" w:initials="KFJ">
     <w:p>
       <w:pPr>
         <w:pStyle w:val="CommentText"/>
@@ -26779,38 +27556,6 @@
       </w:r>
       <w:r>
         <w:t>JTT suggestion, need to flush out.</w:t>
-      </w:r>
-    </w:p>
-  </w:comment>
-  <w:comment w:id="13" w:author="Kelli Johnson" w:date="2016-01-04T16:23:00Z" w:initials="KFJ">
-    <w:p>
-      <w:pPr>
-        <w:pStyle w:val="CommentText"/>
-      </w:pPr>
-      <w:r>
-        <w:rPr>
-          <w:rStyle w:val="CommentReference"/>
-        </w:rPr>
-        <w:annotationRef/>
-      </w:r>
-      <w:r>
-        <w:t>Define the interpretation of density dependence and productivity.</w:t>
-      </w:r>
-    </w:p>
-  </w:comment>
-  <w:comment w:id="15" w:author="Punt, Andre (O&amp;A, Hobart)" w:date="2016-01-04T16:23:00Z" w:initials="PA(H">
-    <w:p>
-      <w:pPr>
-        <w:pStyle w:val="CommentText"/>
-      </w:pPr>
-      <w:r>
-        <w:rPr>
-          <w:rStyle w:val="CommentReference"/>
-        </w:rPr>
-        <w:annotationRef/>
-      </w:r>
-      <w:r>
-        <w:t>AEP - Needs to be justified</w:t>
       </w:r>
     </w:p>
   </w:comment>
@@ -26826,11 +27571,11 @@
         <w:annotationRef/>
       </w:r>
       <w:r>
-        <w:t>This sentence may need more work and a better transition to talking about the downfalls of historical methods may be needed.</w:t>
+        <w:t>Define the interpretation of density dependence and productivity.</w:t>
       </w:r>
     </w:p>
   </w:comment>
-  <w:comment w:id="17" w:author="Kelli Johnson" w:date="2016-01-04T16:23:00Z" w:initials="KFJ">
+  <w:comment w:id="17" w:author="Punt, Andre (O&amp;A, Hobart)" w:date="2016-01-04T16:23:00Z" w:initials="PA(H">
     <w:p>
       <w:pPr>
         <w:pStyle w:val="CommentText"/>
@@ -26842,11 +27587,11 @@
         <w:annotationRef/>
       </w:r>
       <w:r>
-        <w:t>JTT reference, need to look up and see if it is appropriate.</w:t>
+        <w:t>AEP - Needs to be justified</w:t>
       </w:r>
     </w:p>
   </w:comment>
-  <w:comment w:id="21" w:author="Kelli Johnson" w:date="2016-01-04T16:23:00Z" w:initials="KFJ">
+  <w:comment w:id="18" w:author="Kelli Johnson" w:date="2016-01-04T16:23:00Z" w:initials="KFJ">
     <w:p>
       <w:pPr>
         <w:pStyle w:val="CommentText"/>
@@ -26858,11 +27603,11 @@
         <w:annotationRef/>
       </w:r>
       <w:r>
-        <w:t>Need to delineate between dashed and solid line currents.</w:t>
+        <w:t>This sentence may need more work and a better transition to talking about the downfalls of historical methods may be needed.</w:t>
       </w:r>
     </w:p>
   </w:comment>
-  <w:comment w:id="22" w:author="Kelli Johnson" w:date="2016-01-04T16:23:00Z" w:initials="KFJ">
+  <w:comment w:id="19" w:author="Kelli Johnson" w:date="2016-01-04T16:23:00Z" w:initials="KFJ">
     <w:p>
       <w:pPr>
         <w:pStyle w:val="CommentText"/>
@@ -26874,11 +27619,43 @@
         <w:annotationRef/>
       </w:r>
       <w:r>
-        <w:t>Need bigger dots or something because it is hard to see</w:t>
+        <w:t>JTT reference, need to look up and see if it is appropriate.</w:t>
       </w:r>
     </w:p>
   </w:comment>
-  <w:comment w:id="27" w:author="Kelli Johnson" w:date="2016-01-04T16:23:00Z" w:initials="KFJ">
+  <w:comment w:id="23" w:author="Kelli Johnson" w:date="2016-01-04T16:23:00Z" w:initials="KFJ">
+    <w:p>
+      <w:pPr>
+        <w:pStyle w:val="CommentText"/>
+      </w:pPr>
+      <w:r>
+        <w:rPr>
+          <w:rStyle w:val="CommentReference"/>
+        </w:rPr>
+        <w:annotationRef/>
+      </w:r>
+      <w:r>
+        <w:t>Need to delineate between dashed and solid line currents.</w:t>
+      </w:r>
+    </w:p>
+  </w:comment>
+  <w:comment w:id="24" w:author="Kelli Johnson" w:date="2016-01-04T16:23:00Z" w:initials="KFJ">
+    <w:p>
+      <w:pPr>
+        <w:pStyle w:val="CommentText"/>
+      </w:pPr>
+      <w:r>
+        <w:rPr>
+          <w:rStyle w:val="CommentReference"/>
+        </w:rPr>
+        <w:annotationRef/>
+      </w:r>
+      <w:r>
+        <w:t>Need bigger dots or something because it is hard to see</w:t>
+      </w:r>
+    </w:p>
+  </w:comment>
+  <w:comment w:id="29" w:author="Kelli Johnson" w:date="2016-01-04T16:23:00Z" w:initials="KFJ">
     <w:p>
       <w:pPr>
         <w:pStyle w:val="CommentText"/>
@@ -30018,7 +30795,7 @@
 </file>
 
 <file path=customXml/itemProps1.xml><?xml version="1.0" encoding="utf-8"?>
-<ds:datastoreItem xmlns:ds="http://schemas.openxmlformats.org/officeDocument/2006/customXml" ds:itemID="{EB3D8D88-B7C3-4E98-824B-2ACDC7A70B9C}">
+<ds:datastoreItem xmlns:ds="http://schemas.openxmlformats.org/officeDocument/2006/customXml" ds:itemID="{AB9DDC82-966D-40E0-8B69-F83D247F759C}">
   <ds:schemaRefs>
     <ds:schemaRef ds:uri="http://schemas.openxmlformats.org/officeDocument/2006/bibliography"/>
   </ds:schemaRefs>

</xml_diff>

<commit_message>
Fix JISAO funding number
</commit_message>
<xml_diff>
--- a/ms/alaska_ms_kfj.docx
+++ b/ms/alaska_ms_kfj.docx
@@ -397,16 +397,28 @@
     <w:p>
       <w:pPr>
         <w:spacing w:line="240" w:lineRule="auto"/>
-      </w:pPr>
-      <w:r>
+        <w:rPr>
+          <w:rFonts w:ascii="Times New Roman" w:hAnsi="Times New Roman" w:cs="Times New Roman"/>
+        </w:rPr>
+      </w:pPr>
+      <w:r>
+        <w:rPr>
+          <w:rFonts w:ascii="Times New Roman" w:hAnsi="Times New Roman" w:cs="Times New Roman"/>
+        </w:rPr>
         <w:t>Word count: (summary); (main text); (acknowledgements); (references); (tables and figure legends)</w:t>
       </w:r>
     </w:p>
     <w:p>
       <w:pPr>
         <w:spacing w:line="240" w:lineRule="auto"/>
-      </w:pPr>
-      <w:r>
+        <w:rPr>
+          <w:rFonts w:ascii="Times New Roman" w:hAnsi="Times New Roman" w:cs="Times New Roman"/>
+        </w:rPr>
+      </w:pPr>
+      <w:r>
+        <w:rPr>
+          <w:rFonts w:ascii="Times New Roman" w:hAnsi="Times New Roman" w:cs="Times New Roman"/>
+        </w:rPr>
         <w:t>Count: (tables); (figures); (references)</w:t>
       </w:r>
     </w:p>
@@ -971,7 +983,15 @@
         <w:rPr>
           <w:rFonts w:ascii="Times New Roman" w:hAnsi="Times New Roman" w:cs="Times New Roman"/>
         </w:rPr>
-        <w:t xml:space="preserve"> management units of commercially fished marine species</w:t>
+        <w:t xml:space="preserve"> management un</w:t>
+      </w:r>
+      <w:bookmarkStart w:id="3" w:name="_GoBack"/>
+      <w:bookmarkEnd w:id="3"/>
+      <w:r>
+        <w:rPr>
+          <w:rFonts w:ascii="Times New Roman" w:hAnsi="Times New Roman" w:cs="Times New Roman"/>
+        </w:rPr>
+        <w:t>its of commercially fished marine species</w:t>
       </w:r>
       <w:r>
         <w:rPr>
@@ -1136,19 +1156,19 @@
         </w:rPr>
         <w:t xml:space="preserve">. For </w:t>
       </w:r>
-      <w:commentRangeStart w:id="3"/>
+      <w:commentRangeStart w:id="4"/>
       <w:r>
         <w:rPr>
           <w:rFonts w:ascii="Times New Roman" w:hAnsi="Times New Roman" w:cs="Times New Roman"/>
         </w:rPr>
         <w:t>instance</w:t>
       </w:r>
-      <w:commentRangeEnd w:id="3"/>
+      <w:commentRangeEnd w:id="4"/>
       <w:r>
         <w:rPr>
           <w:rStyle w:val="CommentReference"/>
         </w:rPr>
-        <w:commentReference w:id="3"/>
+        <w:commentReference w:id="4"/>
       </w:r>
       <w:r>
         <w:rPr>
@@ -1661,7 +1681,7 @@
           <w:rFonts w:ascii="Times New Roman" w:hAnsi="Times New Roman" w:cs="Times New Roman"/>
         </w:rPr>
       </w:pPr>
-      <w:commentRangeStart w:id="4"/>
+      <w:commentRangeStart w:id="5"/>
       <w:r>
         <w:rPr>
           <w:rFonts w:ascii="Times New Roman" w:hAnsi="Times New Roman" w:cs="Times New Roman"/>
@@ -1801,7 +1821,7 @@
         </w:rPr>
         <w:t xml:space="preserve"> and Walters 1992; Walters and Martell 2004). </w:t>
       </w:r>
-      <w:commentRangeStart w:id="5"/>
+      <w:commentRangeStart w:id="6"/>
       <w:r>
         <w:rPr>
           <w:rFonts w:ascii="Times New Roman" w:hAnsi="Times New Roman" w:cs="Times New Roman"/>
@@ -1898,76 +1918,76 @@
         </w:rPr>
         <w:t xml:space="preserve">(Waldman 2005; Rothschild and Jiao 2011). </w:t>
       </w:r>
+      <w:commentRangeEnd w:id="6"/>
+      <w:r>
+        <w:rPr>
+          <w:rStyle w:val="CommentReference"/>
+        </w:rPr>
+        <w:commentReference w:id="6"/>
+      </w:r>
+      <w:r>
+        <w:rPr>
+          <w:rFonts w:ascii="Times New Roman" w:hAnsi="Times New Roman" w:cs="Times New Roman"/>
+        </w:rPr>
+        <w:t xml:space="preserve"> </w:t>
+      </w:r>
+      <w:r>
+        <w:rPr>
+          <w:rFonts w:ascii="Times New Roman" w:hAnsi="Times New Roman" w:cs="Times New Roman"/>
+        </w:rPr>
+        <w:t>Therefore,</w:t>
+      </w:r>
+      <w:r>
+        <w:rPr>
+          <w:rFonts w:ascii="Times New Roman" w:hAnsi="Times New Roman" w:cs="Times New Roman"/>
+        </w:rPr>
+        <w:t xml:space="preserve"> management units that match biological homogeneity can help minimize the risk of depleting distinct spawning units (</w:t>
+      </w:r>
+      <w:proofErr w:type="spellStart"/>
+      <w:r>
+        <w:rPr>
+          <w:rFonts w:ascii="Times New Roman" w:hAnsi="Times New Roman" w:cs="Times New Roman"/>
+        </w:rPr>
+        <w:t>Laikre</w:t>
+      </w:r>
+      <w:proofErr w:type="spellEnd"/>
+      <w:r>
+        <w:rPr>
+          <w:rFonts w:ascii="Times New Roman" w:hAnsi="Times New Roman" w:cs="Times New Roman"/>
+        </w:rPr>
+        <w:t xml:space="preserve"> </w:t>
+      </w:r>
+      <w:r>
+        <w:rPr>
+          <w:rFonts w:ascii="Times New Roman" w:hAnsi="Times New Roman" w:cs="Times New Roman"/>
+          <w:i/>
+        </w:rPr>
+        <w:t>et al</w:t>
+      </w:r>
+      <w:r>
+        <w:rPr>
+          <w:rFonts w:ascii="Times New Roman" w:hAnsi="Times New Roman" w:cs="Times New Roman"/>
+        </w:rPr>
+        <w:t>.</w:t>
+      </w:r>
+      <w:r>
+        <w:rPr>
+          <w:rFonts w:ascii="Times New Roman" w:hAnsi="Times New Roman" w:cs="Times New Roman"/>
+        </w:rPr>
+        <w:t xml:space="preserve"> 2005</w:t>
+      </w:r>
+      <w:r>
+        <w:rPr>
+          <w:rFonts w:ascii="Times New Roman" w:hAnsi="Times New Roman" w:cs="Times New Roman"/>
+        </w:rPr>
+        <w:t>).</w:t>
+      </w:r>
       <w:commentRangeEnd w:id="5"/>
       <w:r>
         <w:rPr>
           <w:rStyle w:val="CommentReference"/>
         </w:rPr>
         <w:commentReference w:id="5"/>
-      </w:r>
-      <w:r>
-        <w:rPr>
-          <w:rFonts w:ascii="Times New Roman" w:hAnsi="Times New Roman" w:cs="Times New Roman"/>
-        </w:rPr>
-        <w:t xml:space="preserve"> </w:t>
-      </w:r>
-      <w:r>
-        <w:rPr>
-          <w:rFonts w:ascii="Times New Roman" w:hAnsi="Times New Roman" w:cs="Times New Roman"/>
-        </w:rPr>
-        <w:t>Therefore,</w:t>
-      </w:r>
-      <w:r>
-        <w:rPr>
-          <w:rFonts w:ascii="Times New Roman" w:hAnsi="Times New Roman" w:cs="Times New Roman"/>
-        </w:rPr>
-        <w:t xml:space="preserve"> management units that match biological homogeneity can help minimize the risk of depleting distinct spawning units (</w:t>
-      </w:r>
-      <w:proofErr w:type="spellStart"/>
-      <w:r>
-        <w:rPr>
-          <w:rFonts w:ascii="Times New Roman" w:hAnsi="Times New Roman" w:cs="Times New Roman"/>
-        </w:rPr>
-        <w:t>Laikre</w:t>
-      </w:r>
-      <w:proofErr w:type="spellEnd"/>
-      <w:r>
-        <w:rPr>
-          <w:rFonts w:ascii="Times New Roman" w:hAnsi="Times New Roman" w:cs="Times New Roman"/>
-        </w:rPr>
-        <w:t xml:space="preserve"> </w:t>
-      </w:r>
-      <w:r>
-        <w:rPr>
-          <w:rFonts w:ascii="Times New Roman" w:hAnsi="Times New Roman" w:cs="Times New Roman"/>
-          <w:i/>
-        </w:rPr>
-        <w:t>et al</w:t>
-      </w:r>
-      <w:r>
-        <w:rPr>
-          <w:rFonts w:ascii="Times New Roman" w:hAnsi="Times New Roman" w:cs="Times New Roman"/>
-        </w:rPr>
-        <w:t>.</w:t>
-      </w:r>
-      <w:r>
-        <w:rPr>
-          <w:rFonts w:ascii="Times New Roman" w:hAnsi="Times New Roman" w:cs="Times New Roman"/>
-        </w:rPr>
-        <w:t xml:space="preserve"> 2005</w:t>
-      </w:r>
-      <w:r>
-        <w:rPr>
-          <w:rFonts w:ascii="Times New Roman" w:hAnsi="Times New Roman" w:cs="Times New Roman"/>
-        </w:rPr>
-        <w:t>).</w:t>
-      </w:r>
-      <w:commentRangeEnd w:id="4"/>
-      <w:r>
-        <w:rPr>
-          <w:rStyle w:val="CommentReference"/>
-        </w:rPr>
-        <w:commentReference w:id="4"/>
       </w:r>
     </w:p>
     <w:p>
@@ -3016,7 +3036,7 @@
         </w:rPr>
         <w:t xml:space="preserve">. </w:t>
       </w:r>
-      <w:commentRangeStart w:id="6"/>
+      <w:commentRangeStart w:id="7"/>
       <w:r>
         <w:rPr>
           <w:rFonts w:ascii="Times New Roman" w:hAnsi="Times New Roman" w:cs="Times New Roman"/>
@@ -3144,12 +3164,12 @@
         </w:rPr>
         <w:t xml:space="preserve"> </w:t>
       </w:r>
-      <w:commentRangeEnd w:id="6"/>
+      <w:commentRangeEnd w:id="7"/>
       <w:r>
         <w:rPr>
           <w:rStyle w:val="CommentReference"/>
         </w:rPr>
-        <w:commentReference w:id="6"/>
+        <w:commentReference w:id="7"/>
       </w:r>
     </w:p>
     <w:p>
@@ -3764,7 +3784,6 @@
         </w:rPr>
         <w:t xml:space="preserve"> 2006; Springer et al. 1996). </w:t>
       </w:r>
-      <w:bookmarkStart w:id="7" w:name="_GoBack"/>
       <w:r>
         <w:rPr>
           <w:rFonts w:ascii="Times New Roman" w:hAnsi="Times New Roman" w:cs="Times New Roman"/>
@@ -3825,7 +3844,6 @@
         <w:pStyle w:val="Heading1"/>
       </w:pPr>
       <w:bookmarkStart w:id="8" w:name="methods"/>
-      <w:bookmarkEnd w:id="7"/>
       <w:r>
         <w:t>Materials and m</w:t>
       </w:r>
@@ -15549,28 +15567,21 @@
         <w:rPr>
           <w:rFonts w:ascii="Times New Roman" w:hAnsi="Times New Roman" w:cs="Times New Roman"/>
         </w:rPr>
-        <w:t xml:space="preserve">This publication was partially funded by the Joint Institute for the Study of the Atmosphere and Ocean (JISAO) under NOAA Cooperative Agreement </w:t>
-      </w:r>
-      <w:r>
-        <w:rPr>
-          <w:rFonts w:ascii="Times New Roman" w:hAnsi="Times New Roman" w:cs="Times New Roman"/>
-          <w:highlight w:val="yellow"/>
-        </w:rPr>
-        <w:t>NA10OAR4320148</w:t>
-      </w:r>
-      <w:r>
-        <w:rPr>
-          <w:rFonts w:ascii="Times New Roman" w:hAnsi="Times New Roman" w:cs="Times New Roman"/>
-        </w:rPr>
-        <w:t>, Contribution No</w:t>
+        <w:t xml:space="preserve">This publication </w:t>
+      </w:r>
+      <w:r>
+        <w:rPr>
+          <w:rFonts w:ascii="Times New Roman" w:hAnsi="Times New Roman" w:cs="Times New Roman"/>
+        </w:rPr>
+        <w:t>was</w:t>
+      </w:r>
+      <w:r>
+        <w:rPr>
+          <w:rFonts w:ascii="Times New Roman" w:hAnsi="Times New Roman" w:cs="Times New Roman"/>
+        </w:rPr>
+        <w:t xml:space="preserve"> partially funded by the Joint Institute for the Study of the Atmosphere and Ocean (JISAO) under NOAA Cooperative Agreement NA10OAR4320148 (2010-2015) and NA15OAR4320063 (2015-2020), Contribution No.</w:t>
       </w:r>
       <w:proofErr w:type="gramStart"/>
-      <w:r>
-        <w:rPr>
-          <w:rFonts w:ascii="Times New Roman" w:hAnsi="Times New Roman" w:cs="Times New Roman"/>
-        </w:rPr>
-        <w:t xml:space="preserve">. </w:t>
-      </w:r>
       <w:r>
         <w:rPr>
           <w:rFonts w:ascii="Times New Roman" w:hAnsi="Times New Roman" w:cs="Times New Roman"/>
@@ -27431,7 +27442,7 @@
       </w:r>
     </w:p>
   </w:comment>
-  <w:comment w:id="3" w:author="Kelli Johnson" w:date="2016-01-04T16:23:00Z" w:initials="KFJ">
+  <w:comment w:id="4" w:author="Kelli Johnson" w:date="2016-01-04T16:23:00Z" w:initials="KFJ">
     <w:p>
       <w:pPr>
         <w:pStyle w:val="CommentText"/>
@@ -27455,7 +27466,7 @@
       </w:r>
     </w:p>
   </w:comment>
-  <w:comment w:id="5" w:author="Kelli Johnson" w:date="2016-01-04T16:23:00Z" w:initials="KFJ">
+  <w:comment w:id="6" w:author="Kelli Johnson" w:date="2016-01-04T16:23:00Z" w:initials="KFJ">
     <w:p>
       <w:pPr>
         <w:pStyle w:val="CommentText"/>
@@ -27471,7 +27482,7 @@
       </w:r>
     </w:p>
   </w:comment>
-  <w:comment w:id="4" w:author="Kelli Johnson" w:date="2016-02-05T15:07:00Z" w:initials="KFJ">
+  <w:comment w:id="5" w:author="Kelli Johnson" w:date="2016-02-05T15:07:00Z" w:initials="KFJ">
     <w:p>
       <w:pPr>
         <w:pStyle w:val="CommentText"/>
@@ -27487,7 +27498,7 @@
       </w:r>
     </w:p>
   </w:comment>
-  <w:comment w:id="6" w:author="Kelli Johnson" w:date="2016-02-05T15:09:00Z" w:initials="KFJ">
+  <w:comment w:id="7" w:author="Kelli Johnson" w:date="2016-02-05T15:09:00Z" w:initials="KFJ">
     <w:p>
       <w:pPr>
         <w:pStyle w:val="CommentText"/>
@@ -30795,7 +30806,7 @@
 </file>
 
 <file path=customXml/itemProps1.xml><?xml version="1.0" encoding="utf-8"?>
-<ds:datastoreItem xmlns:ds="http://schemas.openxmlformats.org/officeDocument/2006/customXml" ds:itemID="{AB9DDC82-966D-40E0-8B69-F83D247F759C}">
+<ds:datastoreItem xmlns:ds="http://schemas.openxmlformats.org/officeDocument/2006/customXml" ds:itemID="{50AD7658-A603-4D91-B34F-A3C2E61336FD}">
   <ds:schemaRefs>
     <ds:schemaRef ds:uri="http://schemas.openxmlformats.org/officeDocument/2006/bibliography"/>
   </ds:schemaRefs>

</xml_diff>